<commit_message>
Completed TAF and and Glass Cockpit sections
</commit_message>
<xml_diff>
--- a/Sportys/Notes/Module 3 - Your First Solo.docx
+++ b/Sportys/Notes/Module 3 - Your First Solo.docx
@@ -930,47 +930,7 @@
           <w:sz w:val="24"/>
           <w:szCs w:val="24"/>
         </w:rPr>
-        <w:t xml:space="preserve"> At </w:t>
-      </w:r>
-      <w:proofErr w:type="spellStart"/>
-      <w:r>
-        <w:rPr>
-          <w:rFonts w:ascii="Open Sans" w:hAnsi="Open Sans" w:cs="Open Sans"/>
-          <w:bCs/>
-          <w:sz w:val="24"/>
-          <w:szCs w:val="24"/>
-        </w:rPr>
-        <w:t>earths</w:t>
-      </w:r>
-      <w:proofErr w:type="spellEnd"/>
-      <w:r>
-        <w:rPr>
-          <w:rFonts w:ascii="Open Sans" w:hAnsi="Open Sans" w:cs="Open Sans"/>
-          <w:bCs/>
-          <w:sz w:val="24"/>
-          <w:szCs w:val="24"/>
-        </w:rPr>
-        <w:t xml:space="preserve"> surface the force on an airplane at rest is 1</w:t>
-      </w:r>
-      <w:proofErr w:type="gramStart"/>
-      <w:r>
-        <w:rPr>
-          <w:rFonts w:ascii="Open Sans" w:hAnsi="Open Sans" w:cs="Open Sans"/>
-          <w:bCs/>
-          <w:sz w:val="24"/>
-          <w:szCs w:val="24"/>
-        </w:rPr>
-        <w:t>G( 1</w:t>
-      </w:r>
-      <w:proofErr w:type="gramEnd"/>
-      <w:r>
-        <w:rPr>
-          <w:rFonts w:ascii="Open Sans" w:hAnsi="Open Sans" w:cs="Open Sans"/>
-          <w:bCs/>
-          <w:sz w:val="24"/>
-          <w:szCs w:val="24"/>
-        </w:rPr>
-        <w:t xml:space="preserve"> Gravitational Weight)</w:t>
+        <w:t xml:space="preserve"> At earths surface the force on an airplane at rest is 1G( 1 Gravitational Weight)</w:t>
       </w:r>
     </w:p>
     <w:p>
@@ -1237,27 +1197,7 @@
           <w:sz w:val="24"/>
           <w:szCs w:val="24"/>
         </w:rPr>
-        <w:t xml:space="preserve"> positive </w:t>
-      </w:r>
-      <w:proofErr w:type="spellStart"/>
-      <w:r>
-        <w:rPr>
-          <w:rFonts w:ascii="Open Sans" w:hAnsi="Open Sans" w:cs="Open Sans"/>
-          <w:bCs/>
-          <w:sz w:val="24"/>
-          <w:szCs w:val="24"/>
-        </w:rPr>
-        <w:t>Gs</w:t>
-      </w:r>
-      <w:proofErr w:type="spellEnd"/>
-      <w:r>
-        <w:rPr>
-          <w:rFonts w:ascii="Open Sans" w:hAnsi="Open Sans" w:cs="Open Sans"/>
-          <w:bCs/>
-          <w:sz w:val="24"/>
-          <w:szCs w:val="24"/>
-        </w:rPr>
-        <w:t xml:space="preserve">, </w:t>
+        <w:t xml:space="preserve"> positive Gs, </w:t>
       </w:r>
       <w:r>
         <w:rPr>
@@ -1275,19 +1215,8 @@
           <w:sz w:val="24"/>
           <w:szCs w:val="24"/>
         </w:rPr>
-        <w:t xml:space="preserve"> Negative </w:t>
-      </w:r>
-      <w:proofErr w:type="spellStart"/>
-      <w:r>
-        <w:rPr>
-          <w:rFonts w:ascii="Open Sans" w:hAnsi="Open Sans" w:cs="Open Sans"/>
-          <w:bCs/>
-          <w:sz w:val="24"/>
-          <w:szCs w:val="24"/>
-        </w:rPr>
-        <w:t>Gs</w:t>
-      </w:r>
-      <w:proofErr w:type="spellEnd"/>
+        <w:t xml:space="preserve"> Negative Gs</w:t>
+      </w:r>
     </w:p>
     <w:p>
       <w:pPr>
@@ -1329,10 +1258,17 @@
           <w:sz w:val="24"/>
           <w:szCs w:val="24"/>
         </w:rPr>
-        <w:t xml:space="preserve"> </w:t>
-      </w:r>
-      <w:proofErr w:type="spellStart"/>
-      <w:proofErr w:type="gramStart"/>
+        <w:t xml:space="preserve"> Gs , </w:t>
+      </w:r>
+      <w:r>
+        <w:rPr>
+          <w:rFonts w:ascii="Open Sans" w:hAnsi="Open Sans" w:cs="Open Sans"/>
+          <w:b/>
+          <w:sz w:val="24"/>
+          <w:szCs w:val="24"/>
+        </w:rPr>
+        <w:t xml:space="preserve">-1.76 </w:t>
+      </w:r>
       <w:r>
         <w:rPr>
           <w:rFonts w:ascii="Open Sans" w:hAnsi="Open Sans" w:cs="Open Sans"/>
@@ -1342,46 +1278,6 @@
         </w:rPr>
         <w:t>Gs</w:t>
       </w:r>
-      <w:proofErr w:type="spellEnd"/>
-      <w:r>
-        <w:rPr>
-          <w:rFonts w:ascii="Open Sans" w:hAnsi="Open Sans" w:cs="Open Sans"/>
-          <w:bCs/>
-          <w:sz w:val="24"/>
-          <w:szCs w:val="24"/>
-        </w:rPr>
-        <w:t xml:space="preserve"> ,</w:t>
-      </w:r>
-      <w:proofErr w:type="gramEnd"/>
-      <w:r>
-        <w:rPr>
-          <w:rFonts w:ascii="Open Sans" w:hAnsi="Open Sans" w:cs="Open Sans"/>
-          <w:bCs/>
-          <w:sz w:val="24"/>
-          <w:szCs w:val="24"/>
-        </w:rPr>
-        <w:t xml:space="preserve"> </w:t>
-      </w:r>
-      <w:r>
-        <w:rPr>
-          <w:rFonts w:ascii="Open Sans" w:hAnsi="Open Sans" w:cs="Open Sans"/>
-          <w:b/>
-          <w:sz w:val="24"/>
-          <w:szCs w:val="24"/>
-        </w:rPr>
-        <w:t xml:space="preserve">-1.76 </w:t>
-      </w:r>
-      <w:proofErr w:type="spellStart"/>
-      <w:r>
-        <w:rPr>
-          <w:rFonts w:ascii="Open Sans" w:hAnsi="Open Sans" w:cs="Open Sans"/>
-          <w:bCs/>
-          <w:sz w:val="24"/>
-          <w:szCs w:val="24"/>
-        </w:rPr>
-        <w:t>Gs</w:t>
-      </w:r>
-      <w:proofErr w:type="spellEnd"/>
     </w:p>
     <w:p>
       <w:pPr>
@@ -1425,7 +1321,24 @@
         </w:rPr>
         <w:t xml:space="preserve">6 </w:t>
       </w:r>
-      <w:proofErr w:type="spellStart"/>
+      <w:r>
+        <w:rPr>
+          <w:rFonts w:ascii="Open Sans" w:hAnsi="Open Sans" w:cs="Open Sans"/>
+          <w:bCs/>
+          <w:sz w:val="24"/>
+          <w:szCs w:val="24"/>
+        </w:rPr>
+        <w:t xml:space="preserve">Gs, </w:t>
+      </w:r>
+      <w:r>
+        <w:rPr>
+          <w:rFonts w:ascii="Open Sans" w:hAnsi="Open Sans" w:cs="Open Sans"/>
+          <w:b/>
+          <w:sz w:val="24"/>
+          <w:szCs w:val="24"/>
+        </w:rPr>
+        <w:t xml:space="preserve">-3 </w:t>
+      </w:r>
       <w:r>
         <w:rPr>
           <w:rFonts w:ascii="Open Sans" w:hAnsi="Open Sans" w:cs="Open Sans"/>
@@ -1435,36 +1348,6 @@
         </w:rPr>
         <w:t>Gs</w:t>
       </w:r>
-      <w:proofErr w:type="spellEnd"/>
-      <w:r>
-        <w:rPr>
-          <w:rFonts w:ascii="Open Sans" w:hAnsi="Open Sans" w:cs="Open Sans"/>
-          <w:bCs/>
-          <w:sz w:val="24"/>
-          <w:szCs w:val="24"/>
-        </w:rPr>
-        <w:t xml:space="preserve">, </w:t>
-      </w:r>
-      <w:r>
-        <w:rPr>
-          <w:rFonts w:ascii="Open Sans" w:hAnsi="Open Sans" w:cs="Open Sans"/>
-          <w:b/>
-          <w:sz w:val="24"/>
-          <w:szCs w:val="24"/>
-        </w:rPr>
-        <w:t xml:space="preserve">-3 </w:t>
-      </w:r>
-      <w:proofErr w:type="spellStart"/>
-      <w:r>
-        <w:rPr>
-          <w:rFonts w:ascii="Open Sans" w:hAnsi="Open Sans" w:cs="Open Sans"/>
-          <w:bCs/>
-          <w:sz w:val="24"/>
-          <w:szCs w:val="24"/>
-        </w:rPr>
-        <w:t>Gs</w:t>
-      </w:r>
-      <w:proofErr w:type="spellEnd"/>
     </w:p>
     <w:p>
       <w:pPr>
@@ -1584,7 +1467,6 @@
         </w:rPr>
         <w:t xml:space="preserve"> = 1.15 </w:t>
       </w:r>
-      <w:proofErr w:type="spellStart"/>
       <w:r>
         <w:rPr>
           <w:rFonts w:ascii="Open Sans" w:eastAsiaTheme="minorEastAsia" w:hAnsi="Open Sans" w:cs="Open Sans"/>
@@ -1594,7 +1476,6 @@
         </w:rPr>
         <w:t>Gs</w:t>
       </w:r>
-      <w:proofErr w:type="spellEnd"/>
     </w:p>
     <w:p>
       <w:pPr>
@@ -1642,7 +1523,6 @@
         </w:rPr>
         <w:t xml:space="preserve"> = 1.41 </w:t>
       </w:r>
-      <w:proofErr w:type="spellStart"/>
       <w:r>
         <w:rPr>
           <w:rFonts w:ascii="Open Sans" w:eastAsiaTheme="minorEastAsia" w:hAnsi="Open Sans" w:cs="Open Sans"/>
@@ -1652,7 +1532,6 @@
         </w:rPr>
         <w:t>Gs</w:t>
       </w:r>
-      <w:proofErr w:type="spellEnd"/>
     </w:p>
     <w:p>
       <w:pPr>
@@ -1725,7 +1604,6 @@
         </w:rPr>
         <w:t xml:space="preserve"> = 2 </w:t>
       </w:r>
-      <w:proofErr w:type="spellStart"/>
       <w:r>
         <w:rPr>
           <w:rFonts w:ascii="Open Sans" w:eastAsiaTheme="minorEastAsia" w:hAnsi="Open Sans" w:cs="Open Sans"/>
@@ -1735,7 +1613,6 @@
         </w:rPr>
         <w:t>Gs</w:t>
       </w:r>
-      <w:proofErr w:type="spellEnd"/>
     </w:p>
     <w:p>
       <w:pPr>
@@ -1783,7 +1660,6 @@
         </w:rPr>
         <w:t xml:space="preserve"> = 2.92 </w:t>
       </w:r>
-      <w:proofErr w:type="spellStart"/>
       <w:r>
         <w:rPr>
           <w:rFonts w:ascii="Open Sans" w:eastAsiaTheme="minorEastAsia" w:hAnsi="Open Sans" w:cs="Open Sans"/>
@@ -1793,7 +1669,6 @@
         </w:rPr>
         <w:t>Gs</w:t>
       </w:r>
-      <w:proofErr w:type="spellEnd"/>
     </w:p>
     <w:p>
       <w:pPr>
@@ -2334,27 +2209,7 @@
           <w:sz w:val="24"/>
           <w:szCs w:val="24"/>
         </w:rPr>
-        <w:t xml:space="preserve">For the private pilot </w:t>
-      </w:r>
-      <w:proofErr w:type="gramStart"/>
-      <w:r>
-        <w:rPr>
-          <w:rFonts w:ascii="Open Sans" w:hAnsi="Open Sans" w:cs="Open Sans"/>
-          <w:bCs/>
-          <w:sz w:val="24"/>
-          <w:szCs w:val="24"/>
-        </w:rPr>
-        <w:t>test</w:t>
-      </w:r>
-      <w:proofErr w:type="gramEnd"/>
-      <w:r>
-        <w:rPr>
-          <w:rFonts w:ascii="Open Sans" w:hAnsi="Open Sans" w:cs="Open Sans"/>
-          <w:bCs/>
-          <w:sz w:val="24"/>
-          <w:szCs w:val="24"/>
-        </w:rPr>
-        <w:t xml:space="preserve"> you need to perform a 360 degree turn and stay within 100ft.</w:t>
+        <w:t>For the private pilot test you need to perform a 360 degree turn and stay within 100ft.</w:t>
       </w:r>
     </w:p>
     <w:p>
@@ -2379,27 +2234,7 @@
           <w:sz w:val="24"/>
           <w:szCs w:val="24"/>
         </w:rPr>
-        <w:t xml:space="preserve">Add aileron pressure for long enough to reach </w:t>
-      </w:r>
-      <w:proofErr w:type="gramStart"/>
-      <w:r>
-        <w:rPr>
-          <w:rFonts w:ascii="Open Sans" w:hAnsi="Open Sans" w:cs="Open Sans"/>
-          <w:bCs/>
-          <w:sz w:val="24"/>
-          <w:szCs w:val="24"/>
-        </w:rPr>
-        <w:t>45 degree</w:t>
-      </w:r>
-      <w:proofErr w:type="gramEnd"/>
-      <w:r>
-        <w:rPr>
-          <w:rFonts w:ascii="Open Sans" w:hAnsi="Open Sans" w:cs="Open Sans"/>
-          <w:bCs/>
-          <w:sz w:val="24"/>
-          <w:szCs w:val="24"/>
-        </w:rPr>
-        <w:t xml:space="preserve"> bank</w:t>
+        <w:t>Add aileron pressure for long enough to reach 45 degree bank</w:t>
       </w:r>
     </w:p>
     <w:p>
@@ -2637,27 +2472,7 @@
           <w:sz w:val="24"/>
           <w:szCs w:val="24"/>
         </w:rPr>
-        <w:t>FAR 91.3 (b</w:t>
-      </w:r>
-      <w:proofErr w:type="gramStart"/>
-      <w:r>
-        <w:rPr>
-          <w:rFonts w:ascii="Open Sans" w:hAnsi="Open Sans" w:cs="Open Sans"/>
-          <w:b/>
-          <w:sz w:val="24"/>
-          <w:szCs w:val="24"/>
-        </w:rPr>
-        <w:t>) :</w:t>
-      </w:r>
-      <w:proofErr w:type="gramEnd"/>
-      <w:r>
-        <w:rPr>
-          <w:rFonts w:ascii="Open Sans" w:hAnsi="Open Sans" w:cs="Open Sans"/>
-          <w:b/>
-          <w:sz w:val="24"/>
-          <w:szCs w:val="24"/>
-        </w:rPr>
-        <w:t xml:space="preserve"> </w:t>
+        <w:t xml:space="preserve">FAR 91.3 (b) : </w:t>
       </w:r>
       <w:r>
         <w:rPr>
@@ -3286,36 +3101,16 @@
           <w:sz w:val="24"/>
           <w:szCs w:val="24"/>
         </w:rPr>
-        <w:t xml:space="preserve">Emergency checklist for Cessna </w:t>
-      </w:r>
-      <w:proofErr w:type="gramStart"/>
-      <w:r>
-        <w:rPr>
-          <w:rFonts w:ascii="Open Sans" w:hAnsi="Open Sans" w:cs="Open Sans"/>
-          <w:b/>
-          <w:sz w:val="24"/>
-          <w:szCs w:val="24"/>
-        </w:rPr>
-        <w:t>Skyhawk</w:t>
-      </w:r>
-      <w:r>
-        <w:rPr>
-          <w:rFonts w:ascii="Open Sans" w:hAnsi="Open Sans" w:cs="Open Sans"/>
-          <w:b/>
-          <w:sz w:val="24"/>
-          <w:szCs w:val="24"/>
-        </w:rPr>
-        <w:t>(</w:t>
-      </w:r>
-      <w:proofErr w:type="gramEnd"/>
-      <w:r>
-        <w:rPr>
-          <w:rFonts w:ascii="Open Sans" w:hAnsi="Open Sans" w:cs="Open Sans"/>
-          <w:b/>
-          <w:sz w:val="24"/>
-          <w:szCs w:val="24"/>
-        </w:rPr>
-        <w:t>Engine Restart)</w:t>
+        <w:t>Emergency checklist for Cessna Skyhawk</w:t>
+      </w:r>
+      <w:r>
+        <w:rPr>
+          <w:rFonts w:ascii="Open Sans" w:hAnsi="Open Sans" w:cs="Open Sans"/>
+          <w:b/>
+          <w:sz w:val="24"/>
+          <w:szCs w:val="24"/>
+        </w:rPr>
+        <w:t>(Engine Restart)</w:t>
       </w:r>
     </w:p>
     <w:p>
@@ -3686,27 +3481,7 @@
           <w:szCs w:val="24"/>
         </w:rPr>
         <w:lastRenderedPageBreak/>
-        <w:t xml:space="preserve">Master </w:t>
-      </w:r>
-      <w:proofErr w:type="gramStart"/>
-      <w:r>
-        <w:rPr>
-          <w:rFonts w:ascii="Open Sans" w:hAnsi="Open Sans" w:cs="Open Sans"/>
-          <w:bCs/>
-          <w:sz w:val="24"/>
-          <w:szCs w:val="24"/>
-        </w:rPr>
-        <w:t>switch</w:t>
-      </w:r>
-      <w:proofErr w:type="gramEnd"/>
-      <w:r>
-        <w:rPr>
-          <w:rFonts w:ascii="Open Sans" w:hAnsi="Open Sans" w:cs="Open Sans"/>
-          <w:bCs/>
-          <w:sz w:val="24"/>
-          <w:szCs w:val="24"/>
-        </w:rPr>
-        <w:t xml:space="preserve"> off when landing is assured </w:t>
+        <w:t xml:space="preserve">Master switch off when landing is assured </w:t>
       </w:r>
     </w:p>
     <w:p>
@@ -4024,31 +3799,7 @@
           <w:sz w:val="28"/>
           <w:szCs w:val="28"/>
         </w:rPr>
-        <w:t xml:space="preserve">The Three </w:t>
-      </w:r>
-      <w:proofErr w:type="gramStart"/>
-      <w:r>
-        <w:rPr>
-          <w:rFonts w:ascii="Open Sans" w:eastAsia="Times New Roman" w:hAnsi="Open Sans" w:cs="Open Sans"/>
-          <w:b/>
-          <w:bCs/>
-          <w:color w:val="000000"/>
-          <w:sz w:val="28"/>
-          <w:szCs w:val="28"/>
-        </w:rPr>
-        <w:t>R’s</w:t>
-      </w:r>
-      <w:proofErr w:type="gramEnd"/>
-      <w:r>
-        <w:rPr>
-          <w:rFonts w:ascii="Open Sans" w:eastAsia="Times New Roman" w:hAnsi="Open Sans" w:cs="Open Sans"/>
-          <w:b/>
-          <w:bCs/>
-          <w:color w:val="000000"/>
-          <w:sz w:val="28"/>
-          <w:szCs w:val="28"/>
-        </w:rPr>
-        <w:t xml:space="preserve"> of Weather</w:t>
+        <w:t>The Three R’s of Weather</w:t>
       </w:r>
     </w:p>
     <w:p>
@@ -4873,31 +4624,7 @@
           <w:sz w:val="28"/>
           <w:szCs w:val="28"/>
         </w:rPr>
-        <w:t xml:space="preserve">Surface and </w:t>
-      </w:r>
-      <w:proofErr w:type="gramStart"/>
-      <w:r>
-        <w:rPr>
-          <w:rFonts w:ascii="Open Sans" w:eastAsia="Times New Roman" w:hAnsi="Open Sans" w:cs="Open Sans"/>
-          <w:b/>
-          <w:bCs/>
-          <w:color w:val="000000"/>
-          <w:sz w:val="28"/>
-          <w:szCs w:val="28"/>
-        </w:rPr>
-        <w:t>Low Level</w:t>
-      </w:r>
-      <w:proofErr w:type="gramEnd"/>
-      <w:r>
-        <w:rPr>
-          <w:rFonts w:ascii="Open Sans" w:eastAsia="Times New Roman" w:hAnsi="Open Sans" w:cs="Open Sans"/>
-          <w:b/>
-          <w:bCs/>
-          <w:color w:val="000000"/>
-          <w:sz w:val="28"/>
-          <w:szCs w:val="28"/>
-        </w:rPr>
-        <w:t xml:space="preserve"> Inversions:</w:t>
+        <w:t>Surface and Low Level Inversions:</w:t>
       </w:r>
     </w:p>
     <w:p>
@@ -5111,31 +4838,7 @@
           <w:sz w:val="28"/>
           <w:szCs w:val="28"/>
         </w:rPr>
-        <w:t xml:space="preserve">At constant atmospheric pressure, </w:t>
-      </w:r>
-      <w:proofErr w:type="gramStart"/>
-      <w:r>
-        <w:rPr>
-          <w:rFonts w:ascii="Open Sans" w:eastAsia="Times New Roman" w:hAnsi="Open Sans" w:cs="Open Sans"/>
-          <w:b/>
-          <w:bCs/>
-          <w:color w:val="000000"/>
-          <w:sz w:val="28"/>
-          <w:szCs w:val="28"/>
-        </w:rPr>
-        <w:t>Every</w:t>
-      </w:r>
-      <w:proofErr w:type="gramEnd"/>
-      <w:r>
-        <w:rPr>
-          <w:rFonts w:ascii="Open Sans" w:eastAsia="Times New Roman" w:hAnsi="Open Sans" w:cs="Open Sans"/>
-          <w:b/>
-          <w:bCs/>
-          <w:color w:val="000000"/>
-          <w:sz w:val="28"/>
-          <w:szCs w:val="28"/>
-        </w:rPr>
-        <w:t xml:space="preserve"> 20 degree Fahrenheit increase in temperature doubles the maximum amount of water that an air mass can hold.</w:t>
+        <w:t>At constant atmospheric pressure, Every 20 degree Fahrenheit increase in temperature doubles the maximum amount of water that an air mass can hold.</w:t>
       </w:r>
     </w:p>
     <w:p>
@@ -5298,27 +5001,7 @@
           <w:sz w:val="28"/>
           <w:szCs w:val="28"/>
         </w:rPr>
-        <w:t xml:space="preserve">Typically dust, </w:t>
-      </w:r>
-      <w:proofErr w:type="gramStart"/>
-      <w:r>
-        <w:rPr>
-          <w:rFonts w:ascii="Open Sans" w:eastAsia="Times New Roman" w:hAnsi="Open Sans" w:cs="Open Sans"/>
-          <w:color w:val="000000"/>
-          <w:sz w:val="28"/>
-          <w:szCs w:val="28"/>
-        </w:rPr>
-        <w:t>salt ,</w:t>
-      </w:r>
-      <w:proofErr w:type="gramEnd"/>
-      <w:r>
-        <w:rPr>
-          <w:rFonts w:ascii="Open Sans" w:eastAsia="Times New Roman" w:hAnsi="Open Sans" w:cs="Open Sans"/>
-          <w:color w:val="000000"/>
-          <w:sz w:val="28"/>
-          <w:szCs w:val="28"/>
-        </w:rPr>
-        <w:t xml:space="preserve"> combustion impurities or charged particles.</w:t>
+        <w:t>Typically dust, salt , combustion impurities or charged particles.</w:t>
       </w:r>
     </w:p>
     <w:p>
@@ -5748,19 +5431,8 @@
           <w:sz w:val="28"/>
           <w:szCs w:val="28"/>
         </w:rPr>
-        <w:t xml:space="preserve">Caused by wind transport water vapor to a </w:t>
-      </w:r>
-      <w:proofErr w:type="gramStart"/>
-      <w:r>
-        <w:rPr>
-          <w:rFonts w:ascii="Open Sans" w:eastAsia="Times New Roman" w:hAnsi="Open Sans" w:cs="Open Sans"/>
-          <w:color w:val="000000"/>
-          <w:sz w:val="28"/>
-          <w:szCs w:val="28"/>
-        </w:rPr>
-        <w:t>cooler surfaces</w:t>
-      </w:r>
-      <w:proofErr w:type="gramEnd"/>
+        <w:t>Caused by wind transport water vapor to a cooler surfaces</w:t>
+      </w:r>
     </w:p>
     <w:p>
       <w:pPr>
@@ -6481,27 +6153,7 @@
           <w:sz w:val="28"/>
           <w:szCs w:val="28"/>
         </w:rPr>
-        <w:t xml:space="preserve">When </w:t>
-      </w:r>
-      <w:proofErr w:type="gramStart"/>
-      <w:r>
-        <w:rPr>
-          <w:rFonts w:ascii="Open Sans" w:eastAsia="Times New Roman" w:hAnsi="Open Sans" w:cs="Open Sans"/>
-          <w:color w:val="000000"/>
-          <w:sz w:val="28"/>
-          <w:szCs w:val="28"/>
-        </w:rPr>
-        <w:t>Freezing</w:t>
-      </w:r>
-      <w:proofErr w:type="gramEnd"/>
-      <w:r>
-        <w:rPr>
-          <w:rFonts w:ascii="Open Sans" w:eastAsia="Times New Roman" w:hAnsi="Open Sans" w:cs="Open Sans"/>
-          <w:color w:val="000000"/>
-          <w:sz w:val="28"/>
-          <w:szCs w:val="28"/>
-        </w:rPr>
-        <w:t xml:space="preserve"> the vapor can depose directly into ice crystals</w:t>
+        <w:t>When Freezing the vapor can depose directly into ice crystals</w:t>
       </w:r>
     </w:p>
     <w:p>
@@ -6785,27 +6437,7 @@
           <w:sz w:val="28"/>
           <w:szCs w:val="28"/>
         </w:rPr>
-        <w:t xml:space="preserve">Atmospheric pressure systems are typically grouped into </w:t>
-      </w:r>
-      <w:proofErr w:type="gramStart"/>
-      <w:r>
-        <w:rPr>
-          <w:rFonts w:ascii="Open Sans" w:eastAsia="Times New Roman" w:hAnsi="Open Sans" w:cs="Open Sans"/>
-          <w:color w:val="000000"/>
-          <w:sz w:val="28"/>
-          <w:szCs w:val="28"/>
-        </w:rPr>
-        <w:t>low and high pressure</w:t>
-      </w:r>
-      <w:proofErr w:type="gramEnd"/>
-      <w:r>
-        <w:rPr>
-          <w:rFonts w:ascii="Open Sans" w:eastAsia="Times New Roman" w:hAnsi="Open Sans" w:cs="Open Sans"/>
-          <w:color w:val="000000"/>
-          <w:sz w:val="28"/>
-          <w:szCs w:val="28"/>
-        </w:rPr>
-        <w:t xml:space="preserve"> systems</w:t>
+        <w:t>Atmospheric pressure systems are typically grouped into low and high pressure systems</w:t>
       </w:r>
     </w:p>
     <w:p>
@@ -6953,27 +6585,7 @@
           <w:sz w:val="28"/>
           <w:szCs w:val="28"/>
         </w:rPr>
-        <w:t xml:space="preserve">An elongated </w:t>
-      </w:r>
-      <w:proofErr w:type="gramStart"/>
-      <w:r>
-        <w:rPr>
-          <w:rFonts w:ascii="Open Sans" w:eastAsia="Times New Roman" w:hAnsi="Open Sans" w:cs="Open Sans"/>
-          <w:color w:val="000000"/>
-          <w:sz w:val="28"/>
-          <w:szCs w:val="28"/>
-        </w:rPr>
-        <w:t>high pressure</w:t>
-      </w:r>
-      <w:proofErr w:type="gramEnd"/>
-      <w:r>
-        <w:rPr>
-          <w:rFonts w:ascii="Open Sans" w:eastAsia="Times New Roman" w:hAnsi="Open Sans" w:cs="Open Sans"/>
-          <w:color w:val="000000"/>
-          <w:sz w:val="28"/>
-          <w:szCs w:val="28"/>
-        </w:rPr>
-        <w:t xml:space="preserve"> system</w:t>
+        <w:t>An elongated high pressure system</w:t>
       </w:r>
     </w:p>
     <w:p>
@@ -7147,27 +6759,7 @@
           <w:sz w:val="28"/>
           <w:szCs w:val="28"/>
         </w:rPr>
-        <w:t xml:space="preserve"> Region of an elongated </w:t>
-      </w:r>
-      <w:proofErr w:type="gramStart"/>
-      <w:r>
-        <w:rPr>
-          <w:rFonts w:ascii="Open Sans" w:eastAsia="Times New Roman" w:hAnsi="Open Sans" w:cs="Open Sans"/>
-          <w:color w:val="000000"/>
-          <w:sz w:val="28"/>
-          <w:szCs w:val="28"/>
-        </w:rPr>
-        <w:t>low pressure</w:t>
-      </w:r>
-      <w:proofErr w:type="gramEnd"/>
-      <w:r>
-        <w:rPr>
-          <w:rFonts w:ascii="Open Sans" w:eastAsia="Times New Roman" w:hAnsi="Open Sans" w:cs="Open Sans"/>
-          <w:color w:val="000000"/>
-          <w:sz w:val="28"/>
-          <w:szCs w:val="28"/>
-        </w:rPr>
-        <w:t xml:space="preserve"> system</w:t>
+        <w:t xml:space="preserve"> Region of an elongated low pressure system</w:t>
       </w:r>
     </w:p>
     <w:p>
@@ -7222,31 +6814,7 @@
           <w:sz w:val="28"/>
           <w:szCs w:val="28"/>
         </w:rPr>
-        <w:t xml:space="preserve">Sea level </w:t>
-      </w:r>
-      <w:proofErr w:type="gramStart"/>
-      <w:r>
-        <w:rPr>
-          <w:rFonts w:ascii="Open Sans" w:eastAsia="Times New Roman" w:hAnsi="Open Sans" w:cs="Open Sans"/>
-          <w:b/>
-          <w:bCs/>
-          <w:color w:val="000000"/>
-          <w:sz w:val="28"/>
-          <w:szCs w:val="28"/>
-        </w:rPr>
-        <w:t>Pressure :</w:t>
-      </w:r>
-      <w:proofErr w:type="gramEnd"/>
-      <w:r>
-        <w:rPr>
-          <w:rFonts w:ascii="Open Sans" w:eastAsia="Times New Roman" w:hAnsi="Open Sans" w:cs="Open Sans"/>
-          <w:b/>
-          <w:bCs/>
-          <w:color w:val="000000"/>
-          <w:sz w:val="28"/>
-          <w:szCs w:val="28"/>
-        </w:rPr>
-        <w:t> </w:t>
+        <w:t>Sea level Pressure : </w:t>
       </w:r>
     </w:p>
     <w:p>
@@ -7266,60 +6834,25 @@
           <w:szCs w:val="28"/>
         </w:rPr>
       </w:pPr>
-      <w:proofErr w:type="gramStart"/>
-      <w:r>
-        <w:rPr>
-          <w:rFonts w:ascii="Open Sans" w:eastAsia="Times New Roman" w:hAnsi="Open Sans" w:cs="Open Sans"/>
-          <w:color w:val="000000"/>
-          <w:sz w:val="28"/>
-          <w:szCs w:val="28"/>
-        </w:rPr>
-        <w:t>Typically</w:t>
-      </w:r>
-      <w:proofErr w:type="gramEnd"/>
-      <w:r>
-        <w:rPr>
-          <w:rFonts w:ascii="Open Sans" w:eastAsia="Times New Roman" w:hAnsi="Open Sans" w:cs="Open Sans"/>
-          <w:color w:val="000000"/>
-          <w:sz w:val="28"/>
-          <w:szCs w:val="28"/>
-        </w:rPr>
-        <w:t xml:space="preserve"> 14.7 pounds per square inch </w:t>
-      </w:r>
-      <w:r>
-        <w:rPr>
-          <w:rFonts w:ascii="Open Sans" w:eastAsia="Times New Roman" w:hAnsi="Open Sans" w:cs="Open Sans"/>
-          <w:b/>
-          <w:bCs/>
-          <w:color w:val="000000"/>
-          <w:sz w:val="28"/>
-          <w:szCs w:val="28"/>
-        </w:rPr>
-        <w:t>(</w:t>
-      </w:r>
-      <w:proofErr w:type="spellStart"/>
-      <w:r>
-        <w:rPr>
-          <w:rFonts w:ascii="Open Sans" w:eastAsia="Times New Roman" w:hAnsi="Open Sans" w:cs="Open Sans"/>
-          <w:b/>
-          <w:bCs/>
-          <w:color w:val="000000"/>
-          <w:sz w:val="28"/>
-          <w:szCs w:val="28"/>
-        </w:rPr>
-        <w:t>lbs</w:t>
-      </w:r>
-      <w:proofErr w:type="spellEnd"/>
-      <w:r>
-        <w:rPr>
-          <w:rFonts w:ascii="Open Sans" w:eastAsia="Times New Roman" w:hAnsi="Open Sans" w:cs="Open Sans"/>
-          <w:b/>
-          <w:bCs/>
-          <w:color w:val="000000"/>
-          <w:sz w:val="28"/>
-          <w:szCs w:val="28"/>
-        </w:rPr>
-        <w:t>/in</w:t>
+      <w:r>
+        <w:rPr>
+          <w:rFonts w:ascii="Open Sans" w:eastAsia="Times New Roman" w:hAnsi="Open Sans" w:cs="Open Sans"/>
+          <w:color w:val="000000"/>
+          <w:sz w:val="28"/>
+          <w:szCs w:val="28"/>
+        </w:rPr>
+        <w:t xml:space="preserve">Typically 14.7 pounds per square inch </w:t>
+      </w:r>
+      <w:r>
+        <w:rPr>
+          <w:rFonts w:ascii="Open Sans" w:eastAsia="Times New Roman" w:hAnsi="Open Sans" w:cs="Open Sans"/>
+          <w:b/>
+          <w:bCs/>
+          <w:color w:val="000000"/>
+          <w:sz w:val="28"/>
+          <w:szCs w:val="28"/>
+        </w:rPr>
+        <w:t>(lbs/in</w:t>
       </w:r>
       <w:r>
         <w:rPr>
@@ -7353,7 +6886,6 @@
         </w:rPr>
         <w:t xml:space="preserve">or 760.2 </w:t>
       </w:r>
-      <w:proofErr w:type="spellStart"/>
       <w:r>
         <w:rPr>
           <w:rFonts w:ascii="Open Sans" w:eastAsia="Times New Roman" w:hAnsi="Open Sans" w:cs="Open Sans"/>
@@ -7365,7 +6897,6 @@
         </w:rPr>
         <w:t>mmHG</w:t>
       </w:r>
-      <w:proofErr w:type="spellEnd"/>
     </w:p>
     <w:p>
       <w:pPr>
@@ -7439,7 +6970,6 @@
         </w:rPr>
         <w:t xml:space="preserve"> or 378.5 </w:t>
       </w:r>
-      <w:proofErr w:type="spellStart"/>
       <w:r>
         <w:rPr>
           <w:rFonts w:ascii="Open Sans" w:eastAsia="Times New Roman" w:hAnsi="Open Sans" w:cs="Open Sans"/>
@@ -7451,7 +6981,6 @@
         </w:rPr>
         <w:t>mmHG</w:t>
       </w:r>
-      <w:proofErr w:type="spellEnd"/>
     </w:p>
     <w:p>
       <w:pPr>
@@ -7506,29 +7035,16 @@
         </w:rPr>
         <w:t xml:space="preserve"> </w:t>
       </w:r>
-      <w:proofErr w:type="gramStart"/>
-      <w:r>
-        <w:rPr>
-          <w:rFonts w:ascii="Open Sans" w:eastAsia="Times New Roman" w:hAnsi="Open Sans" w:cs="Open Sans"/>
-          <w:b/>
-          <w:bCs/>
-          <w:color w:val="000000"/>
-          <w:sz w:val="28"/>
-          <w:szCs w:val="28"/>
-        </w:rPr>
-        <w:t>59 degree</w:t>
-      </w:r>
-      <w:proofErr w:type="gramEnd"/>
-      <w:r>
-        <w:rPr>
-          <w:rFonts w:ascii="Open Sans" w:eastAsia="Times New Roman" w:hAnsi="Open Sans" w:cs="Open Sans"/>
-          <w:b/>
-          <w:bCs/>
-          <w:color w:val="000000"/>
-          <w:sz w:val="28"/>
-          <w:szCs w:val="28"/>
-        </w:rPr>
-        <w:t xml:space="preserve"> F (15 C), 29.92 inches of mercury (“Hg) pressure</w:t>
+      <w:r>
+        <w:rPr>
+          <w:rFonts w:ascii="Open Sans" w:eastAsia="Times New Roman" w:hAnsi="Open Sans" w:cs="Open Sans"/>
+          <w:b/>
+          <w:bCs/>
+          <w:color w:val="000000"/>
+          <w:sz w:val="28"/>
+          <w:szCs w:val="28"/>
+        </w:rPr>
+        <w:t>59 degree F (15 C), 29.92 inches of mercury (“Hg) pressure</w:t>
       </w:r>
     </w:p>
     <w:p>
@@ -7627,27 +7143,7 @@
           <w:sz w:val="28"/>
           <w:szCs w:val="28"/>
         </w:rPr>
-        <w:t xml:space="preserve">Pressure drops </w:t>
-      </w:r>
-      <w:proofErr w:type="gramStart"/>
-      <w:r>
-        <w:rPr>
-          <w:rFonts w:ascii="Open Sans" w:eastAsia="Times New Roman" w:hAnsi="Open Sans" w:cs="Open Sans"/>
-          <w:color w:val="000000"/>
-          <w:sz w:val="28"/>
-          <w:szCs w:val="28"/>
-        </w:rPr>
-        <w:t>1”Hg</w:t>
-      </w:r>
-      <w:proofErr w:type="gramEnd"/>
-      <w:r>
-        <w:rPr>
-          <w:rFonts w:ascii="Open Sans" w:eastAsia="Times New Roman" w:hAnsi="Open Sans" w:cs="Open Sans"/>
-          <w:color w:val="000000"/>
-          <w:sz w:val="28"/>
-          <w:szCs w:val="28"/>
-        </w:rPr>
-        <w:t xml:space="preserve"> per every 1,000 ft of altitude</w:t>
+        <w:t>Pressure drops 1”Hg per every 1,000 ft of altitude</w:t>
       </w:r>
     </w:p>
     <w:p>
@@ -9153,27 +8649,7 @@
           <w:sz w:val="24"/>
           <w:szCs w:val="24"/>
         </w:rPr>
-        <w:t xml:space="preserve">Changing the </w:t>
-      </w:r>
-      <w:proofErr w:type="spellStart"/>
-      <w:r>
-        <w:rPr>
-          <w:rFonts w:ascii="Open Sans" w:hAnsi="Open Sans" w:cs="Open Sans"/>
-          <w:bCs/>
-          <w:sz w:val="24"/>
-          <w:szCs w:val="24"/>
-        </w:rPr>
-        <w:t>colesman</w:t>
-      </w:r>
-      <w:proofErr w:type="spellEnd"/>
-      <w:r>
-        <w:rPr>
-          <w:rFonts w:ascii="Open Sans" w:hAnsi="Open Sans" w:cs="Open Sans"/>
-          <w:bCs/>
-          <w:sz w:val="24"/>
-          <w:szCs w:val="24"/>
-        </w:rPr>
-        <w:t xml:space="preserve"> window by 1 graduation changes the altitude reading by 1000ft</w:t>
+        <w:t>Changing the colesman window by 1 graduation changes the altitude reading by 1000ft</w:t>
       </w:r>
       <w:r>
         <w:rPr>
@@ -9406,27 +8882,7 @@
           <w:sz w:val="24"/>
           <w:szCs w:val="24"/>
         </w:rPr>
-        <w:t xml:space="preserve">Warmer than standard temperature = relatively </w:t>
-      </w:r>
-      <w:proofErr w:type="gramStart"/>
-      <w:r>
-        <w:rPr>
-          <w:rFonts w:ascii="Open Sans" w:hAnsi="Open Sans" w:cs="Open Sans"/>
-          <w:bCs/>
-          <w:sz w:val="24"/>
-          <w:szCs w:val="24"/>
-        </w:rPr>
-        <w:t>high density</w:t>
-      </w:r>
-      <w:proofErr w:type="gramEnd"/>
-      <w:r>
-        <w:rPr>
-          <w:rFonts w:ascii="Open Sans" w:hAnsi="Open Sans" w:cs="Open Sans"/>
-          <w:bCs/>
-          <w:sz w:val="24"/>
-          <w:szCs w:val="24"/>
-        </w:rPr>
-        <w:t xml:space="preserve"> altitude</w:t>
+        <w:t>Warmer than standard temperature = relatively high density altitude</w:t>
       </w:r>
     </w:p>
     <w:p>
@@ -9451,27 +8907,7 @@
           <w:sz w:val="24"/>
           <w:szCs w:val="24"/>
         </w:rPr>
-        <w:t xml:space="preserve">Colder than standard temperature = relatively </w:t>
-      </w:r>
-      <w:proofErr w:type="gramStart"/>
-      <w:r>
-        <w:rPr>
-          <w:rFonts w:ascii="Open Sans" w:hAnsi="Open Sans" w:cs="Open Sans"/>
-          <w:bCs/>
-          <w:sz w:val="24"/>
-          <w:szCs w:val="24"/>
-        </w:rPr>
-        <w:t>low density</w:t>
-      </w:r>
-      <w:proofErr w:type="gramEnd"/>
-      <w:r>
-        <w:rPr>
-          <w:rFonts w:ascii="Open Sans" w:hAnsi="Open Sans" w:cs="Open Sans"/>
-          <w:bCs/>
-          <w:sz w:val="24"/>
-          <w:szCs w:val="24"/>
-        </w:rPr>
-        <w:t xml:space="preserve"> altitude</w:t>
+        <w:t>Colder than standard temperature = relatively low density altitude</w:t>
       </w:r>
     </w:p>
     <w:p>
@@ -9605,27 +9041,7 @@
           <w:sz w:val="24"/>
           <w:szCs w:val="24"/>
         </w:rPr>
-        <w:t xml:space="preserve">The calculation of true altitude </w:t>
-      </w:r>
-      <w:proofErr w:type="gramStart"/>
-      <w:r>
-        <w:rPr>
-          <w:rFonts w:ascii="Open Sans" w:hAnsi="Open Sans" w:cs="Open Sans"/>
-          <w:bCs/>
-          <w:sz w:val="24"/>
-          <w:szCs w:val="24"/>
-        </w:rPr>
-        <w:t>are</w:t>
-      </w:r>
-      <w:proofErr w:type="gramEnd"/>
-      <w:r>
-        <w:rPr>
-          <w:rFonts w:ascii="Open Sans" w:hAnsi="Open Sans" w:cs="Open Sans"/>
-          <w:bCs/>
-          <w:sz w:val="24"/>
-          <w:szCs w:val="24"/>
-        </w:rPr>
-        <w:t xml:space="preserve"> based on a standard temperature lapse rate 2</w:t>
+        <w:t>The calculation of true altitude are based on a standard temperature lapse rate 2</w:t>
       </w:r>
       <m:oMath>
         <m:r>
@@ -9954,7 +9370,6 @@
           <w:szCs w:val="24"/>
         </w:rPr>
       </w:pPr>
-      <w:proofErr w:type="spellStart"/>
       <w:r>
         <w:rPr>
           <w:rFonts w:ascii="Open Sans" w:hAnsi="Open Sans" w:cs="Open Sans"/>
@@ -9964,7 +9379,6 @@
         </w:rPr>
         <w:t>Speci</w:t>
       </w:r>
-      <w:proofErr w:type="spellEnd"/>
       <w:r>
         <w:rPr>
           <w:rFonts w:ascii="Open Sans" w:hAnsi="Open Sans" w:cs="Open Sans"/>
@@ -10040,27 +9454,7 @@
           <w:sz w:val="24"/>
           <w:szCs w:val="24"/>
         </w:rPr>
-        <w:t xml:space="preserve">First you will see airport designation preceded by a K, </w:t>
-      </w:r>
-      <w:proofErr w:type="gramStart"/>
-      <w:r>
-        <w:rPr>
-          <w:rFonts w:ascii="Open Sans" w:hAnsi="Open Sans" w:cs="Open Sans"/>
-          <w:bCs/>
-          <w:sz w:val="24"/>
-          <w:szCs w:val="24"/>
-        </w:rPr>
-        <w:t>i.e.</w:t>
-      </w:r>
-      <w:proofErr w:type="gramEnd"/>
-      <w:r>
-        <w:rPr>
-          <w:rFonts w:ascii="Open Sans" w:hAnsi="Open Sans" w:cs="Open Sans"/>
-          <w:bCs/>
-          <w:sz w:val="24"/>
-          <w:szCs w:val="24"/>
-        </w:rPr>
-        <w:t xml:space="preserve"> KRSW for FT. Meyers Florida</w:t>
+        <w:t>First you will see airport designation preceded by a K, i.e. KRSW for FT. Meyers Florida</w:t>
       </w:r>
     </w:p>
     <w:p>
@@ -10085,27 +9479,7 @@
           <w:sz w:val="24"/>
           <w:szCs w:val="24"/>
         </w:rPr>
-        <w:t xml:space="preserve">Second you will see the day and time of the observation. </w:t>
-      </w:r>
-      <w:proofErr w:type="spellStart"/>
-      <w:r>
-        <w:rPr>
-          <w:rFonts w:ascii="Open Sans" w:hAnsi="Open Sans" w:cs="Open Sans"/>
-          <w:bCs/>
-          <w:sz w:val="24"/>
-          <w:szCs w:val="24"/>
-        </w:rPr>
-        <w:t>i.e</w:t>
-      </w:r>
-      <w:proofErr w:type="spellEnd"/>
-      <w:r>
-        <w:rPr>
-          <w:rFonts w:ascii="Open Sans" w:hAnsi="Open Sans" w:cs="Open Sans"/>
-          <w:bCs/>
-          <w:sz w:val="24"/>
-          <w:szCs w:val="24"/>
-        </w:rPr>
-        <w:t xml:space="preserve"> 241953Z = 24</w:t>
+        <w:t>Second you will see the day and time of the observation. i.e 241953Z = 24</w:t>
       </w:r>
       <w:r>
         <w:rPr>
@@ -10721,17 +10095,7 @@
           <w:sz w:val="24"/>
           <w:szCs w:val="24"/>
         </w:rPr>
-        <w:t xml:space="preserve">Mist, </w:t>
-      </w:r>
-      <w:proofErr w:type="gramStart"/>
-      <w:r>
-        <w:rPr>
-          <w:rFonts w:ascii="Open Sans" w:hAnsi="Open Sans" w:cs="Open Sans"/>
-          <w:bCs/>
-          <w:sz w:val="24"/>
-          <w:szCs w:val="24"/>
-        </w:rPr>
-        <w:t>A</w:t>
+        <w:t>Mist, A</w:t>
       </w:r>
       <w:r>
         <w:rPr>
@@ -10749,17 +10113,7 @@
           <w:sz w:val="24"/>
           <w:szCs w:val="24"/>
         </w:rPr>
-        <w:t>y</w:t>
-      </w:r>
-      <w:proofErr w:type="gramEnd"/>
-      <w:r>
-        <w:rPr>
-          <w:rFonts w:ascii="Open Sans" w:hAnsi="Open Sans" w:cs="Open Sans"/>
-          <w:bCs/>
-          <w:sz w:val="24"/>
-          <w:szCs w:val="24"/>
-        </w:rPr>
-        <w:t xml:space="preserve"> fog with greater than 5/8 SM visibility is called mist</w:t>
+        <w:t>y fog with greater than 5/8 SM visibility is called mist</w:t>
       </w:r>
     </w:p>
     <w:p>
@@ -10855,25 +10209,7 @@
           <w:sz w:val="24"/>
           <w:szCs w:val="24"/>
         </w:rPr>
-        <w:t xml:space="preserve">Scattered clouds at 4,800ft, Broken Ceiling at 6,500 ft, and </w:t>
-      </w:r>
-      <w:proofErr w:type="gramStart"/>
-      <w:r>
-        <w:rPr>
-          <w:rFonts w:ascii="Open Sans" w:hAnsi="Open Sans" w:cs="Open Sans"/>
-          <w:sz w:val="24"/>
-          <w:szCs w:val="24"/>
-        </w:rPr>
-        <w:t>Overcast</w:t>
-      </w:r>
-      <w:proofErr w:type="gramEnd"/>
-      <w:r>
-        <w:rPr>
-          <w:rFonts w:ascii="Open Sans" w:hAnsi="Open Sans" w:cs="Open Sans"/>
-          <w:sz w:val="24"/>
-          <w:szCs w:val="24"/>
-        </w:rPr>
-        <w:t xml:space="preserve"> at 7,500 ft</w:t>
+        <w:t>Scattered clouds at 4,800ft, Broken Ceiling at 6,500 ft, and Overcast at 7,500 ft</w:t>
       </w:r>
     </w:p>
     <w:p>
@@ -10950,27 +10286,7 @@
           <w:sz w:val="24"/>
           <w:szCs w:val="24"/>
         </w:rPr>
-        <w:t xml:space="preserve">1-2 </w:t>
-      </w:r>
-      <w:proofErr w:type="gramStart"/>
-      <w:r>
-        <w:rPr>
-          <w:rFonts w:ascii="Open Sans" w:hAnsi="Open Sans" w:cs="Open Sans"/>
-          <w:bCs/>
-          <w:sz w:val="24"/>
-          <w:szCs w:val="24"/>
-        </w:rPr>
-        <w:t>eighths ,</w:t>
-      </w:r>
-      <w:proofErr w:type="gramEnd"/>
-      <w:r>
-        <w:rPr>
-          <w:rFonts w:ascii="Open Sans" w:hAnsi="Open Sans" w:cs="Open Sans"/>
-          <w:bCs/>
-          <w:sz w:val="24"/>
-          <w:szCs w:val="24"/>
-        </w:rPr>
-        <w:t xml:space="preserve"> </w:t>
+        <w:t xml:space="preserve">1-2 eighths , </w:t>
       </w:r>
       <w:r>
         <w:rPr>
@@ -11178,36 +10494,16 @@
           <w:sz w:val="24"/>
           <w:szCs w:val="24"/>
         </w:rPr>
-        <w:t xml:space="preserve">25/19 </w:t>
-      </w:r>
-      <w:proofErr w:type="gramStart"/>
-      <w:r>
-        <w:rPr>
-          <w:rFonts w:ascii="Open Sans" w:hAnsi="Open Sans" w:cs="Open Sans"/>
-          <w:b/>
-          <w:sz w:val="24"/>
-          <w:szCs w:val="24"/>
-        </w:rPr>
-        <w:t>=</w:t>
-      </w:r>
-      <w:r>
-        <w:rPr>
-          <w:rFonts w:ascii="Open Sans" w:hAnsi="Open Sans" w:cs="Open Sans"/>
-          <w:bCs/>
-          <w:sz w:val="24"/>
-          <w:szCs w:val="24"/>
-        </w:rPr>
-        <w:t xml:space="preserve">  25</w:t>
-      </w:r>
-      <w:proofErr w:type="gramEnd"/>
-      <w:r>
-        <w:rPr>
-          <w:rFonts w:ascii="Open Sans" w:hAnsi="Open Sans" w:cs="Open Sans"/>
-          <w:bCs/>
-          <w:sz w:val="24"/>
-          <w:szCs w:val="24"/>
-        </w:rPr>
-        <w:t xml:space="preserve"> </w:t>
+        <w:t>25/19 =</w:t>
+      </w:r>
+      <w:r>
+        <w:rPr>
+          <w:rFonts w:ascii="Open Sans" w:hAnsi="Open Sans" w:cs="Open Sans"/>
+          <w:bCs/>
+          <w:sz w:val="24"/>
+          <w:szCs w:val="24"/>
+        </w:rPr>
+        <w:t xml:space="preserve">  25 </w:t>
       </w:r>
       <w:r>
         <w:rPr>
@@ -11286,25 +10582,7 @@
           <w:sz w:val="24"/>
           <w:szCs w:val="24"/>
         </w:rPr>
-        <w:t xml:space="preserve">wn in </w:t>
-      </w:r>
-      <w:proofErr w:type="spellStart"/>
-      <w:r>
-        <w:rPr>
-          <w:rFonts w:ascii="Open Sans" w:hAnsi="Open Sans" w:cs="Open Sans"/>
-          <w:sz w:val="24"/>
-          <w:szCs w:val="24"/>
-        </w:rPr>
-        <w:t>inhg</w:t>
-      </w:r>
-      <w:proofErr w:type="spellEnd"/>
-      <w:r>
-        <w:rPr>
-          <w:rFonts w:ascii="Open Sans" w:hAnsi="Open Sans" w:cs="Open Sans"/>
-          <w:sz w:val="24"/>
-          <w:szCs w:val="24"/>
-        </w:rPr>
-        <w:t xml:space="preserve"> and then some Remarks</w:t>
+        <w:t>wn in inhg and then some Remarks</w:t>
       </w:r>
     </w:p>
     <w:p>
@@ -11338,20 +10616,8 @@
           <w:sz w:val="24"/>
           <w:szCs w:val="24"/>
         </w:rPr>
-        <w:t>A</w:t>
-      </w:r>
-      <w:proofErr w:type="gramStart"/>
-      <w:r>
-        <w:rPr>
-          <w:rFonts w:ascii="Open Sans" w:hAnsi="Open Sans" w:cs="Open Sans"/>
-          <w:b/>
-          <w:bCs/>
-          <w:sz w:val="24"/>
-          <w:szCs w:val="24"/>
-        </w:rPr>
-        <w:t>3017  =</w:t>
-      </w:r>
-      <w:proofErr w:type="gramEnd"/>
+        <w:t>A3017  =</w:t>
+      </w:r>
       <w:r>
         <w:rPr>
           <w:rFonts w:ascii="Open Sans" w:hAnsi="Open Sans" w:cs="Open Sans"/>
@@ -12141,19 +11407,24 @@
           <w:sz w:val="24"/>
           <w:szCs w:val="24"/>
         </w:rPr>
-        <w:t xml:space="preserve"> Few clouds = 1/4 </w:t>
-      </w:r>
-      <w:proofErr w:type="gramStart"/>
-      <w:r>
+        <w:t xml:space="preserve"> Few clouds = 1/4 circle filled in </w:t>
+      </w:r>
+    </w:p>
+    <w:p>
+      <w:pPr>
+        <w:pStyle w:val="ListParagraph"/>
+        <w:numPr>
+          <w:ilvl w:val="1"/>
+          <w:numId w:val="36"/>
+        </w:numPr>
+        <w:spacing w:line="360" w:lineRule="auto"/>
         <w:rPr>
           <w:rFonts w:ascii="Open Sans" w:eastAsiaTheme="minorEastAsia" w:hAnsi="Open Sans" w:cs="Open Sans"/>
-          <w:bCs/>
-          <w:sz w:val="24"/>
-          <w:szCs w:val="24"/>
-        </w:rPr>
-        <w:t>circle</w:t>
-      </w:r>
-      <w:proofErr w:type="gramEnd"/>
+          <w:b/>
+          <w:sz w:val="24"/>
+          <w:szCs w:val="24"/>
+        </w:rPr>
+      </w:pPr>
       <w:r>
         <w:rPr>
           <w:rFonts w:ascii="Open Sans" w:eastAsiaTheme="minorEastAsia" w:hAnsi="Open Sans" w:cs="Open Sans"/>
@@ -12161,7 +11432,7 @@
           <w:sz w:val="24"/>
           <w:szCs w:val="24"/>
         </w:rPr>
-        <w:t xml:space="preserve"> filled in </w:t>
+        <w:t xml:space="preserve">Scattered clouds = 1/2 circle filled in </w:t>
       </w:r>
     </w:p>
     <w:p>
@@ -12186,7 +11457,7 @@
           <w:sz w:val="24"/>
           <w:szCs w:val="24"/>
         </w:rPr>
-        <w:t xml:space="preserve">Scattered clouds = 1/2 circle filled in </w:t>
+        <w:t>Broken ceiling = 3/4 circle filled in</w:t>
       </w:r>
     </w:p>
     <w:p>
@@ -12199,7 +11470,7 @@
         <w:spacing w:line="360" w:lineRule="auto"/>
         <w:rPr>
           <w:rFonts w:ascii="Open Sans" w:eastAsiaTheme="minorEastAsia" w:hAnsi="Open Sans" w:cs="Open Sans"/>
-          <w:b/>
+          <w:bCs/>
           <w:sz w:val="24"/>
           <w:szCs w:val="24"/>
         </w:rPr>
@@ -12211,17 +11482,11 @@
           <w:sz w:val="24"/>
           <w:szCs w:val="24"/>
         </w:rPr>
-        <w:t>Broken ceiling = 3/4 circle filled in</w:t>
-      </w:r>
-    </w:p>
-    <w:p>
-      <w:pPr>
-        <w:pStyle w:val="ListParagraph"/>
-        <w:numPr>
-          <w:ilvl w:val="1"/>
-          <w:numId w:val="36"/>
-        </w:numPr>
-        <w:spacing w:line="360" w:lineRule="auto"/>
+        <w:t>Overcast = full circle filled in</w:t>
+      </w:r>
+    </w:p>
+    <w:p>
+      <w:pPr>
         <w:rPr>
           <w:rFonts w:ascii="Open Sans" w:eastAsiaTheme="minorEastAsia" w:hAnsi="Open Sans" w:cs="Open Sans"/>
           <w:bCs/>
@@ -12236,14 +11501,15 @@
           <w:sz w:val="24"/>
           <w:szCs w:val="24"/>
         </w:rPr>
-        <w:t>Overcast = full circle filled in</w:t>
-      </w:r>
-    </w:p>
-    <w:p>
-      <w:pPr>
+        <w:br w:type="page"/>
+      </w:r>
+    </w:p>
+    <w:p>
+      <w:pPr>
+        <w:spacing w:line="360" w:lineRule="auto"/>
         <w:rPr>
           <w:rFonts w:ascii="Open Sans" w:eastAsiaTheme="minorEastAsia" w:hAnsi="Open Sans" w:cs="Open Sans"/>
-          <w:bCs/>
+          <w:b/>
           <w:sz w:val="24"/>
           <w:szCs w:val="24"/>
         </w:rPr>
@@ -12251,6 +11517,607 @@
       <w:r>
         <w:rPr>
           <w:rFonts w:ascii="Open Sans" w:eastAsiaTheme="minorEastAsia" w:hAnsi="Open Sans" w:cs="Open Sans"/>
+          <w:b/>
+          <w:sz w:val="24"/>
+          <w:szCs w:val="24"/>
+        </w:rPr>
+        <w:lastRenderedPageBreak/>
+        <w:t>Lesson 1</w:t>
+      </w:r>
+      <w:r>
+        <w:rPr>
+          <w:rFonts w:ascii="Open Sans" w:eastAsiaTheme="minorEastAsia" w:hAnsi="Open Sans" w:cs="Open Sans"/>
+          <w:b/>
+          <w:sz w:val="24"/>
+          <w:szCs w:val="24"/>
+        </w:rPr>
+        <w:t>2</w:t>
+      </w:r>
+      <w:r>
+        <w:rPr>
+          <w:rFonts w:ascii="Open Sans" w:eastAsiaTheme="minorEastAsia" w:hAnsi="Open Sans" w:cs="Open Sans"/>
+          <w:b/>
+          <w:sz w:val="24"/>
+          <w:szCs w:val="24"/>
+        </w:rPr>
+        <w:t>: Terminal Aerodrome Forecast (TAF)</w:t>
+      </w:r>
+    </w:p>
+    <w:p>
+      <w:pPr>
+        <w:pStyle w:val="ListParagraph"/>
+        <w:numPr>
+          <w:ilvl w:val="0"/>
+          <w:numId w:val="37"/>
+        </w:numPr>
+        <w:spacing w:line="360" w:lineRule="auto"/>
+        <w:ind w:left="0" w:firstLine="360"/>
+        <w:rPr>
+          <w:rFonts w:ascii="Open Sans" w:eastAsiaTheme="minorEastAsia" w:hAnsi="Open Sans" w:cs="Open Sans"/>
+          <w:b/>
+          <w:sz w:val="24"/>
+          <w:szCs w:val="24"/>
+        </w:rPr>
+      </w:pPr>
+      <w:r>
+        <w:rPr>
+          <w:rFonts w:ascii="Open Sans" w:eastAsiaTheme="minorEastAsia" w:hAnsi="Open Sans" w:cs="Open Sans"/>
+          <w:bCs/>
+          <w:sz w:val="24"/>
+          <w:szCs w:val="24"/>
+        </w:rPr>
+        <w:t>These are forecasts originating at a single airport</w:t>
+      </w:r>
+    </w:p>
+    <w:p>
+      <w:pPr>
+        <w:pStyle w:val="ListParagraph"/>
+        <w:numPr>
+          <w:ilvl w:val="0"/>
+          <w:numId w:val="37"/>
+        </w:numPr>
+        <w:spacing w:line="360" w:lineRule="auto"/>
+        <w:ind w:left="0" w:firstLine="360"/>
+        <w:rPr>
+          <w:rFonts w:ascii="Open Sans" w:eastAsiaTheme="minorEastAsia" w:hAnsi="Open Sans" w:cs="Open Sans"/>
+          <w:b/>
+          <w:sz w:val="24"/>
+          <w:szCs w:val="24"/>
+        </w:rPr>
+      </w:pPr>
+      <w:r>
+        <w:rPr>
+          <w:rFonts w:ascii="Open Sans" w:eastAsiaTheme="minorEastAsia" w:hAnsi="Open Sans" w:cs="Open Sans"/>
+          <w:bCs/>
+          <w:sz w:val="24"/>
+          <w:szCs w:val="24"/>
+        </w:rPr>
+        <w:t>Follows a similar structure to a METAR</w:t>
+      </w:r>
+      <w:r>
+        <w:rPr>
+          <w:rFonts w:ascii="Open Sans" w:eastAsiaTheme="minorEastAsia" w:hAnsi="Open Sans" w:cs="Open Sans"/>
+          <w:bCs/>
+          <w:sz w:val="24"/>
+          <w:szCs w:val="24"/>
+        </w:rPr>
+        <w:t xml:space="preserve">, </w:t>
+      </w:r>
+    </w:p>
+    <w:p>
+      <w:pPr>
+        <w:pStyle w:val="ListParagraph"/>
+        <w:numPr>
+          <w:ilvl w:val="1"/>
+          <w:numId w:val="37"/>
+        </w:numPr>
+        <w:spacing w:line="360" w:lineRule="auto"/>
+        <w:rPr>
+          <w:rFonts w:ascii="Open Sans" w:eastAsiaTheme="minorEastAsia" w:hAnsi="Open Sans" w:cs="Open Sans"/>
+          <w:b/>
+          <w:sz w:val="24"/>
+          <w:szCs w:val="24"/>
+        </w:rPr>
+      </w:pPr>
+      <w:r>
+        <w:rPr>
+          <w:rFonts w:ascii="Open Sans" w:eastAsiaTheme="minorEastAsia" w:hAnsi="Open Sans" w:cs="Open Sans"/>
+          <w:bCs/>
+          <w:sz w:val="24"/>
+          <w:szCs w:val="24"/>
+        </w:rPr>
+        <w:t xml:space="preserve">Where, when, </w:t>
+      </w:r>
+      <w:r>
+        <w:rPr>
+          <w:rFonts w:ascii="Open Sans" w:eastAsiaTheme="minorEastAsia" w:hAnsi="Open Sans" w:cs="Open Sans"/>
+          <w:bCs/>
+          <w:sz w:val="24"/>
+          <w:szCs w:val="24"/>
+        </w:rPr>
+        <w:t xml:space="preserve">wind, visibility, weather, obstructions cloud coverage </w:t>
+      </w:r>
+    </w:p>
+    <w:p>
+      <w:pPr>
+        <w:pStyle w:val="ListParagraph"/>
+        <w:numPr>
+          <w:ilvl w:val="1"/>
+          <w:numId w:val="37"/>
+        </w:numPr>
+        <w:spacing w:line="360" w:lineRule="auto"/>
+        <w:rPr>
+          <w:rFonts w:ascii="Open Sans" w:eastAsiaTheme="minorEastAsia" w:hAnsi="Open Sans" w:cs="Open Sans"/>
+          <w:b/>
+          <w:sz w:val="24"/>
+          <w:szCs w:val="24"/>
+        </w:rPr>
+      </w:pPr>
+      <w:r>
+        <w:rPr>
+          <w:rFonts w:ascii="Open Sans" w:eastAsiaTheme="minorEastAsia" w:hAnsi="Open Sans" w:cs="Open Sans"/>
+          <w:b/>
+          <w:sz w:val="24"/>
+          <w:szCs w:val="24"/>
+        </w:rPr>
+        <w:t>Main Difference</w:t>
+      </w:r>
+      <w:r>
+        <w:rPr>
+          <w:rFonts w:ascii="Open Sans" w:eastAsiaTheme="minorEastAsia" w:hAnsi="Open Sans" w:cs="Open Sans"/>
+          <w:b/>
+          <w:sz w:val="24"/>
+          <w:szCs w:val="24"/>
+        </w:rPr>
+        <w:t xml:space="preserve">: </w:t>
+      </w:r>
+      <w:r>
+        <w:rPr>
+          <w:rFonts w:ascii="Open Sans" w:eastAsiaTheme="minorEastAsia" w:hAnsi="Open Sans" w:cs="Open Sans"/>
+          <w:bCs/>
+          <w:sz w:val="24"/>
+          <w:szCs w:val="24"/>
+        </w:rPr>
+        <w:t>TAF reports usually are valid for a 24</w:t>
+      </w:r>
+      <w:r>
+        <w:rPr>
+          <w:rFonts w:ascii="Open Sans" w:eastAsiaTheme="minorEastAsia" w:hAnsi="Open Sans" w:cs="Open Sans"/>
+          <w:bCs/>
+          <w:sz w:val="24"/>
+          <w:szCs w:val="24"/>
+        </w:rPr>
+        <w:t xml:space="preserve"> – 30 hour</w:t>
+      </w:r>
+      <w:r>
+        <w:rPr>
+          <w:rFonts w:ascii="Open Sans" w:eastAsiaTheme="minorEastAsia" w:hAnsi="Open Sans" w:cs="Open Sans"/>
+          <w:bCs/>
+          <w:sz w:val="24"/>
+          <w:szCs w:val="24"/>
+        </w:rPr>
+        <w:t xml:space="preserve"> slot and broken in</w:t>
+      </w:r>
+      <w:r>
+        <w:rPr>
+          <w:rFonts w:ascii="Open Sans" w:eastAsiaTheme="minorEastAsia" w:hAnsi="Open Sans" w:cs="Open Sans"/>
+          <w:bCs/>
+          <w:sz w:val="24"/>
+          <w:szCs w:val="24"/>
+        </w:rPr>
+        <w:t>to</w:t>
+      </w:r>
+      <w:r>
+        <w:rPr>
+          <w:rFonts w:ascii="Open Sans" w:eastAsiaTheme="minorEastAsia" w:hAnsi="Open Sans" w:cs="Open Sans"/>
+          <w:bCs/>
+          <w:sz w:val="24"/>
+          <w:szCs w:val="24"/>
+        </w:rPr>
+        <w:t xml:space="preserve"> </w:t>
+      </w:r>
+      <w:r>
+        <w:rPr>
+          <w:rFonts w:ascii="Open Sans" w:eastAsiaTheme="minorEastAsia" w:hAnsi="Open Sans" w:cs="Open Sans"/>
+          <w:bCs/>
+          <w:sz w:val="24"/>
+          <w:szCs w:val="24"/>
+        </w:rPr>
+        <w:t>four 6 hour</w:t>
+      </w:r>
+      <w:r>
+        <w:rPr>
+          <w:rFonts w:ascii="Open Sans" w:eastAsiaTheme="minorEastAsia" w:hAnsi="Open Sans" w:cs="Open Sans"/>
+          <w:bCs/>
+          <w:sz w:val="24"/>
+          <w:szCs w:val="24"/>
+        </w:rPr>
+        <w:t xml:space="preserve"> predictions of the conditions</w:t>
+      </w:r>
+    </w:p>
+    <w:p>
+      <w:pPr>
+        <w:pStyle w:val="ListParagraph"/>
+        <w:numPr>
+          <w:ilvl w:val="0"/>
+          <w:numId w:val="37"/>
+        </w:numPr>
+        <w:spacing w:line="360" w:lineRule="auto"/>
+        <w:rPr>
+          <w:rFonts w:ascii="Open Sans" w:eastAsiaTheme="minorEastAsia" w:hAnsi="Open Sans" w:cs="Open Sans"/>
+          <w:b/>
+          <w:sz w:val="24"/>
+          <w:szCs w:val="24"/>
+        </w:rPr>
+      </w:pPr>
+      <w:r>
+        <w:rPr>
+          <w:rFonts w:ascii="Open Sans" w:eastAsiaTheme="minorEastAsia" w:hAnsi="Open Sans" w:cs="Open Sans"/>
+          <w:sz w:val="24"/>
+          <w:szCs w:val="24"/>
+        </w:rPr>
+        <w:t xml:space="preserve">You can use a TAF for a </w:t>
+      </w:r>
+      <w:r>
+        <w:rPr>
+          <w:rFonts w:ascii="Open Sans" w:eastAsiaTheme="minorEastAsia" w:hAnsi="Open Sans" w:cs="Open Sans"/>
+          <w:sz w:val="24"/>
+          <w:szCs w:val="24"/>
+        </w:rPr>
+        <w:t>5-statute</w:t>
+      </w:r>
+      <w:r>
+        <w:rPr>
+          <w:rFonts w:ascii="Open Sans" w:eastAsiaTheme="minorEastAsia" w:hAnsi="Open Sans" w:cs="Open Sans"/>
+          <w:sz w:val="24"/>
+          <w:szCs w:val="24"/>
+        </w:rPr>
+        <w:t xml:space="preserve"> mile radius if no other airport TAF is present</w:t>
+      </w:r>
+    </w:p>
+    <w:p>
+      <w:pPr>
+        <w:pStyle w:val="ListParagraph"/>
+        <w:numPr>
+          <w:ilvl w:val="0"/>
+          <w:numId w:val="37"/>
+        </w:numPr>
+        <w:spacing w:line="360" w:lineRule="auto"/>
+        <w:rPr>
+          <w:rFonts w:ascii="Open Sans" w:eastAsiaTheme="minorEastAsia" w:hAnsi="Open Sans" w:cs="Open Sans"/>
+          <w:b/>
+          <w:sz w:val="24"/>
+          <w:szCs w:val="24"/>
+        </w:rPr>
+      </w:pPr>
+      <w:r>
+        <w:rPr>
+          <w:rFonts w:ascii="Open Sans" w:eastAsiaTheme="minorEastAsia" w:hAnsi="Open Sans" w:cs="Open Sans"/>
+          <w:sz w:val="24"/>
+          <w:szCs w:val="24"/>
+        </w:rPr>
+        <w:t>The most recent TAF overrules any prior ones</w:t>
+      </w:r>
+    </w:p>
+    <w:p>
+      <w:pPr>
+        <w:pStyle w:val="ListParagraph"/>
+        <w:numPr>
+          <w:ilvl w:val="0"/>
+          <w:numId w:val="37"/>
+        </w:numPr>
+        <w:spacing w:line="360" w:lineRule="auto"/>
+        <w:rPr>
+          <w:rFonts w:ascii="Open Sans" w:eastAsiaTheme="minorEastAsia" w:hAnsi="Open Sans" w:cs="Open Sans"/>
+          <w:b/>
+          <w:sz w:val="24"/>
+          <w:szCs w:val="24"/>
+        </w:rPr>
+      </w:pPr>
+      <w:r>
+        <w:rPr>
+          <w:rFonts w:ascii="Open Sans" w:eastAsiaTheme="minorEastAsia" w:hAnsi="Open Sans" w:cs="Open Sans"/>
+          <w:b/>
+          <w:sz w:val="24"/>
+          <w:szCs w:val="24"/>
+        </w:rPr>
+        <w:t>Special terms and contractions</w:t>
+      </w:r>
+    </w:p>
+    <w:p>
+      <w:pPr>
+        <w:pStyle w:val="ListParagraph"/>
+        <w:numPr>
+          <w:ilvl w:val="1"/>
+          <w:numId w:val="37"/>
+        </w:numPr>
+        <w:spacing w:line="360" w:lineRule="auto"/>
+        <w:rPr>
+          <w:rFonts w:ascii="Open Sans" w:eastAsiaTheme="minorEastAsia" w:hAnsi="Open Sans" w:cs="Open Sans"/>
+          <w:b/>
+          <w:sz w:val="24"/>
+          <w:szCs w:val="24"/>
+        </w:rPr>
+      </w:pPr>
+      <w:r>
+        <w:rPr>
+          <w:rFonts w:ascii="Open Sans" w:eastAsiaTheme="minorEastAsia" w:hAnsi="Open Sans" w:cs="Open Sans"/>
+          <w:b/>
+          <w:sz w:val="24"/>
+          <w:szCs w:val="24"/>
+        </w:rPr>
+        <w:t xml:space="preserve">AMD: </w:t>
+      </w:r>
+      <w:r>
+        <w:rPr>
+          <w:rFonts w:ascii="Open Sans" w:eastAsiaTheme="minorEastAsia" w:hAnsi="Open Sans" w:cs="Open Sans"/>
+          <w:bCs/>
+          <w:sz w:val="24"/>
+          <w:szCs w:val="24"/>
+        </w:rPr>
+        <w:t>Amended TAF which corrects a previously issued one</w:t>
+      </w:r>
+    </w:p>
+    <w:p>
+      <w:pPr>
+        <w:pStyle w:val="ListParagraph"/>
+        <w:numPr>
+          <w:ilvl w:val="1"/>
+          <w:numId w:val="37"/>
+        </w:numPr>
+        <w:spacing w:line="360" w:lineRule="auto"/>
+        <w:rPr>
+          <w:rFonts w:ascii="Open Sans" w:eastAsiaTheme="minorEastAsia" w:hAnsi="Open Sans" w:cs="Open Sans"/>
+          <w:b/>
+          <w:sz w:val="24"/>
+          <w:szCs w:val="24"/>
+        </w:rPr>
+      </w:pPr>
+      <w:r>
+        <w:rPr>
+          <w:rFonts w:ascii="Open Sans" w:eastAsiaTheme="minorEastAsia" w:hAnsi="Open Sans" w:cs="Open Sans"/>
+          <w:b/>
+          <w:sz w:val="24"/>
+          <w:szCs w:val="24"/>
+        </w:rPr>
+        <w:t>P6SM:</w:t>
+      </w:r>
+      <w:r>
+        <w:rPr>
+          <w:rFonts w:ascii="Open Sans" w:eastAsiaTheme="minorEastAsia" w:hAnsi="Open Sans" w:cs="Open Sans"/>
+          <w:sz w:val="24"/>
+          <w:szCs w:val="24"/>
+        </w:rPr>
+        <w:t xml:space="preserve"> Indicates a visibility of plus 6 statute miles</w:t>
+      </w:r>
+    </w:p>
+    <w:p>
+      <w:pPr>
+        <w:pStyle w:val="ListParagraph"/>
+        <w:numPr>
+          <w:ilvl w:val="1"/>
+          <w:numId w:val="37"/>
+        </w:numPr>
+        <w:spacing w:line="360" w:lineRule="auto"/>
+        <w:rPr>
+          <w:rFonts w:ascii="Open Sans" w:eastAsiaTheme="minorEastAsia" w:hAnsi="Open Sans" w:cs="Open Sans"/>
+          <w:b/>
+          <w:sz w:val="24"/>
+          <w:szCs w:val="24"/>
+        </w:rPr>
+      </w:pPr>
+      <w:r>
+        <w:rPr>
+          <w:rFonts w:ascii="Open Sans" w:eastAsiaTheme="minorEastAsia" w:hAnsi="Open Sans" w:cs="Open Sans"/>
+          <w:b/>
+          <w:sz w:val="24"/>
+          <w:szCs w:val="24"/>
+        </w:rPr>
+        <w:t>TEMPO:</w:t>
+      </w:r>
+      <w:r>
+        <w:rPr>
+          <w:rFonts w:ascii="Open Sans" w:eastAsiaTheme="minorEastAsia" w:hAnsi="Open Sans" w:cs="Open Sans"/>
+          <w:sz w:val="24"/>
+          <w:szCs w:val="24"/>
+        </w:rPr>
+        <w:t xml:space="preserve"> Temporary conditions that last less than 1 hour at a time and total less than 1/2 the indicated time period</w:t>
+      </w:r>
+    </w:p>
+    <w:p>
+      <w:pPr>
+        <w:pStyle w:val="ListParagraph"/>
+        <w:numPr>
+          <w:ilvl w:val="1"/>
+          <w:numId w:val="37"/>
+        </w:numPr>
+        <w:spacing w:line="360" w:lineRule="auto"/>
+        <w:rPr>
+          <w:rFonts w:ascii="Open Sans" w:eastAsiaTheme="minorEastAsia" w:hAnsi="Open Sans" w:cs="Open Sans"/>
+          <w:b/>
+          <w:sz w:val="24"/>
+          <w:szCs w:val="24"/>
+        </w:rPr>
+      </w:pPr>
+      <w:r>
+        <w:rPr>
+          <w:rFonts w:ascii="Open Sans" w:eastAsiaTheme="minorEastAsia" w:hAnsi="Open Sans" w:cs="Open Sans"/>
+          <w:b/>
+          <w:sz w:val="24"/>
+          <w:szCs w:val="24"/>
+        </w:rPr>
+        <w:t xml:space="preserve">PROB: </w:t>
+      </w:r>
+      <w:r>
+        <w:rPr>
+          <w:rFonts w:ascii="Open Sans" w:eastAsiaTheme="minorEastAsia" w:hAnsi="Open Sans" w:cs="Open Sans"/>
+          <w:bCs/>
+          <w:sz w:val="24"/>
+          <w:szCs w:val="24"/>
+        </w:rPr>
+        <w:t xml:space="preserve">Probability </w:t>
+      </w:r>
+      <w:r>
+        <w:rPr>
+          <w:rFonts w:ascii="Open Sans" w:eastAsiaTheme="minorEastAsia" w:hAnsi="Open Sans" w:cs="Open Sans"/>
+          <w:bCs/>
+          <w:sz w:val="24"/>
+          <w:szCs w:val="24"/>
+        </w:rPr>
+        <w:t xml:space="preserve">percent </w:t>
+      </w:r>
+      <w:r>
+        <w:rPr>
+          <w:rFonts w:ascii="Open Sans" w:eastAsiaTheme="minorEastAsia" w:hAnsi="Open Sans" w:cs="Open Sans"/>
+          <w:bCs/>
+          <w:sz w:val="24"/>
+          <w:szCs w:val="24"/>
+        </w:rPr>
+        <w:t>of a weather event to occur</w:t>
+      </w:r>
+      <w:r>
+        <w:rPr>
+          <w:rFonts w:ascii="Open Sans" w:eastAsiaTheme="minorEastAsia" w:hAnsi="Open Sans" w:cs="Open Sans"/>
+          <w:bCs/>
+          <w:sz w:val="24"/>
+          <w:szCs w:val="24"/>
+        </w:rPr>
+        <w:t xml:space="preserve"> between a time period given immediately afterwards</w:t>
+      </w:r>
+    </w:p>
+    <w:p>
+      <w:pPr>
+        <w:pStyle w:val="ListParagraph"/>
+        <w:numPr>
+          <w:ilvl w:val="2"/>
+          <w:numId w:val="37"/>
+        </w:numPr>
+        <w:spacing w:line="360" w:lineRule="auto"/>
+        <w:rPr>
+          <w:rFonts w:ascii="Open Sans" w:eastAsiaTheme="minorEastAsia" w:hAnsi="Open Sans" w:cs="Open Sans"/>
+          <w:b/>
+          <w:sz w:val="24"/>
+          <w:szCs w:val="24"/>
+        </w:rPr>
+      </w:pPr>
+      <w:r>
+        <w:rPr>
+          <w:rFonts w:ascii="Open Sans" w:eastAsiaTheme="minorEastAsia" w:hAnsi="Open Sans" w:cs="Open Sans"/>
+          <w:b/>
+          <w:sz w:val="24"/>
+          <w:szCs w:val="24"/>
+        </w:rPr>
+        <w:t xml:space="preserve">Example: PROB30 2012/2018 5SM TSRA = </w:t>
+      </w:r>
+      <w:r>
+        <w:rPr>
+          <w:rFonts w:ascii="Open Sans" w:eastAsiaTheme="minorEastAsia" w:hAnsi="Open Sans" w:cs="Open Sans"/>
+          <w:bCs/>
+          <w:sz w:val="24"/>
+          <w:szCs w:val="24"/>
+        </w:rPr>
+        <w:t>30% probability of a thunderstorm between 12:00 and 18:00 UTC, on the 20</w:t>
+      </w:r>
+      <w:r>
+        <w:rPr>
+          <w:rFonts w:ascii="Open Sans" w:eastAsiaTheme="minorEastAsia" w:hAnsi="Open Sans" w:cs="Open Sans"/>
+          <w:bCs/>
+          <w:sz w:val="24"/>
+          <w:szCs w:val="24"/>
+          <w:vertAlign w:val="superscript"/>
+        </w:rPr>
+        <w:t>th</w:t>
+      </w:r>
+      <w:r>
+        <w:rPr>
+          <w:rFonts w:ascii="Open Sans" w:eastAsiaTheme="minorEastAsia" w:hAnsi="Open Sans" w:cs="Open Sans"/>
+          <w:bCs/>
+          <w:sz w:val="24"/>
+          <w:szCs w:val="24"/>
+        </w:rPr>
+        <w:t xml:space="preserve"> of the month, with 5 SM visibility.</w:t>
+      </w:r>
+    </w:p>
+    <w:p>
+      <w:pPr>
+        <w:pStyle w:val="ListParagraph"/>
+        <w:numPr>
+          <w:ilvl w:val="1"/>
+          <w:numId w:val="37"/>
+        </w:numPr>
+        <w:spacing w:line="360" w:lineRule="auto"/>
+        <w:rPr>
+          <w:rFonts w:ascii="Open Sans" w:eastAsiaTheme="minorEastAsia" w:hAnsi="Open Sans" w:cs="Open Sans"/>
+          <w:b/>
+          <w:sz w:val="24"/>
+          <w:szCs w:val="24"/>
+        </w:rPr>
+      </w:pPr>
+      <w:r>
+        <w:rPr>
+          <w:rFonts w:ascii="Open Sans" w:eastAsiaTheme="minorEastAsia" w:hAnsi="Open Sans" w:cs="Open Sans"/>
+          <w:b/>
+          <w:sz w:val="24"/>
+          <w:szCs w:val="24"/>
+        </w:rPr>
+        <w:t>BECMG:</w:t>
+      </w:r>
+      <w:r>
+        <w:rPr>
+          <w:rFonts w:ascii="Open Sans" w:eastAsiaTheme="minorEastAsia" w:hAnsi="Open Sans" w:cs="Open Sans"/>
+          <w:bCs/>
+          <w:sz w:val="24"/>
+          <w:szCs w:val="24"/>
+        </w:rPr>
+        <w:t xml:space="preserve"> Becoming, usually issued</w:t>
+      </w:r>
+      <w:r>
+        <w:rPr>
+          <w:rFonts w:ascii="Open Sans" w:eastAsiaTheme="minorEastAsia" w:hAnsi="Open Sans" w:cs="Open Sans"/>
+          <w:bCs/>
+          <w:sz w:val="24"/>
+          <w:szCs w:val="24"/>
+        </w:rPr>
+        <w:t xml:space="preserve"> by the U.S military to indicate transitioning weather</w:t>
+      </w:r>
+    </w:p>
+    <w:p>
+      <w:pPr>
+        <w:pStyle w:val="ListParagraph"/>
+        <w:numPr>
+          <w:ilvl w:val="0"/>
+          <w:numId w:val="37"/>
+        </w:numPr>
+        <w:spacing w:line="360" w:lineRule="auto"/>
+        <w:rPr>
+          <w:rFonts w:ascii="Open Sans" w:eastAsiaTheme="minorEastAsia" w:hAnsi="Open Sans" w:cs="Open Sans"/>
+          <w:b/>
+          <w:sz w:val="24"/>
+          <w:szCs w:val="24"/>
+        </w:rPr>
+      </w:pPr>
+      <w:r>
+        <w:rPr>
+          <w:rFonts w:ascii="Open Sans" w:eastAsiaTheme="minorEastAsia" w:hAnsi="Open Sans" w:cs="Open Sans"/>
+          <w:bCs/>
+          <w:sz w:val="24"/>
+          <w:szCs w:val="24"/>
+        </w:rPr>
+        <w:t>Be careful for metric units in countries outside of the U.S</w:t>
+      </w:r>
+    </w:p>
+    <w:p>
+      <w:pPr>
+        <w:rPr>
+          <w:rFonts w:ascii="Open Sans" w:eastAsiaTheme="minorEastAsia" w:hAnsi="Open Sans" w:cs="Open Sans"/>
+          <w:bCs/>
+          <w:sz w:val="24"/>
+          <w:szCs w:val="24"/>
+        </w:rPr>
+      </w:pPr>
+      <w:r>
+        <w:rPr>
+          <w:rFonts w:ascii="Open Sans" w:eastAsiaTheme="minorEastAsia" w:hAnsi="Open Sans" w:cs="Open Sans"/>
           <w:bCs/>
           <w:sz w:val="24"/>
           <w:szCs w:val="24"/>
@@ -12276,19 +12143,645 @@
           <w:szCs w:val="24"/>
         </w:rPr>
         <w:lastRenderedPageBreak/>
-        <w:t>Lesson 12: Terminal Aerodrome Forecast (TAF)</w:t>
-      </w:r>
-    </w:p>
-    <w:p>
-      <w:pPr>
+        <w:t>Lesson 14: Intro to Glass Cockpit Systems</w:t>
+      </w:r>
+    </w:p>
+    <w:p>
+      <w:pPr>
+        <w:pStyle w:val="ListParagraph"/>
+        <w:numPr>
+          <w:ilvl w:val="0"/>
+          <w:numId w:val="38"/>
+        </w:numPr>
         <w:spacing w:line="360" w:lineRule="auto"/>
         <w:rPr>
           <w:rFonts w:ascii="Open Sans" w:eastAsiaTheme="minorEastAsia" w:hAnsi="Open Sans" w:cs="Open Sans"/>
-          <w:b/>
-          <w:sz w:val="24"/>
-          <w:szCs w:val="24"/>
-        </w:rPr>
-      </w:pPr>
+          <w:bCs/>
+          <w:sz w:val="24"/>
+          <w:szCs w:val="24"/>
+        </w:rPr>
+      </w:pPr>
+      <w:r>
+        <w:rPr>
+          <w:rFonts w:ascii="Open Sans" w:eastAsiaTheme="minorEastAsia" w:hAnsi="Open Sans" w:cs="Open Sans"/>
+          <w:bCs/>
+          <w:sz w:val="24"/>
+          <w:szCs w:val="24"/>
+        </w:rPr>
+        <w:t>Feature two main screens</w:t>
+      </w:r>
+    </w:p>
+    <w:p>
+      <w:pPr>
+        <w:pStyle w:val="ListParagraph"/>
+        <w:numPr>
+          <w:ilvl w:val="1"/>
+          <w:numId w:val="38"/>
+        </w:numPr>
+        <w:spacing w:line="360" w:lineRule="auto"/>
+        <w:rPr>
+          <w:rFonts w:ascii="Open Sans" w:eastAsiaTheme="minorEastAsia" w:hAnsi="Open Sans" w:cs="Open Sans"/>
+          <w:bCs/>
+          <w:sz w:val="24"/>
+          <w:szCs w:val="24"/>
+        </w:rPr>
+      </w:pPr>
+      <w:r>
+        <w:rPr>
+          <w:rFonts w:ascii="Open Sans" w:eastAsiaTheme="minorEastAsia" w:hAnsi="Open Sans" w:cs="Open Sans"/>
+          <w:b/>
+          <w:sz w:val="24"/>
+          <w:szCs w:val="24"/>
+        </w:rPr>
+        <w:t xml:space="preserve">Primary Flight Display (PFD): </w:t>
+      </w:r>
+      <w:r>
+        <w:rPr>
+          <w:rFonts w:ascii="Open Sans" w:eastAsiaTheme="minorEastAsia" w:hAnsi="Open Sans" w:cs="Open Sans"/>
+          <w:bCs/>
+          <w:sz w:val="24"/>
+          <w:szCs w:val="24"/>
+        </w:rPr>
+        <w:t>On the left in front of the pilot and depicts flight instruments</w:t>
+      </w:r>
+    </w:p>
+    <w:p>
+      <w:pPr>
+        <w:pStyle w:val="ListParagraph"/>
+        <w:numPr>
+          <w:ilvl w:val="1"/>
+          <w:numId w:val="38"/>
+        </w:numPr>
+        <w:spacing w:line="360" w:lineRule="auto"/>
+        <w:rPr>
+          <w:rFonts w:ascii="Open Sans" w:eastAsiaTheme="minorEastAsia" w:hAnsi="Open Sans" w:cs="Open Sans"/>
+          <w:bCs/>
+          <w:sz w:val="24"/>
+          <w:szCs w:val="24"/>
+        </w:rPr>
+      </w:pPr>
+      <w:r>
+        <w:rPr>
+          <w:rFonts w:ascii="Open Sans" w:eastAsiaTheme="minorEastAsia" w:hAnsi="Open Sans" w:cs="Open Sans"/>
+          <w:b/>
+          <w:sz w:val="24"/>
+          <w:szCs w:val="24"/>
+        </w:rPr>
+        <w:t xml:space="preserve">Multi-Function Display (MFD): </w:t>
+      </w:r>
+      <w:r>
+        <w:rPr>
+          <w:rFonts w:ascii="Open Sans" w:eastAsiaTheme="minorEastAsia" w:hAnsi="Open Sans" w:cs="Open Sans"/>
+          <w:bCs/>
+          <w:sz w:val="24"/>
+          <w:szCs w:val="24"/>
+        </w:rPr>
+        <w:t xml:space="preserve">On the right and depicts </w:t>
+      </w:r>
+      <w:r>
+        <w:rPr>
+          <w:rFonts w:ascii="Open Sans" w:eastAsiaTheme="minorEastAsia" w:hAnsi="Open Sans" w:cs="Open Sans"/>
+          <w:bCs/>
+          <w:sz w:val="24"/>
+          <w:szCs w:val="24"/>
+        </w:rPr>
+        <w:t>GPS</w:t>
+      </w:r>
+      <w:r>
+        <w:rPr>
+          <w:rFonts w:ascii="Open Sans" w:eastAsiaTheme="minorEastAsia" w:hAnsi="Open Sans" w:cs="Open Sans"/>
+          <w:bCs/>
+          <w:sz w:val="24"/>
+          <w:szCs w:val="24"/>
+        </w:rPr>
+        <w:t xml:space="preserve"> and navigational aids</w:t>
+      </w:r>
+    </w:p>
+    <w:p>
+      <w:pPr>
+        <w:pStyle w:val="ListParagraph"/>
+        <w:numPr>
+          <w:ilvl w:val="0"/>
+          <w:numId w:val="38"/>
+        </w:numPr>
+        <w:spacing w:line="360" w:lineRule="auto"/>
+        <w:rPr>
+          <w:rFonts w:ascii="Open Sans" w:eastAsiaTheme="minorEastAsia" w:hAnsi="Open Sans" w:cs="Open Sans"/>
+          <w:bCs/>
+          <w:sz w:val="24"/>
+          <w:szCs w:val="24"/>
+        </w:rPr>
+      </w:pPr>
+      <w:r>
+        <w:rPr>
+          <w:rFonts w:ascii="Open Sans" w:eastAsiaTheme="minorEastAsia" w:hAnsi="Open Sans" w:cs="Open Sans"/>
+          <w:bCs/>
+          <w:sz w:val="24"/>
+          <w:szCs w:val="24"/>
+        </w:rPr>
+        <w:t>These are typically a Garmin G1000 system</w:t>
+      </w:r>
+    </w:p>
+    <w:p>
+      <w:pPr>
+        <w:pStyle w:val="ListParagraph"/>
+        <w:numPr>
+          <w:ilvl w:val="1"/>
+          <w:numId w:val="38"/>
+        </w:numPr>
+        <w:spacing w:line="360" w:lineRule="auto"/>
+        <w:rPr>
+          <w:rFonts w:ascii="Open Sans" w:eastAsiaTheme="minorEastAsia" w:hAnsi="Open Sans" w:cs="Open Sans"/>
+          <w:bCs/>
+          <w:sz w:val="24"/>
+          <w:szCs w:val="24"/>
+        </w:rPr>
+      </w:pPr>
+      <w:r>
+        <w:rPr>
+          <w:rFonts w:ascii="Open Sans" w:eastAsiaTheme="minorEastAsia" w:hAnsi="Open Sans" w:cs="Open Sans"/>
+          <w:bCs/>
+          <w:sz w:val="24"/>
+          <w:szCs w:val="24"/>
+        </w:rPr>
+        <w:t>Features two integrated avionics units (IAU)</w:t>
+      </w:r>
+    </w:p>
+    <w:p>
+      <w:pPr>
+        <w:pStyle w:val="ListParagraph"/>
+        <w:numPr>
+          <w:ilvl w:val="1"/>
+          <w:numId w:val="38"/>
+        </w:numPr>
+        <w:spacing w:line="360" w:lineRule="auto"/>
+        <w:rPr>
+          <w:rFonts w:ascii="Open Sans" w:eastAsiaTheme="minorEastAsia" w:hAnsi="Open Sans" w:cs="Open Sans"/>
+          <w:bCs/>
+          <w:sz w:val="24"/>
+          <w:szCs w:val="24"/>
+        </w:rPr>
+      </w:pPr>
+      <w:r>
+        <w:rPr>
+          <w:rFonts w:ascii="Open Sans" w:eastAsiaTheme="minorEastAsia" w:hAnsi="Open Sans" w:cs="Open Sans"/>
+          <w:bCs/>
+          <w:sz w:val="24"/>
+          <w:szCs w:val="24"/>
+        </w:rPr>
+        <w:t>These serve as a main communication hub that links the components</w:t>
+      </w:r>
+    </w:p>
+    <w:p>
+      <w:pPr>
+        <w:pStyle w:val="ListParagraph"/>
+        <w:numPr>
+          <w:ilvl w:val="1"/>
+          <w:numId w:val="38"/>
+        </w:numPr>
+        <w:spacing w:line="360" w:lineRule="auto"/>
+        <w:rPr>
+          <w:rFonts w:ascii="Open Sans" w:eastAsiaTheme="minorEastAsia" w:hAnsi="Open Sans" w:cs="Open Sans"/>
+          <w:bCs/>
+          <w:sz w:val="24"/>
+          <w:szCs w:val="24"/>
+        </w:rPr>
+      </w:pPr>
+      <w:r>
+        <w:rPr>
+          <w:rFonts w:ascii="Open Sans" w:eastAsiaTheme="minorEastAsia" w:hAnsi="Open Sans" w:cs="Open Sans"/>
+          <w:bCs/>
+          <w:sz w:val="24"/>
+          <w:szCs w:val="24"/>
+        </w:rPr>
+        <w:t>Each IAU has a nav receiver, com radio, and GPS receiver</w:t>
+      </w:r>
+    </w:p>
+    <w:p>
+      <w:pPr>
+        <w:pStyle w:val="ListParagraph"/>
+        <w:numPr>
+          <w:ilvl w:val="0"/>
+          <w:numId w:val="38"/>
+        </w:numPr>
+        <w:spacing w:line="360" w:lineRule="auto"/>
+        <w:rPr>
+          <w:rFonts w:ascii="Open Sans" w:eastAsiaTheme="minorEastAsia" w:hAnsi="Open Sans" w:cs="Open Sans"/>
+          <w:bCs/>
+          <w:sz w:val="24"/>
+          <w:szCs w:val="24"/>
+        </w:rPr>
+      </w:pPr>
+      <w:r>
+        <w:rPr>
+          <w:rFonts w:ascii="Open Sans" w:eastAsiaTheme="minorEastAsia" w:hAnsi="Open Sans" w:cs="Open Sans"/>
+          <w:b/>
+          <w:sz w:val="24"/>
+          <w:szCs w:val="24"/>
+        </w:rPr>
+        <w:t>Air Data Computer (ADC)</w:t>
+      </w:r>
+      <w:r>
+        <w:rPr>
+          <w:rFonts w:ascii="Open Sans" w:eastAsiaTheme="minorEastAsia" w:hAnsi="Open Sans" w:cs="Open Sans"/>
+          <w:bCs/>
+          <w:sz w:val="24"/>
+          <w:szCs w:val="24"/>
+        </w:rPr>
+        <w:t>: the unit that processes info from the pitot-static system and outside air temperature (OAT) probe</w:t>
+      </w:r>
+    </w:p>
+    <w:p>
+      <w:pPr>
+        <w:pStyle w:val="ListParagraph"/>
+        <w:numPr>
+          <w:ilvl w:val="1"/>
+          <w:numId w:val="38"/>
+        </w:numPr>
+        <w:spacing w:line="360" w:lineRule="auto"/>
+        <w:rPr>
+          <w:rFonts w:ascii="Open Sans" w:eastAsiaTheme="minorEastAsia" w:hAnsi="Open Sans" w:cs="Open Sans"/>
+          <w:bCs/>
+          <w:sz w:val="24"/>
+          <w:szCs w:val="24"/>
+        </w:rPr>
+      </w:pPr>
+      <w:r>
+        <w:rPr>
+          <w:rFonts w:ascii="Open Sans" w:eastAsiaTheme="minorEastAsia" w:hAnsi="Open Sans" w:cs="Open Sans"/>
+          <w:bCs/>
+          <w:sz w:val="24"/>
+          <w:szCs w:val="24"/>
+        </w:rPr>
+        <w:t>the info given by t</w:t>
+      </w:r>
+      <w:r>
+        <w:rPr>
+          <w:rFonts w:ascii="Open Sans" w:eastAsiaTheme="minorEastAsia" w:hAnsi="Open Sans" w:cs="Open Sans"/>
+          <w:bCs/>
+          <w:sz w:val="24"/>
+          <w:szCs w:val="24"/>
+        </w:rPr>
+        <w:t>his system is used for pressure altitude, airspeed, vertical speed, and OAT calculations</w:t>
+      </w:r>
+    </w:p>
+    <w:p>
+      <w:pPr>
+        <w:pStyle w:val="ListParagraph"/>
+        <w:numPr>
+          <w:ilvl w:val="0"/>
+          <w:numId w:val="38"/>
+        </w:numPr>
+        <w:spacing w:line="360" w:lineRule="auto"/>
+        <w:rPr>
+          <w:rFonts w:ascii="Open Sans" w:eastAsiaTheme="minorEastAsia" w:hAnsi="Open Sans" w:cs="Open Sans"/>
+          <w:bCs/>
+          <w:sz w:val="24"/>
+          <w:szCs w:val="24"/>
+        </w:rPr>
+      </w:pPr>
+      <w:r>
+        <w:rPr>
+          <w:rFonts w:ascii="Open Sans" w:eastAsiaTheme="minorEastAsia" w:hAnsi="Open Sans" w:cs="Open Sans"/>
+          <w:b/>
+          <w:sz w:val="24"/>
+          <w:szCs w:val="24"/>
+        </w:rPr>
+        <w:t>Attitude and H</w:t>
+      </w:r>
+      <w:r>
+        <w:rPr>
+          <w:rFonts w:ascii="Open Sans" w:eastAsiaTheme="minorEastAsia" w:hAnsi="Open Sans" w:cs="Open Sans"/>
+          <w:b/>
+          <w:sz w:val="24"/>
+          <w:szCs w:val="24"/>
+        </w:rPr>
+        <w:t>eading Reference Syste</w:t>
+      </w:r>
+      <w:r>
+        <w:rPr>
+          <w:rFonts w:ascii="Open Sans" w:eastAsiaTheme="minorEastAsia" w:hAnsi="Open Sans" w:cs="Open Sans"/>
+          <w:b/>
+          <w:sz w:val="24"/>
+          <w:szCs w:val="24"/>
+        </w:rPr>
+        <w:t>m (AHRS)</w:t>
+      </w:r>
+      <w:r>
+        <w:rPr>
+          <w:rFonts w:ascii="Open Sans" w:eastAsiaTheme="minorEastAsia" w:hAnsi="Open Sans" w:cs="Open Sans"/>
+          <w:b/>
+          <w:sz w:val="24"/>
+          <w:szCs w:val="24"/>
+        </w:rPr>
+        <w:t xml:space="preserve">: </w:t>
+      </w:r>
+      <w:r>
+        <w:rPr>
+          <w:rFonts w:ascii="Open Sans" w:eastAsiaTheme="minorEastAsia" w:hAnsi="Open Sans" w:cs="Open Sans"/>
+          <w:bCs/>
+          <w:sz w:val="24"/>
+          <w:szCs w:val="24"/>
+        </w:rPr>
+        <w:t>Unit that replaces normal gyros</w:t>
+      </w:r>
+    </w:p>
+    <w:p>
+      <w:pPr>
+        <w:pStyle w:val="ListParagraph"/>
+        <w:numPr>
+          <w:ilvl w:val="1"/>
+          <w:numId w:val="38"/>
+        </w:numPr>
+        <w:spacing w:line="360" w:lineRule="auto"/>
+        <w:rPr>
+          <w:rFonts w:ascii="Open Sans" w:eastAsiaTheme="minorEastAsia" w:hAnsi="Open Sans" w:cs="Open Sans"/>
+          <w:bCs/>
+          <w:sz w:val="24"/>
+          <w:szCs w:val="24"/>
+        </w:rPr>
+      </w:pPr>
+      <w:r>
+        <w:rPr>
+          <w:rFonts w:ascii="Open Sans" w:eastAsiaTheme="minorEastAsia" w:hAnsi="Open Sans" w:cs="Open Sans"/>
+          <w:bCs/>
+          <w:sz w:val="24"/>
+          <w:szCs w:val="24"/>
+        </w:rPr>
+        <w:t>Computes attitude and heading using inertial and rate sensors.</w:t>
+      </w:r>
+    </w:p>
+    <w:p>
+      <w:pPr>
+        <w:pStyle w:val="ListParagraph"/>
+        <w:numPr>
+          <w:ilvl w:val="1"/>
+          <w:numId w:val="38"/>
+        </w:numPr>
+        <w:spacing w:line="360" w:lineRule="auto"/>
+        <w:rPr>
+          <w:rFonts w:ascii="Open Sans" w:eastAsiaTheme="minorEastAsia" w:hAnsi="Open Sans" w:cs="Open Sans"/>
+          <w:bCs/>
+          <w:sz w:val="24"/>
+          <w:szCs w:val="24"/>
+        </w:rPr>
+      </w:pPr>
+      <w:r>
+        <w:rPr>
+          <w:rFonts w:ascii="Open Sans" w:eastAsiaTheme="minorEastAsia" w:hAnsi="Open Sans" w:cs="Open Sans"/>
+          <w:bCs/>
+          <w:sz w:val="24"/>
+          <w:szCs w:val="24"/>
+        </w:rPr>
+        <w:t>Separate magnetometer is used for heading computations</w:t>
+      </w:r>
+    </w:p>
+    <w:p>
+      <w:pPr>
+        <w:pStyle w:val="ListParagraph"/>
+        <w:numPr>
+          <w:ilvl w:val="0"/>
+          <w:numId w:val="38"/>
+        </w:numPr>
+        <w:spacing w:line="360" w:lineRule="auto"/>
+        <w:rPr>
+          <w:rFonts w:ascii="Open Sans" w:eastAsiaTheme="minorEastAsia" w:hAnsi="Open Sans" w:cs="Open Sans"/>
+          <w:bCs/>
+          <w:sz w:val="24"/>
+          <w:szCs w:val="24"/>
+        </w:rPr>
+      </w:pPr>
+      <w:r>
+        <w:rPr>
+          <w:rFonts w:ascii="Open Sans" w:eastAsiaTheme="minorEastAsia" w:hAnsi="Open Sans" w:cs="Open Sans"/>
+          <w:b/>
+          <w:sz w:val="24"/>
+          <w:szCs w:val="24"/>
+        </w:rPr>
+        <w:t>Engine Monitoring Unit</w:t>
+      </w:r>
+      <w:r>
+        <w:rPr>
+          <w:rFonts w:ascii="Open Sans" w:eastAsiaTheme="minorEastAsia" w:hAnsi="Open Sans" w:cs="Open Sans"/>
+          <w:bCs/>
+          <w:sz w:val="24"/>
+          <w:szCs w:val="24"/>
+        </w:rPr>
+        <w:t xml:space="preserve"> </w:t>
+      </w:r>
+      <w:r>
+        <w:rPr>
+          <w:rFonts w:ascii="Open Sans" w:eastAsiaTheme="minorEastAsia" w:hAnsi="Open Sans" w:cs="Open Sans"/>
+          <w:b/>
+          <w:sz w:val="24"/>
+          <w:szCs w:val="24"/>
+        </w:rPr>
+        <w:t>(GEA):</w:t>
+      </w:r>
+      <w:r>
+        <w:rPr>
+          <w:rFonts w:ascii="Open Sans" w:eastAsiaTheme="minorEastAsia" w:hAnsi="Open Sans" w:cs="Open Sans"/>
+          <w:b/>
+          <w:sz w:val="24"/>
+          <w:szCs w:val="24"/>
+        </w:rPr>
+        <w:t xml:space="preserve"> </w:t>
+      </w:r>
+      <w:r>
+        <w:rPr>
+          <w:rFonts w:ascii="Open Sans" w:eastAsiaTheme="minorEastAsia" w:hAnsi="Open Sans" w:cs="Open Sans"/>
+          <w:bCs/>
+          <w:sz w:val="24"/>
+          <w:szCs w:val="24"/>
+        </w:rPr>
+        <w:t xml:space="preserve">Processes engine signals and airframe sensors for </w:t>
+      </w:r>
+    </w:p>
+    <w:p>
+      <w:pPr>
+        <w:pStyle w:val="ListParagraph"/>
+        <w:numPr>
+          <w:ilvl w:val="0"/>
+          <w:numId w:val="38"/>
+        </w:numPr>
+        <w:spacing w:line="360" w:lineRule="auto"/>
+        <w:rPr>
+          <w:rFonts w:ascii="Open Sans" w:eastAsiaTheme="minorEastAsia" w:hAnsi="Open Sans" w:cs="Open Sans"/>
+          <w:bCs/>
+          <w:sz w:val="24"/>
+          <w:szCs w:val="24"/>
+        </w:rPr>
+      </w:pPr>
+      <w:r>
+        <w:rPr>
+          <w:rFonts w:ascii="Open Sans" w:eastAsiaTheme="minorEastAsia" w:hAnsi="Open Sans" w:cs="Open Sans"/>
+          <w:b/>
+          <w:sz w:val="24"/>
+          <w:szCs w:val="24"/>
+        </w:rPr>
+        <w:t>Transponder:</w:t>
+      </w:r>
+      <w:r>
+        <w:rPr>
+          <w:rFonts w:ascii="Open Sans" w:eastAsiaTheme="minorEastAsia" w:hAnsi="Open Sans" w:cs="Open Sans"/>
+          <w:sz w:val="24"/>
+          <w:szCs w:val="24"/>
+        </w:rPr>
+        <w:t xml:space="preserve"> controlled from the PFD</w:t>
+      </w:r>
+    </w:p>
+    <w:p>
+      <w:pPr>
+        <w:pStyle w:val="ListParagraph"/>
+        <w:numPr>
+          <w:ilvl w:val="0"/>
+          <w:numId w:val="38"/>
+        </w:numPr>
+        <w:spacing w:line="360" w:lineRule="auto"/>
+        <w:rPr>
+          <w:rFonts w:ascii="Open Sans" w:eastAsiaTheme="minorEastAsia" w:hAnsi="Open Sans" w:cs="Open Sans"/>
+          <w:bCs/>
+          <w:sz w:val="24"/>
+          <w:szCs w:val="24"/>
+        </w:rPr>
+      </w:pPr>
+      <w:r>
+        <w:rPr>
+          <w:rFonts w:ascii="Open Sans" w:eastAsiaTheme="minorEastAsia" w:hAnsi="Open Sans" w:cs="Open Sans"/>
+          <w:b/>
+          <w:sz w:val="24"/>
+          <w:szCs w:val="24"/>
+        </w:rPr>
+        <w:t>Audio Panel:</w:t>
+      </w:r>
+      <w:r>
+        <w:rPr>
+          <w:rFonts w:ascii="Open Sans" w:eastAsiaTheme="minorEastAsia" w:hAnsi="Open Sans" w:cs="Open Sans"/>
+          <w:sz w:val="24"/>
+          <w:szCs w:val="24"/>
+        </w:rPr>
+        <w:t xml:space="preserve"> located between both display</w:t>
+      </w:r>
+    </w:p>
+    <w:p>
+      <w:pPr>
+        <w:pStyle w:val="ListParagraph"/>
+        <w:numPr>
+          <w:ilvl w:val="0"/>
+          <w:numId w:val="38"/>
+        </w:numPr>
+        <w:spacing w:line="360" w:lineRule="auto"/>
+        <w:rPr>
+          <w:rFonts w:ascii="Open Sans" w:eastAsiaTheme="minorEastAsia" w:hAnsi="Open Sans" w:cs="Open Sans"/>
+          <w:bCs/>
+          <w:sz w:val="24"/>
+          <w:szCs w:val="24"/>
+        </w:rPr>
+      </w:pPr>
+      <w:r>
+        <w:rPr>
+          <w:rFonts w:ascii="Open Sans" w:eastAsiaTheme="minorEastAsia" w:hAnsi="Open Sans" w:cs="Open Sans"/>
+          <w:b/>
+          <w:sz w:val="24"/>
+          <w:szCs w:val="24"/>
+        </w:rPr>
+        <w:t>System Startup:</w:t>
+      </w:r>
+    </w:p>
+    <w:p>
+      <w:pPr>
+        <w:pStyle w:val="ListParagraph"/>
+        <w:numPr>
+          <w:ilvl w:val="1"/>
+          <w:numId w:val="38"/>
+        </w:numPr>
+        <w:spacing w:line="360" w:lineRule="auto"/>
+        <w:rPr>
+          <w:rFonts w:ascii="Open Sans" w:eastAsiaTheme="minorEastAsia" w:hAnsi="Open Sans" w:cs="Open Sans"/>
+          <w:bCs/>
+          <w:sz w:val="24"/>
+          <w:szCs w:val="24"/>
+        </w:rPr>
+      </w:pPr>
+      <w:r>
+        <w:rPr>
+          <w:rFonts w:ascii="Open Sans" w:eastAsiaTheme="minorEastAsia" w:hAnsi="Open Sans" w:cs="Open Sans"/>
+          <w:sz w:val="24"/>
+          <w:szCs w:val="24"/>
+        </w:rPr>
+        <w:t>System first powers up in PFD only mode during the pre-flight flight deck check. This is the reversionary mode and only shows engine instruments</w:t>
+      </w:r>
+    </w:p>
+    <w:p>
+      <w:pPr>
+        <w:pStyle w:val="ListParagraph"/>
+        <w:numPr>
+          <w:ilvl w:val="1"/>
+          <w:numId w:val="38"/>
+        </w:numPr>
+        <w:spacing w:line="360" w:lineRule="auto"/>
+        <w:rPr>
+          <w:rFonts w:ascii="Open Sans" w:eastAsiaTheme="minorEastAsia" w:hAnsi="Open Sans" w:cs="Open Sans"/>
+          <w:sz w:val="24"/>
+          <w:szCs w:val="24"/>
+        </w:rPr>
+      </w:pPr>
+      <w:r>
+        <w:rPr>
+          <w:rFonts w:ascii="Open Sans" w:eastAsiaTheme="minorEastAsia" w:hAnsi="Open Sans" w:cs="Open Sans"/>
+          <w:sz w:val="24"/>
+          <w:szCs w:val="24"/>
+        </w:rPr>
+        <w:lastRenderedPageBreak/>
+        <w:t>After pressing the avionics switch the MFD should power on, press the proper softkey to tur</w:t>
+      </w:r>
+      <w:r>
+        <w:rPr>
+          <w:rFonts w:ascii="Open Sans" w:eastAsiaTheme="minorEastAsia" w:hAnsi="Open Sans" w:cs="Open Sans"/>
+          <w:sz w:val="24"/>
+          <w:szCs w:val="24"/>
+        </w:rPr>
+        <w:t>n on the display fully</w:t>
+      </w:r>
+    </w:p>
+    <w:p>
+      <w:pPr>
+        <w:rPr>
+          <w:rFonts w:ascii="Open Sans" w:eastAsiaTheme="minorEastAsia" w:hAnsi="Open Sans" w:cs="Open Sans"/>
+          <w:sz w:val="24"/>
+          <w:szCs w:val="24"/>
+        </w:rPr>
+      </w:pPr>
+      <w:r>
+        <w:rPr>
+          <w:rFonts w:ascii="Open Sans" w:eastAsiaTheme="minorEastAsia" w:hAnsi="Open Sans" w:cs="Open Sans"/>
+          <w:sz w:val="24"/>
+          <w:szCs w:val="24"/>
+        </w:rPr>
+        <w:br w:type="page"/>
+      </w:r>
+    </w:p>
+    <w:p>
+      <w:pPr>
+        <w:rPr>
+          <w:rFonts w:ascii="Open Sans" w:eastAsiaTheme="minorEastAsia" w:hAnsi="Open Sans" w:cs="Open Sans"/>
+          <w:b/>
+          <w:bCs/>
+          <w:sz w:val="24"/>
+          <w:szCs w:val="24"/>
+        </w:rPr>
+      </w:pPr>
+      <w:r>
+        <w:rPr>
+          <w:rFonts w:ascii="Open Sans" w:eastAsiaTheme="minorEastAsia" w:hAnsi="Open Sans" w:cs="Open Sans"/>
+          <w:b/>
+          <w:bCs/>
+          <w:sz w:val="24"/>
+          <w:szCs w:val="24"/>
+        </w:rPr>
+        <w:lastRenderedPageBreak/>
+        <w:t>Lesson 15: Airport Signs and Markings:</w:t>
+      </w:r>
     </w:p>
     <w:sectPr>
       <w:pgSz w:w="12240" w:h="15840"/>
@@ -14055,6 +14548,119 @@
     </w:lvl>
   </w:abstractNum>
   <w:abstractNum w:abstractNumId="12" w15:restartNumberingAfterBreak="0">
+    <w:nsid w:val="25D3453B"/>
+    <w:multiLevelType w:val="hybridMultilevel"/>
+    <w:tmpl w:val="503C7258"/>
+    <w:lvl w:ilvl="0" w:tplc="04090001">
+      <w:start w:val="1"/>
+      <w:numFmt w:val="bullet"/>
+      <w:lvlText w:val=""/>
+      <w:lvlJc w:val="left"/>
+      <w:pPr>
+        <w:ind w:left="720" w:hanging="360"/>
+      </w:pPr>
+      <w:rPr>
+        <w:rFonts w:ascii="Symbol" w:hAnsi="Symbol" w:hint="default"/>
+      </w:rPr>
+    </w:lvl>
+    <w:lvl w:ilvl="1" w:tplc="04090003">
+      <w:start w:val="1"/>
+      <w:numFmt w:val="bullet"/>
+      <w:lvlText w:val="o"/>
+      <w:lvlJc w:val="left"/>
+      <w:pPr>
+        <w:ind w:left="1440" w:hanging="360"/>
+      </w:pPr>
+      <w:rPr>
+        <w:rFonts w:ascii="Courier New" w:hAnsi="Courier New" w:cs="Courier New" w:hint="default"/>
+      </w:rPr>
+    </w:lvl>
+    <w:lvl w:ilvl="2" w:tplc="04090005">
+      <w:start w:val="1"/>
+      <w:numFmt w:val="bullet"/>
+      <w:lvlText w:val=""/>
+      <w:lvlJc w:val="left"/>
+      <w:pPr>
+        <w:ind w:left="2160" w:hanging="360"/>
+      </w:pPr>
+      <w:rPr>
+        <w:rFonts w:ascii="Wingdings" w:hAnsi="Wingdings" w:hint="default"/>
+      </w:rPr>
+    </w:lvl>
+    <w:lvl w:ilvl="3" w:tplc="04090001" w:tentative="1">
+      <w:start w:val="1"/>
+      <w:numFmt w:val="bullet"/>
+      <w:lvlText w:val=""/>
+      <w:lvlJc w:val="left"/>
+      <w:pPr>
+        <w:ind w:left="2880" w:hanging="360"/>
+      </w:pPr>
+      <w:rPr>
+        <w:rFonts w:ascii="Symbol" w:hAnsi="Symbol" w:hint="default"/>
+      </w:rPr>
+    </w:lvl>
+    <w:lvl w:ilvl="4" w:tplc="04090003" w:tentative="1">
+      <w:start w:val="1"/>
+      <w:numFmt w:val="bullet"/>
+      <w:lvlText w:val="o"/>
+      <w:lvlJc w:val="left"/>
+      <w:pPr>
+        <w:ind w:left="3600" w:hanging="360"/>
+      </w:pPr>
+      <w:rPr>
+        <w:rFonts w:ascii="Courier New" w:hAnsi="Courier New" w:cs="Courier New" w:hint="default"/>
+      </w:rPr>
+    </w:lvl>
+    <w:lvl w:ilvl="5" w:tplc="04090005" w:tentative="1">
+      <w:start w:val="1"/>
+      <w:numFmt w:val="bullet"/>
+      <w:lvlText w:val=""/>
+      <w:lvlJc w:val="left"/>
+      <w:pPr>
+        <w:ind w:left="4320" w:hanging="360"/>
+      </w:pPr>
+      <w:rPr>
+        <w:rFonts w:ascii="Wingdings" w:hAnsi="Wingdings" w:hint="default"/>
+      </w:rPr>
+    </w:lvl>
+    <w:lvl w:ilvl="6" w:tplc="04090001" w:tentative="1">
+      <w:start w:val="1"/>
+      <w:numFmt w:val="bullet"/>
+      <w:lvlText w:val=""/>
+      <w:lvlJc w:val="left"/>
+      <w:pPr>
+        <w:ind w:left="5040" w:hanging="360"/>
+      </w:pPr>
+      <w:rPr>
+        <w:rFonts w:ascii="Symbol" w:hAnsi="Symbol" w:hint="default"/>
+      </w:rPr>
+    </w:lvl>
+    <w:lvl w:ilvl="7" w:tplc="04090003" w:tentative="1">
+      <w:start w:val="1"/>
+      <w:numFmt w:val="bullet"/>
+      <w:lvlText w:val="o"/>
+      <w:lvlJc w:val="left"/>
+      <w:pPr>
+        <w:ind w:left="5760" w:hanging="360"/>
+      </w:pPr>
+      <w:rPr>
+        <w:rFonts w:ascii="Courier New" w:hAnsi="Courier New" w:cs="Courier New" w:hint="default"/>
+      </w:rPr>
+    </w:lvl>
+    <w:lvl w:ilvl="8" w:tplc="04090005" w:tentative="1">
+      <w:start w:val="1"/>
+      <w:numFmt w:val="bullet"/>
+      <w:lvlText w:val=""/>
+      <w:lvlJc w:val="left"/>
+      <w:pPr>
+        <w:ind w:left="6480" w:hanging="360"/>
+      </w:pPr>
+      <w:rPr>
+        <w:rFonts w:ascii="Wingdings" w:hAnsi="Wingdings" w:hint="default"/>
+      </w:rPr>
+    </w:lvl>
+  </w:abstractNum>
+  <w:abstractNum w:abstractNumId="13" w15:restartNumberingAfterBreak="0">
     <w:nsid w:val="2FC9685B"/>
     <w:multiLevelType w:val="multilevel"/>
     <w:tmpl w:val="568CCDF8"/>
@@ -14203,7 +14809,7 @@
       </w:rPr>
     </w:lvl>
   </w:abstractNum>
-  <w:abstractNum w:abstractNumId="13" w15:restartNumberingAfterBreak="0">
+  <w:abstractNum w:abstractNumId="14" w15:restartNumberingAfterBreak="0">
     <w:nsid w:val="33A31F50"/>
     <w:multiLevelType w:val="multilevel"/>
     <w:tmpl w:val="D4E63A84"/>
@@ -14352,7 +14958,7 @@
       </w:rPr>
     </w:lvl>
   </w:abstractNum>
-  <w:abstractNum w:abstractNumId="14" w15:restartNumberingAfterBreak="0">
+  <w:abstractNum w:abstractNumId="15" w15:restartNumberingAfterBreak="0">
     <w:nsid w:val="34A5531F"/>
     <w:multiLevelType w:val="hybridMultilevel"/>
     <w:tmpl w:val="34983C32"/>
@@ -14441,7 +15047,7 @@
       </w:pPr>
     </w:lvl>
   </w:abstractNum>
-  <w:abstractNum w:abstractNumId="15" w15:restartNumberingAfterBreak="0">
+  <w:abstractNum w:abstractNumId="16" w15:restartNumberingAfterBreak="0">
     <w:nsid w:val="34B82FCA"/>
     <w:multiLevelType w:val="hybridMultilevel"/>
     <w:tmpl w:val="2946BB30"/>
@@ -14554,7 +15160,7 @@
       </w:rPr>
     </w:lvl>
   </w:abstractNum>
-  <w:abstractNum w:abstractNumId="16" w15:restartNumberingAfterBreak="0">
+  <w:abstractNum w:abstractNumId="17" w15:restartNumberingAfterBreak="0">
     <w:nsid w:val="34DF036C"/>
     <w:multiLevelType w:val="multilevel"/>
     <w:tmpl w:val="E0EE8516"/>
@@ -14703,7 +15309,7 @@
       </w:rPr>
     </w:lvl>
   </w:abstractNum>
-  <w:abstractNum w:abstractNumId="17" w15:restartNumberingAfterBreak="0">
+  <w:abstractNum w:abstractNumId="18" w15:restartNumberingAfterBreak="0">
     <w:nsid w:val="365D4235"/>
     <w:multiLevelType w:val="hybridMultilevel"/>
     <w:tmpl w:val="F9A0F994"/>
@@ -14816,7 +15422,7 @@
       </w:rPr>
     </w:lvl>
   </w:abstractNum>
-  <w:abstractNum w:abstractNumId="18" w15:restartNumberingAfterBreak="0">
+  <w:abstractNum w:abstractNumId="19" w15:restartNumberingAfterBreak="0">
     <w:nsid w:val="36EC46AE"/>
     <w:multiLevelType w:val="hybridMultilevel"/>
     <w:tmpl w:val="E978335C"/>
@@ -14905,7 +15511,7 @@
       </w:pPr>
     </w:lvl>
   </w:abstractNum>
-  <w:abstractNum w:abstractNumId="19" w15:restartNumberingAfterBreak="0">
+  <w:abstractNum w:abstractNumId="20" w15:restartNumberingAfterBreak="0">
     <w:nsid w:val="3FFE2ADD"/>
     <w:multiLevelType w:val="hybridMultilevel"/>
     <w:tmpl w:val="05C23AE4"/>
@@ -15018,7 +15624,7 @@
       </w:rPr>
     </w:lvl>
   </w:abstractNum>
-  <w:abstractNum w:abstractNumId="20" w15:restartNumberingAfterBreak="0">
+  <w:abstractNum w:abstractNumId="21" w15:restartNumberingAfterBreak="0">
     <w:nsid w:val="419E01DB"/>
     <w:multiLevelType w:val="multilevel"/>
     <w:tmpl w:val="B93A816C"/>
@@ -15167,7 +15773,7 @@
       </w:rPr>
     </w:lvl>
   </w:abstractNum>
-  <w:abstractNum w:abstractNumId="21" w15:restartNumberingAfterBreak="0">
+  <w:abstractNum w:abstractNumId="22" w15:restartNumberingAfterBreak="0">
     <w:nsid w:val="41B75C9C"/>
     <w:multiLevelType w:val="multilevel"/>
     <w:tmpl w:val="365233BE"/>
@@ -15316,7 +15922,7 @@
       </w:rPr>
     </w:lvl>
   </w:abstractNum>
-  <w:abstractNum w:abstractNumId="22" w15:restartNumberingAfterBreak="0">
+  <w:abstractNum w:abstractNumId="23" w15:restartNumberingAfterBreak="0">
     <w:nsid w:val="435E20B8"/>
     <w:multiLevelType w:val="multilevel"/>
     <w:tmpl w:val="D5F25FE2"/>
@@ -15465,7 +16071,120 @@
       </w:rPr>
     </w:lvl>
   </w:abstractNum>
-  <w:abstractNum w:abstractNumId="23" w15:restartNumberingAfterBreak="0">
+  <w:abstractNum w:abstractNumId="24" w15:restartNumberingAfterBreak="0">
+    <w:nsid w:val="44D60C42"/>
+    <w:multiLevelType w:val="hybridMultilevel"/>
+    <w:tmpl w:val="06DEB3E0"/>
+    <w:lvl w:ilvl="0" w:tplc="04090001">
+      <w:start w:val="1"/>
+      <w:numFmt w:val="bullet"/>
+      <w:lvlText w:val=""/>
+      <w:lvlJc w:val="left"/>
+      <w:pPr>
+        <w:ind w:left="720" w:hanging="360"/>
+      </w:pPr>
+      <w:rPr>
+        <w:rFonts w:ascii="Symbol" w:hAnsi="Symbol" w:hint="default"/>
+      </w:rPr>
+    </w:lvl>
+    <w:lvl w:ilvl="1" w:tplc="04090003">
+      <w:start w:val="1"/>
+      <w:numFmt w:val="bullet"/>
+      <w:lvlText w:val="o"/>
+      <w:lvlJc w:val="left"/>
+      <w:pPr>
+        <w:ind w:left="1440" w:hanging="360"/>
+      </w:pPr>
+      <w:rPr>
+        <w:rFonts w:ascii="Courier New" w:hAnsi="Courier New" w:cs="Courier New" w:hint="default"/>
+      </w:rPr>
+    </w:lvl>
+    <w:lvl w:ilvl="2" w:tplc="04090005">
+      <w:start w:val="1"/>
+      <w:numFmt w:val="bullet"/>
+      <w:lvlText w:val=""/>
+      <w:lvlJc w:val="left"/>
+      <w:pPr>
+        <w:ind w:left="2160" w:hanging="360"/>
+      </w:pPr>
+      <w:rPr>
+        <w:rFonts w:ascii="Wingdings" w:hAnsi="Wingdings" w:hint="default"/>
+      </w:rPr>
+    </w:lvl>
+    <w:lvl w:ilvl="3" w:tplc="04090001" w:tentative="1">
+      <w:start w:val="1"/>
+      <w:numFmt w:val="bullet"/>
+      <w:lvlText w:val=""/>
+      <w:lvlJc w:val="left"/>
+      <w:pPr>
+        <w:ind w:left="2880" w:hanging="360"/>
+      </w:pPr>
+      <w:rPr>
+        <w:rFonts w:ascii="Symbol" w:hAnsi="Symbol" w:hint="default"/>
+      </w:rPr>
+    </w:lvl>
+    <w:lvl w:ilvl="4" w:tplc="04090003" w:tentative="1">
+      <w:start w:val="1"/>
+      <w:numFmt w:val="bullet"/>
+      <w:lvlText w:val="o"/>
+      <w:lvlJc w:val="left"/>
+      <w:pPr>
+        <w:ind w:left="3600" w:hanging="360"/>
+      </w:pPr>
+      <w:rPr>
+        <w:rFonts w:ascii="Courier New" w:hAnsi="Courier New" w:cs="Courier New" w:hint="default"/>
+      </w:rPr>
+    </w:lvl>
+    <w:lvl w:ilvl="5" w:tplc="04090005" w:tentative="1">
+      <w:start w:val="1"/>
+      <w:numFmt w:val="bullet"/>
+      <w:lvlText w:val=""/>
+      <w:lvlJc w:val="left"/>
+      <w:pPr>
+        <w:ind w:left="4320" w:hanging="360"/>
+      </w:pPr>
+      <w:rPr>
+        <w:rFonts w:ascii="Wingdings" w:hAnsi="Wingdings" w:hint="default"/>
+      </w:rPr>
+    </w:lvl>
+    <w:lvl w:ilvl="6" w:tplc="04090001" w:tentative="1">
+      <w:start w:val="1"/>
+      <w:numFmt w:val="bullet"/>
+      <w:lvlText w:val=""/>
+      <w:lvlJc w:val="left"/>
+      <w:pPr>
+        <w:ind w:left="5040" w:hanging="360"/>
+      </w:pPr>
+      <w:rPr>
+        <w:rFonts w:ascii="Symbol" w:hAnsi="Symbol" w:hint="default"/>
+      </w:rPr>
+    </w:lvl>
+    <w:lvl w:ilvl="7" w:tplc="04090003" w:tentative="1">
+      <w:start w:val="1"/>
+      <w:numFmt w:val="bullet"/>
+      <w:lvlText w:val="o"/>
+      <w:lvlJc w:val="left"/>
+      <w:pPr>
+        <w:ind w:left="5760" w:hanging="360"/>
+      </w:pPr>
+      <w:rPr>
+        <w:rFonts w:ascii="Courier New" w:hAnsi="Courier New" w:cs="Courier New" w:hint="default"/>
+      </w:rPr>
+    </w:lvl>
+    <w:lvl w:ilvl="8" w:tplc="04090005" w:tentative="1">
+      <w:start w:val="1"/>
+      <w:numFmt w:val="bullet"/>
+      <w:lvlText w:val=""/>
+      <w:lvlJc w:val="left"/>
+      <w:pPr>
+        <w:ind w:left="6480" w:hanging="360"/>
+      </w:pPr>
+      <w:rPr>
+        <w:rFonts w:ascii="Wingdings" w:hAnsi="Wingdings" w:hint="default"/>
+      </w:rPr>
+    </w:lvl>
+  </w:abstractNum>
+  <w:abstractNum w:abstractNumId="25" w15:restartNumberingAfterBreak="0">
     <w:nsid w:val="48F063AA"/>
     <w:multiLevelType w:val="hybridMultilevel"/>
     <w:tmpl w:val="8B60611E"/>
@@ -15578,7 +16297,7 @@
       </w:rPr>
     </w:lvl>
   </w:abstractNum>
-  <w:abstractNum w:abstractNumId="24" w15:restartNumberingAfterBreak="0">
+  <w:abstractNum w:abstractNumId="26" w15:restartNumberingAfterBreak="0">
     <w:nsid w:val="4D1564B7"/>
     <w:multiLevelType w:val="hybridMultilevel"/>
     <w:tmpl w:val="6F6AB006"/>
@@ -15690,7 +16409,7 @@
       </w:rPr>
     </w:lvl>
   </w:abstractNum>
-  <w:abstractNum w:abstractNumId="25" w15:restartNumberingAfterBreak="0">
+  <w:abstractNum w:abstractNumId="27" w15:restartNumberingAfterBreak="0">
     <w:nsid w:val="53360121"/>
     <w:multiLevelType w:val="multilevel"/>
     <w:tmpl w:val="F5A428E4"/>
@@ -15839,7 +16558,7 @@
       </w:rPr>
     </w:lvl>
   </w:abstractNum>
-  <w:abstractNum w:abstractNumId="26" w15:restartNumberingAfterBreak="0">
+  <w:abstractNum w:abstractNumId="28" w15:restartNumberingAfterBreak="0">
     <w:nsid w:val="55352041"/>
     <w:multiLevelType w:val="hybridMultilevel"/>
     <w:tmpl w:val="37426BFA"/>
@@ -15952,7 +16671,7 @@
       </w:rPr>
     </w:lvl>
   </w:abstractNum>
-  <w:abstractNum w:abstractNumId="27" w15:restartNumberingAfterBreak="0">
+  <w:abstractNum w:abstractNumId="29" w15:restartNumberingAfterBreak="0">
     <w:nsid w:val="58224773"/>
     <w:multiLevelType w:val="multilevel"/>
     <w:tmpl w:val="8A3CA2E6"/>
@@ -16101,7 +16820,7 @@
       </w:rPr>
     </w:lvl>
   </w:abstractNum>
-  <w:abstractNum w:abstractNumId="28" w15:restartNumberingAfterBreak="0">
+  <w:abstractNum w:abstractNumId="30" w15:restartNumberingAfterBreak="0">
     <w:nsid w:val="5B191D18"/>
     <w:multiLevelType w:val="multilevel"/>
     <w:tmpl w:val="A8C07F72"/>
@@ -16250,7 +16969,7 @@
       </w:rPr>
     </w:lvl>
   </w:abstractNum>
-  <w:abstractNum w:abstractNumId="29" w15:restartNumberingAfterBreak="0">
+  <w:abstractNum w:abstractNumId="31" w15:restartNumberingAfterBreak="0">
     <w:nsid w:val="5C6731CC"/>
     <w:multiLevelType w:val="hybridMultilevel"/>
     <w:tmpl w:val="25FC7A46"/>
@@ -16363,7 +17082,7 @@
       </w:rPr>
     </w:lvl>
   </w:abstractNum>
-  <w:abstractNum w:abstractNumId="30" w15:restartNumberingAfterBreak="0">
+  <w:abstractNum w:abstractNumId="32" w15:restartNumberingAfterBreak="0">
     <w:nsid w:val="627F71B9"/>
     <w:multiLevelType w:val="multilevel"/>
     <w:tmpl w:val="487AF7FC"/>
@@ -16512,7 +17231,7 @@
       </w:rPr>
     </w:lvl>
   </w:abstractNum>
-  <w:abstractNum w:abstractNumId="31" w15:restartNumberingAfterBreak="0">
+  <w:abstractNum w:abstractNumId="33" w15:restartNumberingAfterBreak="0">
     <w:nsid w:val="6EA451EA"/>
     <w:multiLevelType w:val="multilevel"/>
     <w:tmpl w:val="8B549016"/>
@@ -16661,7 +17380,7 @@
       </w:rPr>
     </w:lvl>
   </w:abstractNum>
-  <w:abstractNum w:abstractNumId="32" w15:restartNumberingAfterBreak="0">
+  <w:abstractNum w:abstractNumId="34" w15:restartNumberingAfterBreak="0">
     <w:nsid w:val="6EBE34CD"/>
     <w:multiLevelType w:val="hybridMultilevel"/>
     <w:tmpl w:val="B3A07B04"/>
@@ -16774,7 +17493,7 @@
       </w:rPr>
     </w:lvl>
   </w:abstractNum>
-  <w:abstractNum w:abstractNumId="33" w15:restartNumberingAfterBreak="0">
+  <w:abstractNum w:abstractNumId="35" w15:restartNumberingAfterBreak="0">
     <w:nsid w:val="6EF50D3A"/>
     <w:multiLevelType w:val="hybridMultilevel"/>
     <w:tmpl w:val="5CDE4CBA"/>
@@ -16887,7 +17606,7 @@
       </w:rPr>
     </w:lvl>
   </w:abstractNum>
-  <w:abstractNum w:abstractNumId="34" w15:restartNumberingAfterBreak="0">
+  <w:abstractNum w:abstractNumId="36" w15:restartNumberingAfterBreak="0">
     <w:nsid w:val="7FE25D0E"/>
     <w:multiLevelType w:val="multilevel"/>
     <w:tmpl w:val="3514C356"/>
@@ -17037,13 +17756,13 @@
     </w:lvl>
   </w:abstractNum>
   <w:num w:numId="1" w16cid:durableId="2068844758">
-    <w:abstractNumId w:val="24"/>
+    <w:abstractNumId w:val="26"/>
   </w:num>
   <w:num w:numId="2" w16cid:durableId="785346076">
-    <w:abstractNumId w:val="14"/>
+    <w:abstractNumId w:val="15"/>
   </w:num>
   <w:num w:numId="3" w16cid:durableId="1329791707">
-    <w:abstractNumId w:val="18"/>
+    <w:abstractNumId w:val="19"/>
   </w:num>
   <w:num w:numId="4" w16cid:durableId="1794325152">
     <w:abstractNumId w:val="11"/>
@@ -17069,19 +17788,19 @@
     </w:lvlOverride>
   </w:num>
   <w:num w:numId="6" w16cid:durableId="691805252">
-    <w:abstractNumId w:val="21"/>
+    <w:abstractNumId w:val="22"/>
   </w:num>
   <w:num w:numId="7" w16cid:durableId="42095188">
     <w:abstractNumId w:val="4"/>
   </w:num>
   <w:num w:numId="8" w16cid:durableId="395737188">
-    <w:abstractNumId w:val="16"/>
+    <w:abstractNumId w:val="17"/>
   </w:num>
   <w:num w:numId="9" w16cid:durableId="1702391587">
-    <w:abstractNumId w:val="12"/>
+    <w:abstractNumId w:val="13"/>
   </w:num>
   <w:num w:numId="10" w16cid:durableId="1702898280">
-    <w:abstractNumId w:val="27"/>
+    <w:abstractNumId w:val="29"/>
   </w:num>
   <w:num w:numId="11" w16cid:durableId="248467595">
     <w:abstractNumId w:val="10"/>
@@ -17097,10 +17816,9 @@
   </w:num>
   <w:num w:numId="15" w16cid:durableId="446584113">
     <w:abstractNumId w:val="5"/>
-    <w:lvlOverride w:ilvl="0"/>
   </w:num>
   <w:num w:numId="16" w16cid:durableId="1419211870">
-    <w:abstractNumId w:val="22"/>
+    <w:abstractNumId w:val="23"/>
   </w:num>
   <w:num w:numId="17" w16cid:durableId="366221215">
     <w:abstractNumId w:val="9"/>
@@ -17109,58 +17827,64 @@
     <w:abstractNumId w:val="3"/>
   </w:num>
   <w:num w:numId="19" w16cid:durableId="205412669">
-    <w:abstractNumId w:val="20"/>
+    <w:abstractNumId w:val="21"/>
   </w:num>
   <w:num w:numId="20" w16cid:durableId="9649124">
-    <w:abstractNumId w:val="28"/>
+    <w:abstractNumId w:val="30"/>
   </w:num>
   <w:num w:numId="21" w16cid:durableId="583419669">
     <w:abstractNumId w:val="6"/>
   </w:num>
   <w:num w:numId="22" w16cid:durableId="5792938">
-    <w:abstractNumId w:val="31"/>
+    <w:abstractNumId w:val="33"/>
   </w:num>
   <w:num w:numId="23" w16cid:durableId="1849635762">
-    <w:abstractNumId w:val="25"/>
+    <w:abstractNumId w:val="27"/>
   </w:num>
   <w:num w:numId="24" w16cid:durableId="1875969681">
-    <w:abstractNumId w:val="30"/>
+    <w:abstractNumId w:val="32"/>
   </w:num>
   <w:num w:numId="25" w16cid:durableId="1042368433">
-    <w:abstractNumId w:val="13"/>
+    <w:abstractNumId w:val="14"/>
   </w:num>
   <w:num w:numId="26" w16cid:durableId="1420322906">
     <w:abstractNumId w:val="0"/>
   </w:num>
   <w:num w:numId="27" w16cid:durableId="732968894">
-    <w:abstractNumId w:val="34"/>
+    <w:abstractNumId w:val="36"/>
   </w:num>
   <w:num w:numId="28" w16cid:durableId="2011634161">
-    <w:abstractNumId w:val="29"/>
+    <w:abstractNumId w:val="31"/>
   </w:num>
   <w:num w:numId="29" w16cid:durableId="314996319">
-    <w:abstractNumId w:val="33"/>
+    <w:abstractNumId w:val="35"/>
   </w:num>
   <w:num w:numId="30" w16cid:durableId="1919635581">
     <w:abstractNumId w:val="7"/>
   </w:num>
   <w:num w:numId="31" w16cid:durableId="792481688">
-    <w:abstractNumId w:val="23"/>
+    <w:abstractNumId w:val="25"/>
   </w:num>
   <w:num w:numId="32" w16cid:durableId="428547708">
-    <w:abstractNumId w:val="19"/>
+    <w:abstractNumId w:val="20"/>
   </w:num>
   <w:num w:numId="33" w16cid:durableId="2041541487">
-    <w:abstractNumId w:val="17"/>
+    <w:abstractNumId w:val="18"/>
   </w:num>
   <w:num w:numId="34" w16cid:durableId="442850585">
-    <w:abstractNumId w:val="26"/>
+    <w:abstractNumId w:val="28"/>
   </w:num>
   <w:num w:numId="35" w16cid:durableId="287709561">
-    <w:abstractNumId w:val="32"/>
+    <w:abstractNumId w:val="34"/>
   </w:num>
   <w:num w:numId="36" w16cid:durableId="502009951">
-    <w:abstractNumId w:val="15"/>
+    <w:abstractNumId w:val="16"/>
+  </w:num>
+  <w:num w:numId="37" w16cid:durableId="249704065">
+    <w:abstractNumId w:val="24"/>
+  </w:num>
+  <w:num w:numId="38" w16cid:durableId="1212881742">
+    <w:abstractNumId w:val="12"/>
   </w:num>
   <w:numIdMacAtCleanup w:val="36"/>
 </w:numbering>

</xml_diff>

<commit_message>
Your first solo lesson 17: Thunderstorms complete
</commit_message>
<xml_diff>
--- a/Sportys/Notes/Module 3 - Your First Solo.docx
+++ b/Sportys/Notes/Module 3 - Your First Solo.docx
@@ -12746,6 +12746,7 @@
     </w:p>
     <w:p>
       <w:pPr>
+        <w:spacing w:line="360" w:lineRule="auto"/>
         <w:rPr>
           <w:rFonts w:ascii="Open Sans" w:eastAsiaTheme="minorEastAsia" w:hAnsi="Open Sans" w:cs="Open Sans"/>
           <w:sz w:val="24"/>
@@ -12763,6 +12764,7 @@
     </w:p>
     <w:p>
       <w:pPr>
+        <w:spacing w:line="360" w:lineRule="auto"/>
         <w:rPr>
           <w:rFonts w:ascii="Open Sans" w:eastAsiaTheme="minorEastAsia" w:hAnsi="Open Sans" w:cs="Open Sans"/>
           <w:b/>
@@ -12782,6 +12784,3118 @@
         <w:lastRenderedPageBreak/>
         <w:t>Lesson 15: Airport Signs and Markings:</w:t>
       </w:r>
+    </w:p>
+    <w:p>
+      <w:pPr>
+        <w:pStyle w:val="ListParagraph"/>
+        <w:numPr>
+          <w:ilvl w:val="0"/>
+          <w:numId w:val="39"/>
+        </w:numPr>
+        <w:spacing w:line="360" w:lineRule="auto"/>
+        <w:rPr>
+          <w:rFonts w:ascii="Open Sans" w:eastAsiaTheme="minorEastAsia" w:hAnsi="Open Sans" w:cs="Open Sans"/>
+          <w:sz w:val="24"/>
+          <w:szCs w:val="24"/>
+        </w:rPr>
+      </w:pPr>
+      <w:r>
+        <w:rPr>
+          <w:rFonts w:ascii="Open Sans" w:eastAsiaTheme="minorEastAsia" w:hAnsi="Open Sans" w:cs="Open Sans"/>
+          <w:sz w:val="24"/>
+          <w:szCs w:val="24"/>
+        </w:rPr>
+        <w:t>There was a horrible aviation accident on Tenerife Island on March 27, 1977</w:t>
+      </w:r>
+      <w:r>
+        <w:rPr>
+          <w:rFonts w:ascii="Open Sans" w:eastAsiaTheme="minorEastAsia" w:hAnsi="Open Sans" w:cs="Open Sans"/>
+          <w:sz w:val="24"/>
+          <w:szCs w:val="24"/>
+        </w:rPr>
+        <w:t>, c</w:t>
+      </w:r>
+      <w:r>
+        <w:rPr>
+          <w:rFonts w:ascii="Open Sans" w:eastAsiaTheme="minorEastAsia" w:hAnsi="Open Sans" w:cs="Open Sans"/>
+          <w:sz w:val="24"/>
+          <w:szCs w:val="24"/>
+        </w:rPr>
+        <w:t>heck it</w:t>
+      </w:r>
+      <w:r>
+        <w:rPr>
+          <w:rFonts w:ascii="Open Sans" w:eastAsiaTheme="minorEastAsia" w:hAnsi="Open Sans" w:cs="Open Sans"/>
+          <w:sz w:val="24"/>
+          <w:szCs w:val="24"/>
+        </w:rPr>
+        <w:t xml:space="preserve"> </w:t>
+      </w:r>
+    </w:p>
+    <w:p>
+      <w:pPr>
+        <w:pStyle w:val="ListParagraph"/>
+        <w:numPr>
+          <w:ilvl w:val="0"/>
+          <w:numId w:val="39"/>
+        </w:numPr>
+        <w:spacing w:line="360" w:lineRule="auto"/>
+        <w:rPr>
+          <w:rFonts w:ascii="Open Sans" w:eastAsiaTheme="minorEastAsia" w:hAnsi="Open Sans" w:cs="Open Sans"/>
+          <w:sz w:val="24"/>
+          <w:szCs w:val="24"/>
+        </w:rPr>
+      </w:pPr>
+      <w:r>
+        <w:rPr>
+          <w:rFonts w:ascii="Open Sans" w:eastAsiaTheme="minorEastAsia" w:hAnsi="Open Sans" w:cs="Open Sans"/>
+          <w:sz w:val="24"/>
+          <w:szCs w:val="24"/>
+        </w:rPr>
+        <w:t>Every airport with a control tower has an FAA airport diagram showing parking and taxi areas, along with runways</w:t>
+      </w:r>
+    </w:p>
+    <w:p>
+      <w:pPr>
+        <w:pStyle w:val="ListParagraph"/>
+        <w:numPr>
+          <w:ilvl w:val="0"/>
+          <w:numId w:val="39"/>
+        </w:numPr>
+        <w:spacing w:line="360" w:lineRule="auto"/>
+        <w:rPr>
+          <w:rFonts w:ascii="Open Sans" w:eastAsiaTheme="minorEastAsia" w:hAnsi="Open Sans" w:cs="Open Sans"/>
+          <w:sz w:val="24"/>
+          <w:szCs w:val="24"/>
+        </w:rPr>
+      </w:pPr>
+      <w:r>
+        <w:rPr>
+          <w:rFonts w:ascii="Open Sans" w:eastAsiaTheme="minorEastAsia" w:hAnsi="Open Sans" w:cs="Open Sans"/>
+          <w:sz w:val="24"/>
+          <w:szCs w:val="24"/>
+        </w:rPr>
+        <w:t xml:space="preserve"> </w:t>
+      </w:r>
+      <w:r>
+        <w:rPr>
+          <w:rFonts w:ascii="Open Sans" w:eastAsiaTheme="minorEastAsia" w:hAnsi="Open Sans" w:cs="Open Sans"/>
+          <w:b/>
+          <w:bCs/>
+          <w:sz w:val="24"/>
+          <w:szCs w:val="24"/>
+        </w:rPr>
+        <w:t>Nonmovement area:</w:t>
+      </w:r>
+    </w:p>
+    <w:p>
+      <w:pPr>
+        <w:pStyle w:val="ListParagraph"/>
+        <w:numPr>
+          <w:ilvl w:val="1"/>
+          <w:numId w:val="39"/>
+        </w:numPr>
+        <w:spacing w:line="360" w:lineRule="auto"/>
+        <w:rPr>
+          <w:rFonts w:ascii="Open Sans" w:eastAsiaTheme="minorEastAsia" w:hAnsi="Open Sans" w:cs="Open Sans"/>
+          <w:sz w:val="24"/>
+          <w:szCs w:val="24"/>
+        </w:rPr>
+      </w:pPr>
+      <w:r>
+        <w:rPr>
+          <w:rFonts w:ascii="Open Sans" w:eastAsiaTheme="minorEastAsia" w:hAnsi="Open Sans" w:cs="Open Sans"/>
+          <w:sz w:val="24"/>
+          <w:szCs w:val="24"/>
+        </w:rPr>
+        <w:t>Usually, a parking area ramp</w:t>
+      </w:r>
+    </w:p>
+    <w:p>
+      <w:pPr>
+        <w:pStyle w:val="ListParagraph"/>
+        <w:numPr>
+          <w:ilvl w:val="1"/>
+          <w:numId w:val="39"/>
+        </w:numPr>
+        <w:spacing w:line="360" w:lineRule="auto"/>
+        <w:rPr>
+          <w:rFonts w:ascii="Open Sans" w:eastAsiaTheme="minorEastAsia" w:hAnsi="Open Sans" w:cs="Open Sans"/>
+          <w:sz w:val="24"/>
+          <w:szCs w:val="24"/>
+        </w:rPr>
+      </w:pPr>
+      <w:r>
+        <w:rPr>
+          <w:rFonts w:ascii="Open Sans" w:eastAsiaTheme="minorEastAsia" w:hAnsi="Open Sans" w:cs="Open Sans"/>
+          <w:sz w:val="24"/>
+          <w:szCs w:val="24"/>
+        </w:rPr>
+        <w:t>Not controlled by ATC, so you can taxi around at your discretion</w:t>
+      </w:r>
+    </w:p>
+    <w:p>
+      <w:pPr>
+        <w:pStyle w:val="ListParagraph"/>
+        <w:numPr>
+          <w:ilvl w:val="1"/>
+          <w:numId w:val="39"/>
+        </w:numPr>
+        <w:spacing w:line="360" w:lineRule="auto"/>
+        <w:rPr>
+          <w:rFonts w:ascii="Open Sans" w:eastAsiaTheme="minorEastAsia" w:hAnsi="Open Sans" w:cs="Open Sans"/>
+          <w:sz w:val="24"/>
+          <w:szCs w:val="24"/>
+        </w:rPr>
+      </w:pPr>
+      <w:r>
+        <w:rPr>
+          <w:rFonts w:ascii="Open Sans" w:eastAsiaTheme="minorEastAsia" w:hAnsi="Open Sans" w:cs="Open Sans"/>
+          <w:sz w:val="24"/>
+          <w:szCs w:val="24"/>
+        </w:rPr>
+        <w:t xml:space="preserve">Has a </w:t>
+      </w:r>
+      <w:r>
+        <w:rPr>
+          <w:rFonts w:ascii="Open Sans" w:eastAsiaTheme="minorEastAsia" w:hAnsi="Open Sans" w:cs="Open Sans"/>
+          <w:b/>
+          <w:bCs/>
+          <w:sz w:val="24"/>
+          <w:szCs w:val="24"/>
+        </w:rPr>
+        <w:t>boundary with a solid line and a broken line on the taxiway side</w:t>
+      </w:r>
+    </w:p>
+    <w:p>
+      <w:pPr>
+        <w:pStyle w:val="ListParagraph"/>
+        <w:numPr>
+          <w:ilvl w:val="2"/>
+          <w:numId w:val="39"/>
+        </w:numPr>
+        <w:spacing w:line="360" w:lineRule="auto"/>
+        <w:rPr>
+          <w:rFonts w:ascii="Open Sans" w:eastAsiaTheme="minorEastAsia" w:hAnsi="Open Sans" w:cs="Open Sans"/>
+          <w:sz w:val="24"/>
+          <w:szCs w:val="24"/>
+        </w:rPr>
+      </w:pPr>
+      <w:r>
+        <w:rPr>
+          <w:rFonts w:ascii="Open Sans" w:eastAsiaTheme="minorEastAsia" w:hAnsi="Open Sans" w:cs="Open Sans"/>
+          <w:b/>
+          <w:bCs/>
+          <w:sz w:val="24"/>
+          <w:szCs w:val="24"/>
+        </w:rPr>
+        <w:t>Warning:</w:t>
+      </w:r>
+      <w:r>
+        <w:rPr>
+          <w:rFonts w:ascii="Open Sans" w:eastAsiaTheme="minorEastAsia" w:hAnsi="Open Sans" w:cs="Open Sans"/>
+          <w:sz w:val="24"/>
+          <w:szCs w:val="24"/>
+        </w:rPr>
+        <w:t xml:space="preserve"> You need ATC clearance to cross the solid line</w:t>
+      </w:r>
+      <w:r>
+        <w:rPr>
+          <w:rFonts w:ascii="Open Sans" w:eastAsiaTheme="minorEastAsia" w:hAnsi="Open Sans" w:cs="Open Sans"/>
+          <w:sz w:val="24"/>
+          <w:szCs w:val="24"/>
+        </w:rPr>
+        <w:br/>
+      </w:r>
+    </w:p>
+    <w:p>
+      <w:pPr>
+        <w:pStyle w:val="ListParagraph"/>
+        <w:numPr>
+          <w:ilvl w:val="0"/>
+          <w:numId w:val="39"/>
+        </w:numPr>
+        <w:spacing w:line="360" w:lineRule="auto"/>
+        <w:rPr>
+          <w:rFonts w:ascii="Open Sans" w:eastAsiaTheme="minorEastAsia" w:hAnsi="Open Sans" w:cs="Open Sans"/>
+          <w:sz w:val="24"/>
+          <w:szCs w:val="24"/>
+        </w:rPr>
+      </w:pPr>
+      <w:r>
+        <w:rPr>
+          <w:rFonts w:ascii="Open Sans" w:eastAsiaTheme="minorEastAsia" w:hAnsi="Open Sans" w:cs="Open Sans"/>
+          <w:b/>
+          <w:bCs/>
+          <w:sz w:val="24"/>
+          <w:szCs w:val="24"/>
+        </w:rPr>
+        <w:t>Taxiwa</w:t>
+      </w:r>
+      <w:r>
+        <w:rPr>
+          <w:rFonts w:ascii="Open Sans" w:eastAsiaTheme="minorEastAsia" w:hAnsi="Open Sans" w:cs="Open Sans"/>
+          <w:b/>
+          <w:bCs/>
+          <w:sz w:val="24"/>
+          <w:szCs w:val="24"/>
+        </w:rPr>
+        <w:t xml:space="preserve">y: </w:t>
+      </w:r>
+      <w:r>
+        <w:rPr>
+          <w:rFonts w:ascii="Open Sans" w:eastAsiaTheme="minorEastAsia" w:hAnsi="Open Sans" w:cs="Open Sans"/>
+          <w:sz w:val="24"/>
+          <w:szCs w:val="24"/>
+        </w:rPr>
+        <w:t>A route identified by letter that leads to a runway</w:t>
+      </w:r>
+    </w:p>
+    <w:p>
+      <w:pPr>
+        <w:pStyle w:val="ListParagraph"/>
+        <w:numPr>
+          <w:ilvl w:val="1"/>
+          <w:numId w:val="39"/>
+        </w:numPr>
+        <w:spacing w:line="360" w:lineRule="auto"/>
+        <w:rPr>
+          <w:rFonts w:ascii="Open Sans" w:eastAsiaTheme="minorEastAsia" w:hAnsi="Open Sans" w:cs="Open Sans"/>
+          <w:sz w:val="24"/>
+          <w:szCs w:val="24"/>
+        </w:rPr>
+      </w:pPr>
+      <w:r>
+        <w:rPr>
+          <w:rFonts w:ascii="Open Sans" w:eastAsiaTheme="minorEastAsia" w:hAnsi="Open Sans" w:cs="Open Sans"/>
+          <w:sz w:val="24"/>
+          <w:szCs w:val="24"/>
+        </w:rPr>
+        <w:t>Features double yellow edge lines and a single solid yellow centerline</w:t>
+      </w:r>
+    </w:p>
+    <w:p>
+      <w:pPr>
+        <w:pStyle w:val="ListParagraph"/>
+        <w:numPr>
+          <w:ilvl w:val="1"/>
+          <w:numId w:val="39"/>
+        </w:numPr>
+        <w:spacing w:line="360" w:lineRule="auto"/>
+        <w:rPr>
+          <w:rFonts w:ascii="Open Sans" w:eastAsiaTheme="minorEastAsia" w:hAnsi="Open Sans" w:cs="Open Sans"/>
+          <w:sz w:val="24"/>
+          <w:szCs w:val="24"/>
+        </w:rPr>
+      </w:pPr>
+      <w:r>
+        <w:rPr>
+          <w:rFonts w:ascii="Open Sans" w:eastAsiaTheme="minorEastAsia" w:hAnsi="Open Sans" w:cs="Open Sans"/>
+          <w:b/>
+          <w:bCs/>
+          <w:sz w:val="24"/>
+          <w:szCs w:val="24"/>
+        </w:rPr>
+        <w:t>Taxiway Direction Sign:</w:t>
+      </w:r>
+      <w:r>
+        <w:rPr>
+          <w:rFonts w:ascii="Open Sans" w:eastAsiaTheme="minorEastAsia" w:hAnsi="Open Sans" w:cs="Open Sans"/>
+          <w:sz w:val="24"/>
+          <w:szCs w:val="24"/>
+        </w:rPr>
+        <w:t xml:space="preserve"> </w:t>
+      </w:r>
+      <w:r>
+        <w:rPr>
+          <w:rFonts w:ascii="Open Sans" w:eastAsiaTheme="minorEastAsia" w:hAnsi="Open Sans" w:cs="Open Sans"/>
+          <w:b/>
+          <w:bCs/>
+          <w:sz w:val="24"/>
+          <w:szCs w:val="24"/>
+        </w:rPr>
+        <w:t>Black text on a yellow background</w:t>
+      </w:r>
+      <w:r>
+        <w:rPr>
+          <w:rFonts w:ascii="Open Sans" w:eastAsiaTheme="minorEastAsia" w:hAnsi="Open Sans" w:cs="Open Sans"/>
+          <w:b/>
+          <w:bCs/>
+          <w:sz w:val="24"/>
+          <w:szCs w:val="24"/>
+        </w:rPr>
+        <w:t>,</w:t>
+      </w:r>
+      <w:r>
+        <w:rPr>
+          <w:rFonts w:ascii="Open Sans" w:eastAsiaTheme="minorEastAsia" w:hAnsi="Open Sans" w:cs="Open Sans"/>
+          <w:sz w:val="24"/>
+          <w:szCs w:val="24"/>
+        </w:rPr>
+        <w:t xml:space="preserve"> indicating the nearby taxiway</w:t>
+      </w:r>
+    </w:p>
+    <w:p>
+      <w:pPr>
+        <w:pStyle w:val="ListParagraph"/>
+        <w:numPr>
+          <w:ilvl w:val="1"/>
+          <w:numId w:val="39"/>
+        </w:numPr>
+        <w:spacing w:line="360" w:lineRule="auto"/>
+        <w:rPr>
+          <w:rFonts w:ascii="Open Sans" w:eastAsiaTheme="minorEastAsia" w:hAnsi="Open Sans" w:cs="Open Sans"/>
+          <w:sz w:val="24"/>
+          <w:szCs w:val="24"/>
+        </w:rPr>
+      </w:pPr>
+      <w:r>
+        <w:rPr>
+          <w:rFonts w:ascii="Open Sans" w:eastAsiaTheme="minorEastAsia" w:hAnsi="Open Sans" w:cs="Open Sans"/>
+          <w:b/>
+          <w:bCs/>
+          <w:sz w:val="24"/>
+          <w:szCs w:val="24"/>
+        </w:rPr>
+        <w:t>Taxiway Location Sign: Yellow text on a black background</w:t>
+      </w:r>
+      <w:r>
+        <w:rPr>
+          <w:rFonts w:ascii="Open Sans" w:eastAsiaTheme="minorEastAsia" w:hAnsi="Open Sans" w:cs="Open Sans"/>
+          <w:sz w:val="24"/>
+          <w:szCs w:val="24"/>
+        </w:rPr>
+        <w:t>, which</w:t>
+      </w:r>
+      <w:r>
+        <w:rPr>
+          <w:rFonts w:ascii="Open Sans" w:eastAsiaTheme="minorEastAsia" w:hAnsi="Open Sans" w:cs="Open Sans"/>
+          <w:b/>
+          <w:bCs/>
+          <w:sz w:val="24"/>
+          <w:szCs w:val="24"/>
+        </w:rPr>
+        <w:t xml:space="preserve"> </w:t>
+      </w:r>
+      <w:r>
+        <w:rPr>
+          <w:rFonts w:ascii="Open Sans" w:eastAsiaTheme="minorEastAsia" w:hAnsi="Open Sans" w:cs="Open Sans"/>
+          <w:sz w:val="24"/>
+          <w:szCs w:val="24"/>
+        </w:rPr>
+        <w:t>indicates the taxiway you are currently located on</w:t>
+      </w:r>
+    </w:p>
+    <w:p>
+      <w:pPr>
+        <w:pStyle w:val="ListParagraph"/>
+        <w:numPr>
+          <w:ilvl w:val="1"/>
+          <w:numId w:val="39"/>
+        </w:numPr>
+        <w:spacing w:line="360" w:lineRule="auto"/>
+        <w:rPr>
+          <w:rFonts w:ascii="Open Sans" w:eastAsiaTheme="minorEastAsia" w:hAnsi="Open Sans" w:cs="Open Sans"/>
+          <w:sz w:val="24"/>
+          <w:szCs w:val="24"/>
+        </w:rPr>
+      </w:pPr>
+      <w:r>
+        <w:rPr>
+          <w:rFonts w:ascii="Open Sans" w:eastAsiaTheme="minorEastAsia" w:hAnsi="Open Sans" w:cs="Open Sans"/>
+          <w:b/>
+          <w:bCs/>
+          <w:sz w:val="24"/>
+          <w:szCs w:val="24"/>
+        </w:rPr>
+        <w:t xml:space="preserve">Taxiway intersection: </w:t>
+      </w:r>
+      <w:r>
+        <w:rPr>
+          <w:rFonts w:ascii="Open Sans" w:eastAsiaTheme="minorEastAsia" w:hAnsi="Open Sans" w:cs="Open Sans"/>
+          <w:sz w:val="24"/>
+          <w:szCs w:val="24"/>
+        </w:rPr>
+        <w:t>Will have two signs, one for the taxiway you are on and the intersecting taxiway</w:t>
+      </w:r>
+    </w:p>
+    <w:p>
+      <w:pPr>
+        <w:pStyle w:val="ListParagraph"/>
+        <w:numPr>
+          <w:ilvl w:val="1"/>
+          <w:numId w:val="39"/>
+        </w:numPr>
+        <w:spacing w:line="360" w:lineRule="auto"/>
+        <w:rPr>
+          <w:rFonts w:ascii="Open Sans" w:eastAsiaTheme="minorEastAsia" w:hAnsi="Open Sans" w:cs="Open Sans"/>
+          <w:sz w:val="24"/>
+          <w:szCs w:val="24"/>
+        </w:rPr>
+      </w:pPr>
+      <w:r>
+        <w:rPr>
+          <w:rFonts w:ascii="Open Sans" w:eastAsiaTheme="minorEastAsia" w:hAnsi="Open Sans" w:cs="Open Sans"/>
+          <w:b/>
+          <w:bCs/>
+          <w:sz w:val="24"/>
+          <w:szCs w:val="24"/>
+        </w:rPr>
+        <w:t>Taxiway</w:t>
+      </w:r>
+      <w:r>
+        <w:rPr>
+          <w:rFonts w:ascii="Open Sans" w:eastAsiaTheme="minorEastAsia" w:hAnsi="Open Sans" w:cs="Open Sans"/>
+          <w:b/>
+          <w:bCs/>
+          <w:sz w:val="24"/>
+          <w:szCs w:val="24"/>
+        </w:rPr>
+        <w:t xml:space="preserve"> Holding Position</w:t>
+      </w:r>
+      <w:r>
+        <w:rPr>
+          <w:rFonts w:ascii="Open Sans" w:eastAsiaTheme="minorEastAsia" w:hAnsi="Open Sans" w:cs="Open Sans"/>
+          <w:b/>
+          <w:bCs/>
+          <w:sz w:val="24"/>
+          <w:szCs w:val="24"/>
+        </w:rPr>
+        <w:t xml:space="preserve"> </w:t>
+      </w:r>
+      <w:r>
+        <w:rPr>
+          <w:rFonts w:ascii="Open Sans" w:eastAsiaTheme="minorEastAsia" w:hAnsi="Open Sans" w:cs="Open Sans"/>
+          <w:b/>
+          <w:bCs/>
+          <w:sz w:val="24"/>
+          <w:szCs w:val="24"/>
+        </w:rPr>
+        <w:t>L</w:t>
+      </w:r>
+      <w:r>
+        <w:rPr>
+          <w:rFonts w:ascii="Open Sans" w:eastAsiaTheme="minorEastAsia" w:hAnsi="Open Sans" w:cs="Open Sans"/>
+          <w:b/>
+          <w:bCs/>
+          <w:sz w:val="24"/>
+          <w:szCs w:val="24"/>
+        </w:rPr>
+        <w:t>ine:</w:t>
+      </w:r>
+      <w:r>
+        <w:rPr>
+          <w:rFonts w:ascii="Open Sans" w:eastAsiaTheme="minorEastAsia" w:hAnsi="Open Sans" w:cs="Open Sans"/>
+          <w:sz w:val="24"/>
+          <w:szCs w:val="24"/>
+        </w:rPr>
+        <w:t xml:space="preserve"> A dashed line that you must sto</w:t>
+      </w:r>
+      <w:r>
+        <w:rPr>
+          <w:rFonts w:ascii="Open Sans" w:eastAsiaTheme="minorEastAsia" w:hAnsi="Open Sans" w:cs="Open Sans"/>
+          <w:sz w:val="24"/>
+          <w:szCs w:val="24"/>
+        </w:rPr>
+        <w:t>p before if ATC instructs you to “Holds short” of the intersecting taxiway</w:t>
+      </w:r>
+    </w:p>
+    <w:p>
+      <w:pPr>
+        <w:pStyle w:val="ListParagraph"/>
+        <w:numPr>
+          <w:ilvl w:val="0"/>
+          <w:numId w:val="39"/>
+        </w:numPr>
+        <w:spacing w:line="360" w:lineRule="auto"/>
+        <w:rPr>
+          <w:rFonts w:ascii="Open Sans" w:eastAsiaTheme="minorEastAsia" w:hAnsi="Open Sans" w:cs="Open Sans"/>
+          <w:sz w:val="24"/>
+          <w:szCs w:val="24"/>
+        </w:rPr>
+      </w:pPr>
+      <w:r>
+        <w:rPr>
+          <w:rFonts w:ascii="Open Sans" w:eastAsiaTheme="minorEastAsia" w:hAnsi="Open Sans" w:cs="Open Sans"/>
+          <w:b/>
+          <w:bCs/>
+          <w:sz w:val="24"/>
+          <w:szCs w:val="24"/>
+        </w:rPr>
+        <w:t>Taxiway to Runway Intersection</w:t>
+      </w:r>
+      <w:r>
+        <w:rPr>
+          <w:rFonts w:ascii="Open Sans" w:eastAsiaTheme="minorEastAsia" w:hAnsi="Open Sans" w:cs="Open Sans"/>
+          <w:b/>
+          <w:bCs/>
+          <w:sz w:val="24"/>
+          <w:szCs w:val="24"/>
+        </w:rPr>
+        <w:t>:</w:t>
+      </w:r>
+    </w:p>
+    <w:p>
+      <w:pPr>
+        <w:pStyle w:val="ListParagraph"/>
+        <w:numPr>
+          <w:ilvl w:val="1"/>
+          <w:numId w:val="39"/>
+        </w:numPr>
+        <w:spacing w:line="360" w:lineRule="auto"/>
+        <w:rPr>
+          <w:rFonts w:ascii="Open Sans" w:eastAsiaTheme="minorEastAsia" w:hAnsi="Open Sans" w:cs="Open Sans"/>
+          <w:b/>
+          <w:bCs/>
+          <w:sz w:val="24"/>
+          <w:szCs w:val="24"/>
+        </w:rPr>
+      </w:pPr>
+      <w:r>
+        <w:rPr>
+          <w:rFonts w:ascii="Open Sans" w:eastAsiaTheme="minorEastAsia" w:hAnsi="Open Sans" w:cs="Open Sans"/>
+          <w:b/>
+          <w:bCs/>
+          <w:sz w:val="24"/>
+          <w:szCs w:val="24"/>
+        </w:rPr>
+        <w:t>Runway Holding Position Marking:</w:t>
+      </w:r>
+      <w:r>
+        <w:rPr>
+          <w:rFonts w:ascii="Open Sans" w:eastAsiaTheme="minorEastAsia" w:hAnsi="Open Sans" w:cs="Open Sans"/>
+          <w:sz w:val="24"/>
+          <w:szCs w:val="24"/>
+        </w:rPr>
+        <w:t xml:space="preserve"> Identified by two solid and two dashed yellow lines</w:t>
+      </w:r>
+    </w:p>
+    <w:p>
+      <w:pPr>
+        <w:pStyle w:val="ListParagraph"/>
+        <w:numPr>
+          <w:ilvl w:val="2"/>
+          <w:numId w:val="39"/>
+        </w:numPr>
+        <w:spacing w:line="360" w:lineRule="auto"/>
+        <w:rPr>
+          <w:rFonts w:ascii="Open Sans" w:eastAsiaTheme="minorEastAsia" w:hAnsi="Open Sans" w:cs="Open Sans"/>
+          <w:b/>
+          <w:bCs/>
+          <w:sz w:val="24"/>
+          <w:szCs w:val="24"/>
+        </w:rPr>
+      </w:pPr>
+      <w:r>
+        <w:rPr>
+          <w:rFonts w:ascii="Open Sans" w:eastAsiaTheme="minorEastAsia" w:hAnsi="Open Sans" w:cs="Open Sans"/>
+          <w:sz w:val="24"/>
+          <w:szCs w:val="24"/>
+        </w:rPr>
+        <w:lastRenderedPageBreak/>
+        <w:t>May have flashing yellow guard lights on the side or on the pavement</w:t>
+      </w:r>
+    </w:p>
+    <w:p>
+      <w:pPr>
+        <w:pStyle w:val="ListParagraph"/>
+        <w:numPr>
+          <w:ilvl w:val="2"/>
+          <w:numId w:val="39"/>
+        </w:numPr>
+        <w:spacing w:line="360" w:lineRule="auto"/>
+        <w:rPr>
+          <w:rFonts w:ascii="Open Sans" w:eastAsiaTheme="minorEastAsia" w:hAnsi="Open Sans" w:cs="Open Sans"/>
+          <w:b/>
+          <w:bCs/>
+          <w:sz w:val="24"/>
+          <w:szCs w:val="24"/>
+        </w:rPr>
+      </w:pPr>
+      <w:r>
+        <w:rPr>
+          <w:rFonts w:ascii="Open Sans" w:eastAsiaTheme="minorEastAsia" w:hAnsi="Open Sans" w:cs="Open Sans"/>
+          <w:b/>
+          <w:bCs/>
+          <w:sz w:val="24"/>
+          <w:szCs w:val="24"/>
+        </w:rPr>
+        <w:t xml:space="preserve">Warning: </w:t>
+      </w:r>
+      <w:r>
+        <w:rPr>
+          <w:rFonts w:ascii="Open Sans" w:eastAsiaTheme="minorEastAsia" w:hAnsi="Open Sans" w:cs="Open Sans"/>
+          <w:sz w:val="24"/>
+          <w:szCs w:val="24"/>
+        </w:rPr>
+        <w:t>You must stop here until given clearance by ATC to cross the solid lines</w:t>
+      </w:r>
+    </w:p>
+    <w:p>
+      <w:pPr>
+        <w:pStyle w:val="ListParagraph"/>
+        <w:numPr>
+          <w:ilvl w:val="1"/>
+          <w:numId w:val="39"/>
+        </w:numPr>
+        <w:spacing w:line="360" w:lineRule="auto"/>
+        <w:rPr>
+          <w:rFonts w:ascii="Open Sans" w:eastAsiaTheme="minorEastAsia" w:hAnsi="Open Sans" w:cs="Open Sans"/>
+          <w:b/>
+          <w:bCs/>
+          <w:sz w:val="24"/>
+          <w:szCs w:val="24"/>
+        </w:rPr>
+      </w:pPr>
+      <w:r>
+        <w:rPr>
+          <w:rFonts w:ascii="Open Sans" w:eastAsiaTheme="minorEastAsia" w:hAnsi="Open Sans" w:cs="Open Sans"/>
+          <w:b/>
+          <w:bCs/>
+          <w:sz w:val="24"/>
+          <w:szCs w:val="24"/>
+        </w:rPr>
+        <w:t xml:space="preserve">Enhanced Centerline: </w:t>
+      </w:r>
+      <w:r>
+        <w:rPr>
+          <w:rFonts w:ascii="Open Sans" w:eastAsiaTheme="minorEastAsia" w:hAnsi="Open Sans" w:cs="Open Sans"/>
+          <w:sz w:val="24"/>
+          <w:szCs w:val="24"/>
+        </w:rPr>
+        <w:t>Yellow dashes on the centerline</w:t>
+      </w:r>
+      <w:r>
+        <w:rPr>
+          <w:rFonts w:ascii="Open Sans" w:eastAsiaTheme="minorEastAsia" w:hAnsi="Open Sans" w:cs="Open Sans"/>
+          <w:sz w:val="24"/>
+          <w:szCs w:val="24"/>
+        </w:rPr>
+        <w:t>’</w:t>
+      </w:r>
+      <w:r>
+        <w:rPr>
+          <w:rFonts w:ascii="Open Sans" w:eastAsiaTheme="minorEastAsia" w:hAnsi="Open Sans" w:cs="Open Sans"/>
+          <w:sz w:val="24"/>
+          <w:szCs w:val="24"/>
+        </w:rPr>
+        <w:t>s sides up to 150 ft before the hold short line</w:t>
+      </w:r>
+    </w:p>
+    <w:p>
+      <w:pPr>
+        <w:pStyle w:val="ListParagraph"/>
+        <w:numPr>
+          <w:ilvl w:val="1"/>
+          <w:numId w:val="39"/>
+        </w:numPr>
+        <w:spacing w:line="360" w:lineRule="auto"/>
+        <w:rPr>
+          <w:rFonts w:ascii="Open Sans" w:eastAsiaTheme="minorEastAsia" w:hAnsi="Open Sans" w:cs="Open Sans"/>
+          <w:b/>
+          <w:bCs/>
+          <w:sz w:val="24"/>
+          <w:szCs w:val="24"/>
+        </w:rPr>
+      </w:pPr>
+      <w:r>
+        <w:rPr>
+          <w:rFonts w:ascii="Open Sans" w:eastAsiaTheme="minorEastAsia" w:hAnsi="Open Sans" w:cs="Open Sans"/>
+          <w:b/>
+          <w:bCs/>
+          <w:sz w:val="24"/>
+          <w:szCs w:val="24"/>
+        </w:rPr>
+        <w:t xml:space="preserve"> </w:t>
+      </w:r>
+      <w:r>
+        <w:rPr>
+          <w:rFonts w:ascii="Open Sans" w:eastAsiaTheme="minorEastAsia" w:hAnsi="Open Sans" w:cs="Open Sans"/>
+          <w:b/>
+          <w:bCs/>
+          <w:sz w:val="24"/>
+          <w:szCs w:val="24"/>
+        </w:rPr>
+        <w:t xml:space="preserve">Runway Holding Position Sign/Marking: </w:t>
+      </w:r>
+      <w:r>
+        <w:rPr>
+          <w:rFonts w:ascii="Open Sans" w:eastAsiaTheme="minorEastAsia" w:hAnsi="Open Sans" w:cs="Open Sans"/>
+          <w:sz w:val="24"/>
+          <w:szCs w:val="24"/>
+        </w:rPr>
+        <w:t>A red sign/ ground marking which identifies the runway you are approaching</w:t>
+      </w:r>
+    </w:p>
+    <w:p>
+      <w:pPr>
+        <w:pStyle w:val="ListParagraph"/>
+        <w:numPr>
+          <w:ilvl w:val="2"/>
+          <w:numId w:val="39"/>
+        </w:numPr>
+        <w:spacing w:line="360" w:lineRule="auto"/>
+        <w:rPr>
+          <w:rFonts w:ascii="Open Sans" w:eastAsiaTheme="minorEastAsia" w:hAnsi="Open Sans" w:cs="Open Sans"/>
+          <w:b/>
+          <w:bCs/>
+          <w:sz w:val="24"/>
+          <w:szCs w:val="24"/>
+        </w:rPr>
+      </w:pPr>
+      <w:r>
+        <w:rPr>
+          <w:rFonts w:ascii="Open Sans" w:eastAsiaTheme="minorEastAsia" w:hAnsi="Open Sans" w:cs="Open Sans"/>
+          <w:sz w:val="24"/>
+          <w:szCs w:val="24"/>
+        </w:rPr>
+        <w:t>If a taxiway intersects a runway not at it’s end, there will be two runway numbers on the red sign pointing respectively</w:t>
+      </w:r>
+    </w:p>
+    <w:p>
+      <w:pPr>
+        <w:pStyle w:val="ListParagraph"/>
+        <w:numPr>
+          <w:ilvl w:val="1"/>
+          <w:numId w:val="39"/>
+        </w:numPr>
+        <w:spacing w:line="360" w:lineRule="auto"/>
+        <w:rPr>
+          <w:rFonts w:ascii="Open Sans" w:eastAsiaTheme="minorEastAsia" w:hAnsi="Open Sans" w:cs="Open Sans"/>
+          <w:b/>
+          <w:bCs/>
+          <w:sz w:val="24"/>
+          <w:szCs w:val="24"/>
+        </w:rPr>
+      </w:pPr>
+      <w:r>
+        <w:rPr>
+          <w:rFonts w:ascii="Open Sans" w:eastAsiaTheme="minorEastAsia" w:hAnsi="Open Sans" w:cs="Open Sans"/>
+          <w:b/>
+          <w:bCs/>
+          <w:sz w:val="24"/>
+          <w:szCs w:val="24"/>
+        </w:rPr>
+        <w:t xml:space="preserve">Instrument Landing System Critical Area: </w:t>
+      </w:r>
+      <w:r>
+        <w:rPr>
+          <w:rFonts w:ascii="Open Sans" w:eastAsiaTheme="minorEastAsia" w:hAnsi="Open Sans" w:cs="Open Sans"/>
+          <w:sz w:val="24"/>
+          <w:szCs w:val="24"/>
+        </w:rPr>
+        <w:t>A ladder shaped hold short marking that identifies where an airplane could interfere with ILS radio signals</w:t>
+      </w:r>
+    </w:p>
+    <w:p>
+      <w:pPr>
+        <w:pStyle w:val="ListParagraph"/>
+        <w:numPr>
+          <w:ilvl w:val="2"/>
+          <w:numId w:val="39"/>
+        </w:numPr>
+        <w:spacing w:line="360" w:lineRule="auto"/>
+        <w:rPr>
+          <w:rFonts w:ascii="Open Sans" w:eastAsiaTheme="minorEastAsia" w:hAnsi="Open Sans" w:cs="Open Sans"/>
+          <w:b/>
+          <w:bCs/>
+          <w:sz w:val="24"/>
+          <w:szCs w:val="24"/>
+        </w:rPr>
+      </w:pPr>
+      <w:r>
+        <w:rPr>
+          <w:rFonts w:ascii="Open Sans" w:eastAsiaTheme="minorEastAsia" w:hAnsi="Open Sans" w:cs="Open Sans"/>
+          <w:b/>
+          <w:bCs/>
+          <w:sz w:val="24"/>
+          <w:szCs w:val="24"/>
+        </w:rPr>
+        <w:t xml:space="preserve">Warning: </w:t>
+      </w:r>
+      <w:r>
+        <w:rPr>
+          <w:rFonts w:ascii="Open Sans" w:eastAsiaTheme="minorEastAsia" w:hAnsi="Open Sans" w:cs="Open Sans"/>
+          <w:sz w:val="24"/>
+          <w:szCs w:val="24"/>
+        </w:rPr>
+        <w:t>You must stop here if instructed by ATC</w:t>
+      </w:r>
+    </w:p>
+    <w:p>
+      <w:pPr>
+        <w:pStyle w:val="ListParagraph"/>
+        <w:numPr>
+          <w:ilvl w:val="1"/>
+          <w:numId w:val="39"/>
+        </w:numPr>
+        <w:spacing w:line="360" w:lineRule="auto"/>
+        <w:rPr>
+          <w:rFonts w:ascii="Open Sans" w:eastAsiaTheme="minorEastAsia" w:hAnsi="Open Sans" w:cs="Open Sans"/>
+          <w:b/>
+          <w:bCs/>
+          <w:sz w:val="24"/>
+          <w:szCs w:val="24"/>
+        </w:rPr>
+      </w:pPr>
+      <w:r>
+        <w:rPr>
+          <w:rFonts w:ascii="Open Sans" w:eastAsiaTheme="minorEastAsia" w:hAnsi="Open Sans" w:cs="Open Sans"/>
+          <w:b/>
+          <w:bCs/>
+          <w:sz w:val="24"/>
+          <w:szCs w:val="24"/>
+        </w:rPr>
+        <w:t xml:space="preserve">Approach Area Holding Position Sign: </w:t>
+      </w:r>
+      <w:r>
+        <w:rPr>
+          <w:rFonts w:ascii="Open Sans" w:eastAsiaTheme="minorEastAsia" w:hAnsi="Open Sans" w:cs="Open Sans"/>
+          <w:sz w:val="24"/>
+          <w:szCs w:val="24"/>
+        </w:rPr>
+        <w:t>An area that ATC may need to keep clear to watch planes making their turns to final</w:t>
+      </w:r>
+    </w:p>
+    <w:p>
+      <w:pPr>
+        <w:pStyle w:val="ListParagraph"/>
+        <w:numPr>
+          <w:ilvl w:val="2"/>
+          <w:numId w:val="39"/>
+        </w:numPr>
+        <w:spacing w:line="360" w:lineRule="auto"/>
+        <w:rPr>
+          <w:rFonts w:ascii="Open Sans" w:eastAsiaTheme="minorEastAsia" w:hAnsi="Open Sans" w:cs="Open Sans"/>
+          <w:b/>
+          <w:bCs/>
+          <w:sz w:val="24"/>
+          <w:szCs w:val="24"/>
+        </w:rPr>
+      </w:pPr>
+      <w:r>
+        <w:rPr>
+          <w:rFonts w:ascii="Open Sans" w:eastAsiaTheme="minorEastAsia" w:hAnsi="Open Sans" w:cs="Open Sans"/>
+          <w:sz w:val="24"/>
+          <w:szCs w:val="24"/>
+        </w:rPr>
+        <w:t>Has a red sign with APCH written on it</w:t>
+      </w:r>
+    </w:p>
+    <w:p>
+      <w:pPr>
+        <w:pStyle w:val="ListParagraph"/>
+        <w:numPr>
+          <w:ilvl w:val="2"/>
+          <w:numId w:val="39"/>
+        </w:numPr>
+        <w:spacing w:line="360" w:lineRule="auto"/>
+        <w:rPr>
+          <w:rFonts w:ascii="Open Sans" w:eastAsiaTheme="minorEastAsia" w:hAnsi="Open Sans" w:cs="Open Sans"/>
+          <w:b/>
+          <w:bCs/>
+          <w:sz w:val="24"/>
+          <w:szCs w:val="24"/>
+        </w:rPr>
+      </w:pPr>
+      <w:r>
+        <w:rPr>
+          <w:rFonts w:ascii="Open Sans" w:eastAsiaTheme="minorEastAsia" w:hAnsi="Open Sans" w:cs="Open Sans"/>
+          <w:b/>
+          <w:bCs/>
+          <w:sz w:val="24"/>
+          <w:szCs w:val="24"/>
+        </w:rPr>
+        <w:t xml:space="preserve">Warning: </w:t>
+      </w:r>
+      <w:r>
+        <w:rPr>
+          <w:rFonts w:ascii="Open Sans" w:eastAsiaTheme="minorEastAsia" w:hAnsi="Open Sans" w:cs="Open Sans"/>
+          <w:sz w:val="24"/>
+          <w:szCs w:val="24"/>
+        </w:rPr>
+        <w:t>Hold short if assigned by ATC, or ask ATC if you must.</w:t>
+      </w:r>
+      <w:r>
+        <w:rPr>
+          <w:rFonts w:ascii="Open Sans" w:eastAsiaTheme="minorEastAsia" w:hAnsi="Open Sans" w:cs="Open Sans"/>
+          <w:sz w:val="24"/>
+          <w:szCs w:val="24"/>
+        </w:rPr>
+        <w:br/>
+      </w:r>
+      <w:r>
+        <w:rPr>
+          <w:rFonts w:ascii="Open Sans" w:eastAsiaTheme="minorEastAsia" w:hAnsi="Open Sans" w:cs="Open Sans"/>
+          <w:sz w:val="24"/>
+          <w:szCs w:val="24"/>
+        </w:rPr>
+        <w:br/>
+      </w:r>
+    </w:p>
+    <w:p>
+      <w:pPr>
+        <w:pStyle w:val="ListParagraph"/>
+        <w:numPr>
+          <w:ilvl w:val="0"/>
+          <w:numId w:val="39"/>
+        </w:numPr>
+        <w:spacing w:line="360" w:lineRule="auto"/>
+        <w:rPr>
+          <w:rFonts w:ascii="Open Sans" w:eastAsiaTheme="minorEastAsia" w:hAnsi="Open Sans" w:cs="Open Sans"/>
+          <w:b/>
+          <w:bCs/>
+          <w:sz w:val="24"/>
+          <w:szCs w:val="24"/>
+        </w:rPr>
+      </w:pPr>
+      <w:r>
+        <w:rPr>
+          <w:rFonts w:ascii="Open Sans" w:eastAsiaTheme="minorEastAsia" w:hAnsi="Open Sans" w:cs="Open Sans"/>
+          <w:b/>
+          <w:bCs/>
+          <w:sz w:val="24"/>
+          <w:szCs w:val="24"/>
+        </w:rPr>
+        <w:t xml:space="preserve">Displaced Threshold: </w:t>
+      </w:r>
+      <w:r>
+        <w:rPr>
+          <w:rFonts w:ascii="Open Sans" w:eastAsiaTheme="minorEastAsia" w:hAnsi="Open Sans" w:cs="Open Sans"/>
+          <w:sz w:val="24"/>
+          <w:szCs w:val="24"/>
+        </w:rPr>
+        <w:t xml:space="preserve"> An area with white arrows that indicate where the landing section of the runway starts further down from the edge of the pavement</w:t>
+      </w:r>
+    </w:p>
+    <w:p>
+      <w:pPr>
+        <w:pStyle w:val="ListParagraph"/>
+        <w:numPr>
+          <w:ilvl w:val="1"/>
+          <w:numId w:val="39"/>
+        </w:numPr>
+        <w:spacing w:line="360" w:lineRule="auto"/>
+        <w:rPr>
+          <w:rFonts w:ascii="Open Sans" w:eastAsiaTheme="minorEastAsia" w:hAnsi="Open Sans" w:cs="Open Sans"/>
+          <w:b/>
+          <w:bCs/>
+          <w:sz w:val="24"/>
+          <w:szCs w:val="24"/>
+        </w:rPr>
+      </w:pPr>
+      <w:r>
+        <w:rPr>
+          <w:rFonts w:ascii="Open Sans" w:eastAsiaTheme="minorEastAsia" w:hAnsi="Open Sans" w:cs="Open Sans"/>
+          <w:sz w:val="24"/>
+          <w:szCs w:val="24"/>
+        </w:rPr>
+        <w:t>These are used to indicate an obstruction that is close to the pavement</w:t>
+      </w:r>
+    </w:p>
+    <w:p>
+      <w:pPr>
+        <w:pStyle w:val="ListParagraph"/>
+        <w:numPr>
+          <w:ilvl w:val="1"/>
+          <w:numId w:val="39"/>
+        </w:numPr>
+        <w:spacing w:line="360" w:lineRule="auto"/>
+        <w:rPr>
+          <w:rFonts w:ascii="Open Sans" w:eastAsiaTheme="minorEastAsia" w:hAnsi="Open Sans" w:cs="Open Sans"/>
+          <w:b/>
+          <w:bCs/>
+          <w:sz w:val="24"/>
+          <w:szCs w:val="24"/>
+        </w:rPr>
+      </w:pPr>
+      <w:r>
+        <w:rPr>
+          <w:rFonts w:ascii="Open Sans" w:eastAsiaTheme="minorEastAsia" w:hAnsi="Open Sans" w:cs="Open Sans"/>
+          <w:sz w:val="24"/>
+          <w:szCs w:val="24"/>
+        </w:rPr>
+        <w:t>Can be used for takeoff but not landing</w:t>
+      </w:r>
+      <w:r>
+        <w:rPr>
+          <w:rFonts w:ascii="Open Sans" w:eastAsiaTheme="minorEastAsia" w:hAnsi="Open Sans" w:cs="Open Sans"/>
+          <w:sz w:val="24"/>
+          <w:szCs w:val="24"/>
+        </w:rPr>
+        <w:t xml:space="preserve"> touchdown</w:t>
+      </w:r>
+    </w:p>
+    <w:p>
+      <w:pPr>
+        <w:pStyle w:val="ListParagraph"/>
+        <w:numPr>
+          <w:ilvl w:val="1"/>
+          <w:numId w:val="39"/>
+        </w:numPr>
+        <w:spacing w:line="360" w:lineRule="auto"/>
+        <w:rPr>
+          <w:rFonts w:ascii="Open Sans" w:eastAsiaTheme="minorEastAsia" w:hAnsi="Open Sans" w:cs="Open Sans"/>
+          <w:b/>
+          <w:bCs/>
+          <w:sz w:val="24"/>
+          <w:szCs w:val="24"/>
+        </w:rPr>
+      </w:pPr>
+      <w:r>
+        <w:rPr>
+          <w:rFonts w:ascii="Open Sans" w:eastAsiaTheme="minorEastAsia" w:hAnsi="Open Sans" w:cs="Open Sans"/>
+          <w:sz w:val="24"/>
+          <w:szCs w:val="24"/>
+        </w:rPr>
+        <w:lastRenderedPageBreak/>
+        <w:t xml:space="preserve">Indicated on a chart supplement by </w:t>
+      </w:r>
+      <w:r>
+        <w:rPr>
+          <w:rFonts w:ascii="Open Sans" w:eastAsiaTheme="minorEastAsia" w:hAnsi="Open Sans" w:cs="Open Sans"/>
+          <w:b/>
+          <w:bCs/>
+          <w:sz w:val="24"/>
+          <w:szCs w:val="24"/>
+        </w:rPr>
+        <w:t xml:space="preserve">two ovals </w:t>
+      </w:r>
+      <w:r>
+        <w:rPr>
+          <w:rFonts w:ascii="Open Sans" w:eastAsiaTheme="minorEastAsia" w:hAnsi="Open Sans" w:cs="Open Sans"/>
+          <w:sz w:val="24"/>
+          <w:szCs w:val="24"/>
+        </w:rPr>
+        <w:t>on the side of the runway</w:t>
+      </w:r>
+    </w:p>
+    <w:p>
+      <w:pPr>
+        <w:pStyle w:val="ListParagraph"/>
+        <w:numPr>
+          <w:ilvl w:val="1"/>
+          <w:numId w:val="39"/>
+        </w:numPr>
+        <w:spacing w:line="360" w:lineRule="auto"/>
+        <w:rPr>
+          <w:rFonts w:ascii="Open Sans" w:eastAsiaTheme="minorEastAsia" w:hAnsi="Open Sans" w:cs="Open Sans"/>
+          <w:b/>
+          <w:bCs/>
+          <w:sz w:val="24"/>
+          <w:szCs w:val="24"/>
+        </w:rPr>
+      </w:pPr>
+      <w:r>
+        <w:rPr>
+          <w:rFonts w:ascii="Open Sans" w:eastAsiaTheme="minorEastAsia" w:hAnsi="Open Sans" w:cs="Open Sans"/>
+          <w:sz w:val="24"/>
+          <w:szCs w:val="24"/>
+        </w:rPr>
+        <w:t>Sometimes a Taxiway will precede the runway, only start takeoff when on the runway section</w:t>
+      </w:r>
+      <w:r>
+        <w:rPr>
+          <w:rFonts w:ascii="Open Sans" w:eastAsiaTheme="minorEastAsia" w:hAnsi="Open Sans" w:cs="Open Sans"/>
+          <w:sz w:val="24"/>
+          <w:szCs w:val="24"/>
+        </w:rPr>
+        <w:br/>
+      </w:r>
+      <w:r>
+        <w:rPr>
+          <w:rFonts w:ascii="Open Sans" w:eastAsiaTheme="minorEastAsia" w:hAnsi="Open Sans" w:cs="Open Sans"/>
+          <w:sz w:val="24"/>
+          <w:szCs w:val="24"/>
+        </w:rPr>
+        <w:br/>
+      </w:r>
+      <w:r>
+        <w:rPr>
+          <w:rFonts w:ascii="Open Sans" w:eastAsiaTheme="minorEastAsia" w:hAnsi="Open Sans" w:cs="Open Sans"/>
+          <w:sz w:val="24"/>
+          <w:szCs w:val="24"/>
+        </w:rPr>
+        <w:br/>
+      </w:r>
+    </w:p>
+    <w:p>
+      <w:pPr>
+        <w:pStyle w:val="ListParagraph"/>
+        <w:numPr>
+          <w:ilvl w:val="0"/>
+          <w:numId w:val="39"/>
+        </w:numPr>
+        <w:spacing w:line="360" w:lineRule="auto"/>
+        <w:rPr>
+          <w:rFonts w:ascii="Open Sans" w:eastAsiaTheme="minorEastAsia" w:hAnsi="Open Sans" w:cs="Open Sans"/>
+          <w:b/>
+          <w:bCs/>
+          <w:sz w:val="24"/>
+          <w:szCs w:val="24"/>
+        </w:rPr>
+      </w:pPr>
+      <w:r>
+        <w:rPr>
+          <w:rFonts w:ascii="Open Sans" w:eastAsiaTheme="minorEastAsia" w:hAnsi="Open Sans" w:cs="Open Sans"/>
+          <w:b/>
+          <w:bCs/>
+          <w:sz w:val="24"/>
+          <w:szCs w:val="24"/>
+        </w:rPr>
+        <w:t>Runway Distance Remaining Sign:</w:t>
+      </w:r>
+      <w:r>
+        <w:rPr>
+          <w:rFonts w:ascii="Open Sans" w:eastAsiaTheme="minorEastAsia" w:hAnsi="Open Sans" w:cs="Open Sans"/>
+          <w:b/>
+          <w:bCs/>
+          <w:sz w:val="24"/>
+          <w:szCs w:val="24"/>
+        </w:rPr>
+        <w:t xml:space="preserve"> </w:t>
+      </w:r>
+      <w:r>
+        <w:rPr>
+          <w:rFonts w:ascii="Open Sans" w:eastAsiaTheme="minorEastAsia" w:hAnsi="Open Sans" w:cs="Open Sans"/>
+          <w:sz w:val="24"/>
+          <w:szCs w:val="24"/>
+        </w:rPr>
+        <w:t>A black sign with a white number to show how much runway is remaining</w:t>
+      </w:r>
+    </w:p>
+    <w:p>
+      <w:pPr>
+        <w:pStyle w:val="ListParagraph"/>
+        <w:numPr>
+          <w:ilvl w:val="1"/>
+          <w:numId w:val="39"/>
+        </w:numPr>
+        <w:spacing w:line="360" w:lineRule="auto"/>
+        <w:rPr>
+          <w:rFonts w:ascii="Open Sans" w:eastAsiaTheme="minorEastAsia" w:hAnsi="Open Sans" w:cs="Open Sans"/>
+          <w:sz w:val="24"/>
+          <w:szCs w:val="24"/>
+        </w:rPr>
+      </w:pPr>
+      <w:r>
+        <w:rPr>
+          <w:rFonts w:ascii="Open Sans" w:eastAsiaTheme="minorEastAsia" w:hAnsi="Open Sans" w:cs="Open Sans"/>
+          <w:b/>
+          <w:bCs/>
+          <w:sz w:val="24"/>
+          <w:szCs w:val="24"/>
+        </w:rPr>
+        <w:t xml:space="preserve">Note: </w:t>
+      </w:r>
+      <w:r>
+        <w:rPr>
+          <w:rFonts w:ascii="Open Sans" w:eastAsiaTheme="minorEastAsia" w:hAnsi="Open Sans" w:cs="Open Sans"/>
+          <w:sz w:val="24"/>
+          <w:szCs w:val="24"/>
+        </w:rPr>
+        <w:t xml:space="preserve">The number represents how many </w:t>
+      </w:r>
+      <w:r>
+        <w:rPr>
+          <w:rFonts w:ascii="Open Sans" w:eastAsiaTheme="minorEastAsia" w:hAnsi="Open Sans" w:cs="Open Sans"/>
+          <w:b/>
+          <w:bCs/>
+          <w:sz w:val="24"/>
+          <w:szCs w:val="24"/>
+        </w:rPr>
+        <w:t>thousands of feet remain</w:t>
+      </w:r>
+    </w:p>
+    <w:p>
+      <w:pPr>
+        <w:pStyle w:val="ListParagraph"/>
+        <w:numPr>
+          <w:ilvl w:val="0"/>
+          <w:numId w:val="39"/>
+        </w:numPr>
+        <w:spacing w:line="360" w:lineRule="auto"/>
+        <w:rPr>
+          <w:rFonts w:ascii="Open Sans" w:eastAsiaTheme="minorEastAsia" w:hAnsi="Open Sans" w:cs="Open Sans"/>
+          <w:sz w:val="24"/>
+          <w:szCs w:val="24"/>
+        </w:rPr>
+      </w:pPr>
+      <w:r>
+        <w:rPr>
+          <w:rFonts w:ascii="Open Sans" w:eastAsiaTheme="minorEastAsia" w:hAnsi="Open Sans" w:cs="Open Sans"/>
+          <w:b/>
+          <w:bCs/>
+          <w:sz w:val="24"/>
+          <w:szCs w:val="24"/>
+        </w:rPr>
+        <w:t xml:space="preserve">Taxiway Direction Sign: </w:t>
+      </w:r>
+      <w:r>
+        <w:rPr>
+          <w:rFonts w:ascii="Open Sans" w:eastAsiaTheme="minorEastAsia" w:hAnsi="Open Sans" w:cs="Open Sans"/>
+          <w:sz w:val="24"/>
+          <w:szCs w:val="24"/>
+        </w:rPr>
+        <w:t>Shows where the taxiway is to exit the taxiway</w:t>
+      </w:r>
+    </w:p>
+    <w:p>
+      <w:pPr>
+        <w:pStyle w:val="ListParagraph"/>
+        <w:numPr>
+          <w:ilvl w:val="1"/>
+          <w:numId w:val="39"/>
+        </w:numPr>
+        <w:spacing w:line="360" w:lineRule="auto"/>
+        <w:rPr>
+          <w:rFonts w:ascii="Open Sans" w:eastAsiaTheme="minorEastAsia" w:hAnsi="Open Sans" w:cs="Open Sans"/>
+          <w:sz w:val="24"/>
+          <w:szCs w:val="24"/>
+        </w:rPr>
+      </w:pPr>
+      <w:r>
+        <w:rPr>
+          <w:rFonts w:ascii="Open Sans" w:eastAsiaTheme="minorEastAsia" w:hAnsi="Open Sans" w:cs="Open Sans"/>
+          <w:sz w:val="24"/>
+          <w:szCs w:val="24"/>
+        </w:rPr>
+        <w:t>You must cross the dashed yellow lines to exit the runway after landing</w:t>
+      </w:r>
+    </w:p>
+    <w:p>
+      <w:pPr>
+        <w:rPr>
+          <w:rFonts w:ascii="Open Sans" w:eastAsiaTheme="minorEastAsia" w:hAnsi="Open Sans" w:cs="Open Sans"/>
+          <w:sz w:val="24"/>
+          <w:szCs w:val="24"/>
+        </w:rPr>
+      </w:pPr>
+      <w:r>
+        <w:rPr>
+          <w:rFonts w:ascii="Open Sans" w:eastAsiaTheme="minorEastAsia" w:hAnsi="Open Sans" w:cs="Open Sans"/>
+          <w:sz w:val="24"/>
+          <w:szCs w:val="24"/>
+        </w:rPr>
+        <w:br w:type="page"/>
+      </w:r>
+    </w:p>
+    <w:p>
+      <w:pPr>
+        <w:spacing w:line="360" w:lineRule="auto"/>
+        <w:rPr>
+          <w:rFonts w:ascii="Open Sans" w:eastAsiaTheme="minorEastAsia" w:hAnsi="Open Sans" w:cs="Open Sans"/>
+          <w:b/>
+          <w:bCs/>
+          <w:sz w:val="24"/>
+          <w:szCs w:val="24"/>
+        </w:rPr>
+      </w:pPr>
+      <w:r>
+        <w:rPr>
+          <w:rFonts w:ascii="Open Sans" w:eastAsiaTheme="minorEastAsia" w:hAnsi="Open Sans" w:cs="Open Sans"/>
+          <w:b/>
+          <w:bCs/>
+          <w:sz w:val="24"/>
+          <w:szCs w:val="24"/>
+        </w:rPr>
+        <w:lastRenderedPageBreak/>
+        <w:t>Lesson 17: Thunderstorms and Convective Forecasts</w:t>
+      </w:r>
+    </w:p>
+    <w:p>
+      <w:pPr>
+        <w:pStyle w:val="ListParagraph"/>
+        <w:numPr>
+          <w:ilvl w:val="0"/>
+          <w:numId w:val="1"/>
+        </w:numPr>
+        <w:spacing w:line="360" w:lineRule="auto"/>
+        <w:rPr>
+          <w:rFonts w:ascii="Open Sans" w:eastAsiaTheme="minorEastAsia" w:hAnsi="Open Sans" w:cs="Open Sans"/>
+          <w:b/>
+          <w:bCs/>
+          <w:sz w:val="24"/>
+          <w:szCs w:val="24"/>
+        </w:rPr>
+      </w:pPr>
+      <w:r>
+        <w:rPr>
+          <w:rFonts w:ascii="Open Sans" w:eastAsiaTheme="minorEastAsia" w:hAnsi="Open Sans" w:cs="Open Sans"/>
+          <w:b/>
+          <w:bCs/>
+          <w:sz w:val="24"/>
+          <w:szCs w:val="24"/>
+        </w:rPr>
+        <w:t>Thunderstorm Development:</w:t>
+      </w:r>
+      <w:r>
+        <w:rPr>
+          <w:rFonts w:ascii="Open Sans" w:eastAsiaTheme="minorEastAsia" w:hAnsi="Open Sans" w:cs="Open Sans"/>
+          <w:sz w:val="24"/>
+          <w:szCs w:val="24"/>
+        </w:rPr>
+        <w:t xml:space="preserve"> Created by a combination of unstable air, high moisture content, and a source of lift</w:t>
+      </w:r>
+    </w:p>
+    <w:p>
+      <w:pPr>
+        <w:pStyle w:val="ListParagraph"/>
+        <w:numPr>
+          <w:ilvl w:val="0"/>
+          <w:numId w:val="1"/>
+        </w:numPr>
+        <w:spacing w:line="360" w:lineRule="auto"/>
+        <w:rPr>
+          <w:rFonts w:ascii="Open Sans" w:eastAsiaTheme="minorEastAsia" w:hAnsi="Open Sans" w:cs="Open Sans"/>
+          <w:b/>
+          <w:bCs/>
+          <w:sz w:val="24"/>
+          <w:szCs w:val="24"/>
+        </w:rPr>
+      </w:pPr>
+      <w:r>
+        <w:rPr>
+          <w:rFonts w:ascii="Open Sans" w:eastAsiaTheme="minorEastAsia" w:hAnsi="Open Sans" w:cs="Open Sans"/>
+          <w:b/>
+          <w:bCs/>
+          <w:sz w:val="24"/>
+          <w:szCs w:val="24"/>
+        </w:rPr>
+        <w:t>3 Stages:</w:t>
+      </w:r>
+      <w:r>
+        <w:rPr>
+          <w:rFonts w:ascii="Open Sans" w:eastAsiaTheme="minorEastAsia" w:hAnsi="Open Sans" w:cs="Open Sans"/>
+          <w:sz w:val="24"/>
+          <w:szCs w:val="24"/>
+        </w:rPr>
+        <w:t xml:space="preserve"> Cumulus, Mature and Dissipating</w:t>
+      </w:r>
+    </w:p>
+    <w:p>
+      <w:pPr>
+        <w:pStyle w:val="ListParagraph"/>
+        <w:numPr>
+          <w:ilvl w:val="1"/>
+          <w:numId w:val="1"/>
+        </w:numPr>
+        <w:spacing w:line="360" w:lineRule="auto"/>
+        <w:rPr>
+          <w:rFonts w:ascii="Open Sans" w:eastAsiaTheme="minorEastAsia" w:hAnsi="Open Sans" w:cs="Open Sans"/>
+          <w:b/>
+          <w:bCs/>
+          <w:sz w:val="24"/>
+          <w:szCs w:val="24"/>
+        </w:rPr>
+      </w:pPr>
+      <w:r>
+        <w:rPr>
+          <w:rFonts w:ascii="Open Sans" w:eastAsiaTheme="minorEastAsia" w:hAnsi="Open Sans" w:cs="Open Sans"/>
+          <w:b/>
+          <w:bCs/>
+          <w:sz w:val="24"/>
+          <w:szCs w:val="24"/>
+        </w:rPr>
+        <w:t>Cumulus:</w:t>
+      </w:r>
+      <w:r>
+        <w:rPr>
+          <w:rFonts w:ascii="Open Sans" w:eastAsiaTheme="minorEastAsia" w:hAnsi="Open Sans" w:cs="Open Sans"/>
+          <w:sz w:val="24"/>
+          <w:szCs w:val="24"/>
+        </w:rPr>
+        <w:t xml:space="preserve"> Consists entirely of cloud updrafts</w:t>
+      </w:r>
+    </w:p>
+    <w:p>
+      <w:pPr>
+        <w:pStyle w:val="ListParagraph"/>
+        <w:numPr>
+          <w:ilvl w:val="1"/>
+          <w:numId w:val="1"/>
+        </w:numPr>
+        <w:spacing w:line="360" w:lineRule="auto"/>
+        <w:rPr>
+          <w:rFonts w:ascii="Open Sans" w:eastAsiaTheme="minorEastAsia" w:hAnsi="Open Sans" w:cs="Open Sans"/>
+          <w:b/>
+          <w:bCs/>
+          <w:sz w:val="24"/>
+          <w:szCs w:val="24"/>
+        </w:rPr>
+      </w:pPr>
+      <w:r>
+        <w:rPr>
+          <w:rFonts w:ascii="Open Sans" w:eastAsiaTheme="minorEastAsia" w:hAnsi="Open Sans" w:cs="Open Sans"/>
+          <w:b/>
+          <w:bCs/>
+          <w:sz w:val="24"/>
+          <w:szCs w:val="24"/>
+        </w:rPr>
+        <w:t>Mature:</w:t>
+      </w:r>
+      <w:r>
+        <w:rPr>
+          <w:rFonts w:ascii="Open Sans" w:eastAsiaTheme="minorEastAsia" w:hAnsi="Open Sans" w:cs="Open Sans"/>
+          <w:sz w:val="24"/>
+          <w:szCs w:val="24"/>
+        </w:rPr>
+        <w:t xml:space="preserve"> Starts when precipitation first occurs and is characterized by both updrafts and downdrafts.</w:t>
+      </w:r>
+    </w:p>
+    <w:p>
+      <w:pPr>
+        <w:pStyle w:val="ListParagraph"/>
+        <w:numPr>
+          <w:ilvl w:val="2"/>
+          <w:numId w:val="1"/>
+        </w:numPr>
+        <w:spacing w:line="360" w:lineRule="auto"/>
+        <w:rPr>
+          <w:rFonts w:ascii="Open Sans" w:eastAsiaTheme="minorEastAsia" w:hAnsi="Open Sans" w:cs="Open Sans"/>
+          <w:b/>
+          <w:bCs/>
+          <w:sz w:val="24"/>
+          <w:szCs w:val="24"/>
+        </w:rPr>
+      </w:pPr>
+      <w:r>
+        <w:rPr>
+          <w:rFonts w:ascii="Open Sans" w:eastAsiaTheme="minorEastAsia" w:hAnsi="Open Sans" w:cs="Open Sans"/>
+          <w:b/>
+          <w:bCs/>
+          <w:sz w:val="24"/>
+          <w:szCs w:val="24"/>
+        </w:rPr>
+        <w:t>Warning:</w:t>
+      </w:r>
+      <w:r>
+        <w:rPr>
+          <w:rFonts w:ascii="Open Sans" w:eastAsiaTheme="minorEastAsia" w:hAnsi="Open Sans" w:cs="Open Sans"/>
+          <w:sz w:val="24"/>
+          <w:szCs w:val="24"/>
+        </w:rPr>
+        <w:t xml:space="preserve"> Hazards such as hail, lightning and turbulence intensify during this.</w:t>
+      </w:r>
+    </w:p>
+    <w:p>
+      <w:pPr>
+        <w:pStyle w:val="ListParagraph"/>
+        <w:numPr>
+          <w:ilvl w:val="1"/>
+          <w:numId w:val="1"/>
+        </w:numPr>
+        <w:spacing w:line="360" w:lineRule="auto"/>
+        <w:rPr>
+          <w:rFonts w:ascii="Open Sans" w:eastAsiaTheme="minorEastAsia" w:hAnsi="Open Sans" w:cs="Open Sans"/>
+          <w:b/>
+          <w:bCs/>
+          <w:sz w:val="24"/>
+          <w:szCs w:val="24"/>
+        </w:rPr>
+      </w:pPr>
+      <w:r>
+        <w:rPr>
+          <w:rFonts w:ascii="Open Sans" w:eastAsiaTheme="minorEastAsia" w:hAnsi="Open Sans" w:cs="Open Sans"/>
+          <w:b/>
+          <w:bCs/>
+          <w:sz w:val="24"/>
+          <w:szCs w:val="24"/>
+        </w:rPr>
+        <w:t>Dissipating Stage</w:t>
+      </w:r>
+      <w:r>
+        <w:rPr>
+          <w:rFonts w:ascii="Open Sans" w:eastAsiaTheme="minorEastAsia" w:hAnsi="Open Sans" w:cs="Open Sans"/>
+          <w:sz w:val="24"/>
+          <w:szCs w:val="24"/>
+        </w:rPr>
+        <w:t>: Mostly downdrafts as the thunderstorm dies</w:t>
+      </w:r>
+    </w:p>
+    <w:p>
+      <w:pPr>
+        <w:pStyle w:val="ListParagraph"/>
+        <w:numPr>
+          <w:ilvl w:val="0"/>
+          <w:numId w:val="1"/>
+        </w:numPr>
+        <w:spacing w:line="360" w:lineRule="auto"/>
+        <w:rPr>
+          <w:rFonts w:ascii="Open Sans" w:eastAsiaTheme="minorEastAsia" w:hAnsi="Open Sans" w:cs="Open Sans"/>
+          <w:b/>
+          <w:bCs/>
+          <w:sz w:val="24"/>
+          <w:szCs w:val="24"/>
+        </w:rPr>
+      </w:pPr>
+      <w:r>
+        <w:rPr>
+          <w:rFonts w:ascii="Open Sans" w:eastAsiaTheme="minorEastAsia" w:hAnsi="Open Sans" w:cs="Open Sans"/>
+          <w:b/>
+          <w:bCs/>
+          <w:sz w:val="24"/>
+          <w:szCs w:val="24"/>
+        </w:rPr>
+        <w:t xml:space="preserve">Steady State Thunderstorms: </w:t>
+      </w:r>
+      <w:r>
+        <w:rPr>
+          <w:rFonts w:ascii="Open Sans" w:eastAsiaTheme="minorEastAsia" w:hAnsi="Open Sans" w:cs="Open Sans"/>
+          <w:sz w:val="24"/>
+          <w:szCs w:val="24"/>
+        </w:rPr>
+        <w:t xml:space="preserve">Continuously regenerate and </w:t>
+      </w:r>
+      <w:r>
+        <w:rPr>
+          <w:rFonts w:ascii="Open Sans" w:eastAsiaTheme="minorEastAsia" w:hAnsi="Open Sans" w:cs="Open Sans"/>
+          <w:sz w:val="24"/>
+          <w:szCs w:val="24"/>
+        </w:rPr>
+        <w:t>are in all three stages simultaneously</w:t>
+      </w:r>
+    </w:p>
+    <w:p>
+      <w:pPr>
+        <w:pStyle w:val="ListParagraph"/>
+        <w:numPr>
+          <w:ilvl w:val="1"/>
+          <w:numId w:val="1"/>
+        </w:numPr>
+        <w:spacing w:line="360" w:lineRule="auto"/>
+        <w:rPr>
+          <w:rFonts w:ascii="Open Sans" w:eastAsiaTheme="minorEastAsia" w:hAnsi="Open Sans" w:cs="Open Sans"/>
+          <w:b/>
+          <w:bCs/>
+          <w:sz w:val="24"/>
+          <w:szCs w:val="24"/>
+        </w:rPr>
+      </w:pPr>
+      <w:r>
+        <w:rPr>
+          <w:rFonts w:ascii="Open Sans" w:eastAsiaTheme="minorEastAsia" w:hAnsi="Open Sans" w:cs="Open Sans"/>
+          <w:sz w:val="24"/>
+          <w:szCs w:val="24"/>
+        </w:rPr>
+        <w:t>Can be along long fronts and prefrontal squall lines</w:t>
+      </w:r>
+    </w:p>
+    <w:p>
+      <w:pPr>
+        <w:pStyle w:val="ListParagraph"/>
+        <w:numPr>
+          <w:ilvl w:val="1"/>
+          <w:numId w:val="1"/>
+        </w:numPr>
+        <w:spacing w:line="360" w:lineRule="auto"/>
+        <w:rPr>
+          <w:rFonts w:ascii="Open Sans" w:eastAsiaTheme="minorEastAsia" w:hAnsi="Open Sans" w:cs="Open Sans"/>
+          <w:b/>
+          <w:bCs/>
+          <w:sz w:val="24"/>
+          <w:szCs w:val="24"/>
+        </w:rPr>
+      </w:pPr>
+      <w:r>
+        <w:rPr>
+          <w:rFonts w:ascii="Open Sans" w:eastAsiaTheme="minorEastAsia" w:hAnsi="Open Sans" w:cs="Open Sans"/>
+          <w:sz w:val="24"/>
+          <w:szCs w:val="24"/>
+        </w:rPr>
+        <w:t xml:space="preserve">The leading edge is in </w:t>
+      </w:r>
+      <w:r>
+        <w:rPr>
+          <w:rFonts w:ascii="Open Sans" w:eastAsiaTheme="minorEastAsia" w:hAnsi="Open Sans" w:cs="Open Sans"/>
+          <w:b/>
+          <w:bCs/>
+          <w:sz w:val="24"/>
+          <w:szCs w:val="24"/>
+        </w:rPr>
+        <w:t>Cumulus Stage</w:t>
+      </w:r>
+    </w:p>
+    <w:p>
+      <w:pPr>
+        <w:pStyle w:val="ListParagraph"/>
+        <w:numPr>
+          <w:ilvl w:val="1"/>
+          <w:numId w:val="1"/>
+        </w:numPr>
+        <w:spacing w:line="360" w:lineRule="auto"/>
+        <w:rPr>
+          <w:rFonts w:ascii="Open Sans" w:eastAsiaTheme="minorEastAsia" w:hAnsi="Open Sans" w:cs="Open Sans"/>
+          <w:b/>
+          <w:bCs/>
+          <w:sz w:val="24"/>
+          <w:szCs w:val="24"/>
+        </w:rPr>
+      </w:pPr>
+      <w:r>
+        <w:rPr>
+          <w:rFonts w:ascii="Open Sans" w:eastAsiaTheme="minorEastAsia" w:hAnsi="Open Sans" w:cs="Open Sans"/>
+          <w:sz w:val="24"/>
+          <w:szCs w:val="24"/>
+        </w:rPr>
+        <w:t xml:space="preserve"> the center is in </w:t>
+      </w:r>
+      <w:r>
+        <w:rPr>
+          <w:rFonts w:ascii="Open Sans" w:eastAsiaTheme="minorEastAsia" w:hAnsi="Open Sans" w:cs="Open Sans"/>
+          <w:b/>
+          <w:bCs/>
+          <w:sz w:val="24"/>
+          <w:szCs w:val="24"/>
+        </w:rPr>
+        <w:t>Mature Stage</w:t>
+      </w:r>
+    </w:p>
+    <w:p>
+      <w:pPr>
+        <w:pStyle w:val="ListParagraph"/>
+        <w:numPr>
+          <w:ilvl w:val="1"/>
+          <w:numId w:val="1"/>
+        </w:numPr>
+        <w:spacing w:line="360" w:lineRule="auto"/>
+        <w:rPr>
+          <w:rFonts w:ascii="Open Sans" w:eastAsiaTheme="minorEastAsia" w:hAnsi="Open Sans" w:cs="Open Sans"/>
+          <w:b/>
+          <w:bCs/>
+          <w:sz w:val="24"/>
+          <w:szCs w:val="24"/>
+        </w:rPr>
+      </w:pPr>
+      <w:r>
+        <w:rPr>
+          <w:rFonts w:ascii="Open Sans" w:eastAsiaTheme="minorEastAsia" w:hAnsi="Open Sans" w:cs="Open Sans"/>
+          <w:sz w:val="24"/>
+          <w:szCs w:val="24"/>
+        </w:rPr>
+        <w:t xml:space="preserve">The trailing edge is in the </w:t>
+      </w:r>
+      <w:r>
+        <w:rPr>
+          <w:rFonts w:ascii="Open Sans" w:eastAsiaTheme="minorEastAsia" w:hAnsi="Open Sans" w:cs="Open Sans"/>
+          <w:b/>
+          <w:bCs/>
+          <w:sz w:val="24"/>
+          <w:szCs w:val="24"/>
+        </w:rPr>
+        <w:t>Dissipating Stage</w:t>
+      </w:r>
+    </w:p>
+    <w:p>
+      <w:pPr>
+        <w:pStyle w:val="ListParagraph"/>
+        <w:numPr>
+          <w:ilvl w:val="0"/>
+          <w:numId w:val="1"/>
+        </w:numPr>
+        <w:spacing w:line="360" w:lineRule="auto"/>
+        <w:rPr>
+          <w:rFonts w:ascii="Open Sans" w:eastAsiaTheme="minorEastAsia" w:hAnsi="Open Sans" w:cs="Open Sans"/>
+          <w:b/>
+          <w:bCs/>
+          <w:sz w:val="24"/>
+          <w:szCs w:val="24"/>
+        </w:rPr>
+      </w:pPr>
+      <w:r>
+        <w:rPr>
+          <w:rFonts w:ascii="Open Sans" w:eastAsiaTheme="minorEastAsia" w:hAnsi="Open Sans" w:cs="Open Sans"/>
+          <w:b/>
+          <w:bCs/>
+          <w:sz w:val="24"/>
+          <w:szCs w:val="24"/>
+        </w:rPr>
+        <w:t>Thunderstorms can have all hazardous weather flying conditions</w:t>
+      </w:r>
+    </w:p>
+    <w:p>
+      <w:pPr>
+        <w:pStyle w:val="ListParagraph"/>
+        <w:numPr>
+          <w:ilvl w:val="1"/>
+          <w:numId w:val="1"/>
+        </w:numPr>
+        <w:spacing w:line="360" w:lineRule="auto"/>
+        <w:rPr>
+          <w:rFonts w:ascii="Open Sans" w:eastAsiaTheme="minorEastAsia" w:hAnsi="Open Sans" w:cs="Open Sans"/>
+          <w:b/>
+          <w:bCs/>
+          <w:sz w:val="24"/>
+          <w:szCs w:val="24"/>
+        </w:rPr>
+      </w:pPr>
+      <w:r>
+        <w:rPr>
+          <w:rFonts w:ascii="Open Sans" w:eastAsiaTheme="minorEastAsia" w:hAnsi="Open Sans" w:cs="Open Sans"/>
+          <w:b/>
+          <w:bCs/>
+          <w:sz w:val="24"/>
+          <w:szCs w:val="24"/>
+        </w:rPr>
+        <w:t>Turbulence</w:t>
+      </w:r>
+      <w:r>
+        <w:rPr>
+          <w:rFonts w:ascii="Open Sans" w:eastAsiaTheme="minorEastAsia" w:hAnsi="Open Sans" w:cs="Open Sans"/>
+          <w:sz w:val="24"/>
+          <w:szCs w:val="24"/>
+        </w:rPr>
+        <w:t>: The strongest shear turbulence is where updraft and downdrafts meet</w:t>
+      </w:r>
+    </w:p>
+    <w:p>
+      <w:pPr>
+        <w:pStyle w:val="ListParagraph"/>
+        <w:numPr>
+          <w:ilvl w:val="1"/>
+          <w:numId w:val="1"/>
+        </w:numPr>
+        <w:spacing w:line="360" w:lineRule="auto"/>
+        <w:rPr>
+          <w:rFonts w:ascii="Open Sans" w:eastAsiaTheme="minorEastAsia" w:hAnsi="Open Sans" w:cs="Open Sans"/>
+          <w:b/>
+          <w:bCs/>
+          <w:sz w:val="24"/>
+          <w:szCs w:val="24"/>
+        </w:rPr>
+      </w:pPr>
+      <w:r>
+        <w:rPr>
+          <w:rFonts w:ascii="Open Sans" w:eastAsiaTheme="minorEastAsia" w:hAnsi="Open Sans" w:cs="Open Sans"/>
+          <w:b/>
+          <w:bCs/>
+          <w:sz w:val="24"/>
+          <w:szCs w:val="24"/>
+        </w:rPr>
+        <w:t>Downdrafts</w:t>
+      </w:r>
+      <w:r>
+        <w:rPr>
+          <w:rFonts w:ascii="Open Sans" w:eastAsiaTheme="minorEastAsia" w:hAnsi="Open Sans" w:cs="Open Sans"/>
+          <w:sz w:val="24"/>
+          <w:szCs w:val="24"/>
+        </w:rPr>
+        <w:t>:</w:t>
+      </w:r>
+      <w:r>
+        <w:rPr>
+          <w:rFonts w:ascii="Open Sans" w:eastAsiaTheme="minorEastAsia" w:hAnsi="Open Sans" w:cs="Open Sans"/>
+          <w:b/>
+          <w:bCs/>
+          <w:sz w:val="24"/>
+          <w:szCs w:val="24"/>
+        </w:rPr>
+        <w:t xml:space="preserve"> </w:t>
+      </w:r>
+      <w:r>
+        <w:rPr>
+          <w:rFonts w:ascii="Open Sans" w:eastAsiaTheme="minorEastAsia" w:hAnsi="Open Sans" w:cs="Open Sans"/>
+          <w:sz w:val="24"/>
+          <w:szCs w:val="24"/>
+        </w:rPr>
+        <w:t>Can drag other air and planes near the storm down and cause microbursts</w:t>
+      </w:r>
+    </w:p>
+    <w:p>
+      <w:pPr>
+        <w:pStyle w:val="ListParagraph"/>
+        <w:numPr>
+          <w:ilvl w:val="1"/>
+          <w:numId w:val="1"/>
+        </w:numPr>
+        <w:spacing w:line="360" w:lineRule="auto"/>
+        <w:rPr>
+          <w:rFonts w:ascii="Open Sans" w:eastAsiaTheme="minorEastAsia" w:hAnsi="Open Sans" w:cs="Open Sans"/>
+          <w:b/>
+          <w:bCs/>
+          <w:sz w:val="24"/>
+          <w:szCs w:val="24"/>
+        </w:rPr>
+      </w:pPr>
+      <w:r>
+        <w:rPr>
+          <w:rFonts w:ascii="Open Sans" w:eastAsiaTheme="minorEastAsia" w:hAnsi="Open Sans" w:cs="Open Sans"/>
+          <w:b/>
+          <w:bCs/>
+          <w:sz w:val="24"/>
+          <w:szCs w:val="24"/>
+        </w:rPr>
+        <w:t>Hail</w:t>
+      </w:r>
+      <w:r>
+        <w:rPr>
+          <w:rFonts w:ascii="Open Sans" w:eastAsiaTheme="minorEastAsia" w:hAnsi="Open Sans" w:cs="Open Sans"/>
+          <w:sz w:val="24"/>
+          <w:szCs w:val="24"/>
+        </w:rPr>
+        <w:t>:</w:t>
+      </w:r>
+      <w:r>
+        <w:rPr>
+          <w:rFonts w:ascii="Open Sans" w:eastAsiaTheme="minorEastAsia" w:hAnsi="Open Sans" w:cs="Open Sans"/>
+          <w:sz w:val="24"/>
+          <w:szCs w:val="24"/>
+        </w:rPr>
+        <w:t xml:space="preserve"> Common under the anvil top of a storm and can be found miles away from an advancing storm</w:t>
+      </w:r>
+    </w:p>
+    <w:p>
+      <w:pPr>
+        <w:pStyle w:val="ListParagraph"/>
+        <w:numPr>
+          <w:ilvl w:val="1"/>
+          <w:numId w:val="1"/>
+        </w:numPr>
+        <w:spacing w:line="360" w:lineRule="auto"/>
+        <w:rPr>
+          <w:rFonts w:ascii="Open Sans" w:eastAsiaTheme="minorEastAsia" w:hAnsi="Open Sans" w:cs="Open Sans"/>
+          <w:b/>
+          <w:bCs/>
+          <w:sz w:val="24"/>
+          <w:szCs w:val="24"/>
+        </w:rPr>
+      </w:pPr>
+      <w:r>
+        <w:rPr>
+          <w:rFonts w:ascii="Open Sans" w:eastAsiaTheme="minorEastAsia" w:hAnsi="Open Sans" w:cs="Open Sans"/>
+          <w:b/>
+          <w:bCs/>
+          <w:sz w:val="24"/>
+          <w:szCs w:val="24"/>
+        </w:rPr>
+        <w:t>Low Ceilings and Visibility</w:t>
+      </w:r>
+      <w:r>
+        <w:rPr>
+          <w:rFonts w:ascii="Open Sans" w:eastAsiaTheme="minorEastAsia" w:hAnsi="Open Sans" w:cs="Open Sans"/>
+          <w:sz w:val="24"/>
+          <w:szCs w:val="24"/>
+        </w:rPr>
+        <w:t>:</w:t>
+      </w:r>
+      <w:r>
+        <w:rPr>
+          <w:rFonts w:ascii="Open Sans" w:eastAsiaTheme="minorEastAsia" w:hAnsi="Open Sans" w:cs="Open Sans"/>
+          <w:sz w:val="24"/>
+          <w:szCs w:val="24"/>
+        </w:rPr>
+        <w:t xml:space="preserve"> Caused by</w:t>
+      </w:r>
+      <w:r>
+        <w:rPr>
+          <w:rFonts w:ascii="Open Sans" w:eastAsiaTheme="minorEastAsia" w:hAnsi="Open Sans" w:cs="Open Sans"/>
+          <w:sz w:val="24"/>
+          <w:szCs w:val="24"/>
+        </w:rPr>
+        <w:t xml:space="preserve"> </w:t>
+      </w:r>
+      <w:r>
+        <w:rPr>
+          <w:rFonts w:ascii="Open Sans" w:eastAsiaTheme="minorEastAsia" w:hAnsi="Open Sans" w:cs="Open Sans"/>
+          <w:sz w:val="24"/>
+          <w:szCs w:val="24"/>
+        </w:rPr>
+        <w:t>precipitation and dust between the cloud base and ground</w:t>
+      </w:r>
+    </w:p>
+    <w:p>
+      <w:pPr>
+        <w:pStyle w:val="ListParagraph"/>
+        <w:numPr>
+          <w:ilvl w:val="1"/>
+          <w:numId w:val="1"/>
+        </w:numPr>
+        <w:spacing w:line="360" w:lineRule="auto"/>
+        <w:rPr>
+          <w:rFonts w:ascii="Open Sans" w:eastAsiaTheme="minorEastAsia" w:hAnsi="Open Sans" w:cs="Open Sans"/>
+          <w:b/>
+          <w:bCs/>
+          <w:sz w:val="24"/>
+          <w:szCs w:val="24"/>
+        </w:rPr>
+      </w:pPr>
+      <w:r>
+        <w:rPr>
+          <w:rFonts w:ascii="Open Sans" w:eastAsiaTheme="minorEastAsia" w:hAnsi="Open Sans" w:cs="Open Sans"/>
+          <w:b/>
+          <w:bCs/>
+          <w:sz w:val="24"/>
+          <w:szCs w:val="24"/>
+        </w:rPr>
+        <w:lastRenderedPageBreak/>
+        <w:t>Lightning</w:t>
+      </w:r>
+      <w:r>
+        <w:rPr>
+          <w:rFonts w:ascii="Open Sans" w:eastAsiaTheme="minorEastAsia" w:hAnsi="Open Sans" w:cs="Open Sans"/>
+          <w:sz w:val="24"/>
+          <w:szCs w:val="24"/>
+        </w:rPr>
+        <w:t>:</w:t>
+      </w:r>
+      <w:r>
+        <w:rPr>
+          <w:rFonts w:ascii="Open Sans" w:eastAsiaTheme="minorEastAsia" w:hAnsi="Open Sans" w:cs="Open Sans"/>
+          <w:sz w:val="24"/>
+          <w:szCs w:val="24"/>
+        </w:rPr>
+        <w:t xml:space="preserve"> Can puncture the plane’s skin, blind you, or knock out avionics</w:t>
+      </w:r>
+    </w:p>
+    <w:p>
+      <w:pPr>
+        <w:pStyle w:val="ListParagraph"/>
+        <w:numPr>
+          <w:ilvl w:val="1"/>
+          <w:numId w:val="1"/>
+        </w:numPr>
+        <w:spacing w:line="360" w:lineRule="auto"/>
+        <w:rPr>
+          <w:rFonts w:ascii="Open Sans" w:eastAsiaTheme="minorEastAsia" w:hAnsi="Open Sans" w:cs="Open Sans"/>
+          <w:b/>
+          <w:bCs/>
+          <w:sz w:val="24"/>
+          <w:szCs w:val="24"/>
+        </w:rPr>
+      </w:pPr>
+      <w:r>
+        <w:rPr>
+          <w:rFonts w:ascii="Open Sans" w:eastAsiaTheme="minorEastAsia" w:hAnsi="Open Sans" w:cs="Open Sans"/>
+          <w:b/>
+          <w:bCs/>
+          <w:sz w:val="24"/>
+          <w:szCs w:val="24"/>
+        </w:rPr>
+        <w:t xml:space="preserve">Pressure Discrepancies: </w:t>
+      </w:r>
+      <w:r>
+        <w:rPr>
+          <w:rFonts w:ascii="Open Sans" w:eastAsiaTheme="minorEastAsia" w:hAnsi="Open Sans" w:cs="Open Sans"/>
+          <w:sz w:val="24"/>
+          <w:szCs w:val="24"/>
+        </w:rPr>
+        <w:t>Can cause altimeter errors due to the storm being a localized low-pressure region</w:t>
+      </w:r>
+      <w:r>
+        <w:rPr>
+          <w:rFonts w:ascii="Open Sans" w:eastAsiaTheme="minorEastAsia" w:hAnsi="Open Sans" w:cs="Open Sans"/>
+          <w:sz w:val="24"/>
+          <w:szCs w:val="24"/>
+        </w:rPr>
+        <w:br/>
+      </w:r>
+      <w:r>
+        <w:rPr>
+          <w:rFonts w:ascii="Open Sans" w:eastAsiaTheme="minorEastAsia" w:hAnsi="Open Sans" w:cs="Open Sans"/>
+          <w:sz w:val="24"/>
+          <w:szCs w:val="24"/>
+        </w:rPr>
+        <w:br/>
+      </w:r>
+      <w:r>
+        <w:rPr>
+          <w:rFonts w:ascii="Open Sans" w:eastAsiaTheme="minorEastAsia" w:hAnsi="Open Sans" w:cs="Open Sans"/>
+          <w:sz w:val="24"/>
+          <w:szCs w:val="24"/>
+        </w:rPr>
+        <w:br/>
+      </w:r>
+    </w:p>
+    <w:p>
+      <w:pPr>
+        <w:pStyle w:val="ListParagraph"/>
+        <w:numPr>
+          <w:ilvl w:val="0"/>
+          <w:numId w:val="1"/>
+        </w:numPr>
+        <w:spacing w:line="360" w:lineRule="auto"/>
+        <w:rPr>
+          <w:rFonts w:ascii="Open Sans" w:eastAsiaTheme="minorEastAsia" w:hAnsi="Open Sans" w:cs="Open Sans"/>
+          <w:b/>
+          <w:bCs/>
+          <w:sz w:val="24"/>
+          <w:szCs w:val="24"/>
+        </w:rPr>
+      </w:pPr>
+      <w:r>
+        <w:rPr>
+          <w:rFonts w:ascii="Open Sans" w:eastAsiaTheme="minorEastAsia" w:hAnsi="Open Sans" w:cs="Open Sans"/>
+          <w:b/>
+          <w:bCs/>
+          <w:sz w:val="24"/>
+          <w:szCs w:val="24"/>
+        </w:rPr>
+        <w:t xml:space="preserve">Convective Outlooks: </w:t>
+      </w:r>
+      <w:r>
+        <w:rPr>
+          <w:rFonts w:ascii="Open Sans" w:eastAsiaTheme="minorEastAsia" w:hAnsi="Open Sans" w:cs="Open Sans"/>
+          <w:sz w:val="24"/>
+          <w:szCs w:val="24"/>
+        </w:rPr>
+        <w:t>National thunderstorm forecasts issued by the national storm prediction center in Norman, OK</w:t>
+      </w:r>
+    </w:p>
+    <w:p>
+      <w:pPr>
+        <w:pStyle w:val="ListParagraph"/>
+        <w:numPr>
+          <w:ilvl w:val="1"/>
+          <w:numId w:val="1"/>
+        </w:numPr>
+        <w:spacing w:line="360" w:lineRule="auto"/>
+        <w:rPr>
+          <w:rFonts w:ascii="Open Sans" w:eastAsiaTheme="minorEastAsia" w:hAnsi="Open Sans" w:cs="Open Sans"/>
+          <w:b/>
+          <w:bCs/>
+          <w:sz w:val="24"/>
+          <w:szCs w:val="24"/>
+        </w:rPr>
+      </w:pPr>
+      <w:r>
+        <w:rPr>
+          <w:rFonts w:ascii="Open Sans" w:eastAsiaTheme="minorEastAsia" w:hAnsi="Open Sans" w:cs="Open Sans"/>
+          <w:sz w:val="24"/>
+          <w:szCs w:val="24"/>
+        </w:rPr>
+        <w:t>Outlines areas where thunderstorms may occur</w:t>
+      </w:r>
+    </w:p>
+    <w:p>
+      <w:pPr>
+        <w:pStyle w:val="ListParagraph"/>
+        <w:numPr>
+          <w:ilvl w:val="1"/>
+          <w:numId w:val="1"/>
+        </w:numPr>
+        <w:spacing w:line="360" w:lineRule="auto"/>
+        <w:rPr>
+          <w:rFonts w:ascii="Open Sans" w:eastAsiaTheme="minorEastAsia" w:hAnsi="Open Sans" w:cs="Open Sans"/>
+          <w:b/>
+          <w:bCs/>
+          <w:sz w:val="24"/>
+          <w:szCs w:val="24"/>
+        </w:rPr>
+      </w:pPr>
+      <w:r>
+        <w:rPr>
+          <w:rFonts w:ascii="Open Sans" w:eastAsiaTheme="minorEastAsia" w:hAnsi="Open Sans" w:cs="Open Sans"/>
+          <w:b/>
+          <w:bCs/>
+          <w:sz w:val="24"/>
+          <w:szCs w:val="24"/>
+        </w:rPr>
+        <w:t xml:space="preserve">Day 1, 2, and 3 outlooks </w:t>
+      </w:r>
+      <w:r>
+        <w:rPr>
+          <w:rFonts w:ascii="Open Sans" w:eastAsiaTheme="minorEastAsia" w:hAnsi="Open Sans" w:cs="Open Sans"/>
+          <w:sz w:val="24"/>
+          <w:szCs w:val="24"/>
+        </w:rPr>
+        <w:t>depict areas with a 10% chance of storms developing</w:t>
+      </w:r>
+    </w:p>
+    <w:p>
+      <w:pPr>
+        <w:pStyle w:val="ListParagraph"/>
+        <w:numPr>
+          <w:ilvl w:val="1"/>
+          <w:numId w:val="1"/>
+        </w:numPr>
+        <w:spacing w:line="360" w:lineRule="auto"/>
+        <w:rPr>
+          <w:rFonts w:ascii="Open Sans" w:eastAsiaTheme="minorEastAsia" w:hAnsi="Open Sans" w:cs="Open Sans"/>
+          <w:b/>
+          <w:bCs/>
+          <w:sz w:val="24"/>
+          <w:szCs w:val="24"/>
+        </w:rPr>
+      </w:pPr>
+      <w:r>
+        <w:rPr>
+          <w:rFonts w:ascii="Open Sans" w:eastAsiaTheme="minorEastAsia" w:hAnsi="Open Sans" w:cs="Open Sans"/>
+          <w:b/>
+          <w:bCs/>
+          <w:sz w:val="24"/>
+          <w:szCs w:val="24"/>
+        </w:rPr>
+        <w:t>Shade Color Coding:</w:t>
+      </w:r>
+      <w:r>
+        <w:rPr>
+          <w:rFonts w:ascii="Open Sans" w:eastAsiaTheme="minorEastAsia" w:hAnsi="Open Sans" w:cs="Open Sans"/>
+          <w:b/>
+          <w:bCs/>
+          <w:sz w:val="24"/>
+          <w:szCs w:val="24"/>
+        </w:rPr>
+        <w:t xml:space="preserve"> </w:t>
+      </w:r>
+      <w:r>
+        <w:rPr>
+          <w:rFonts w:ascii="Open Sans" w:eastAsiaTheme="minorEastAsia" w:hAnsi="Open Sans" w:cs="Open Sans"/>
+          <w:sz w:val="24"/>
+          <w:szCs w:val="24"/>
+        </w:rPr>
+        <w:t xml:space="preserve">Best to Worst </w:t>
+      </w:r>
+      <w:r>
+        <w:rPr>
+          <w:rFonts w:ascii="Open Sans" w:eastAsiaTheme="minorEastAsia" w:hAnsi="Open Sans" w:cs="Open Sans"/>
+          <w:sz w:val="24"/>
+          <w:szCs w:val="24"/>
+        </w:rPr>
+        <w:t xml:space="preserve">thunderstorm </w:t>
+      </w:r>
+      <w:r>
+        <w:rPr>
+          <w:rFonts w:ascii="Open Sans" w:eastAsiaTheme="minorEastAsia" w:hAnsi="Open Sans" w:cs="Open Sans"/>
+          <w:sz w:val="24"/>
+          <w:szCs w:val="24"/>
+        </w:rPr>
+        <w:t>outlook</w:t>
+      </w:r>
+    </w:p>
+    <w:p>
+      <w:pPr>
+        <w:pStyle w:val="ListParagraph"/>
+        <w:numPr>
+          <w:ilvl w:val="2"/>
+          <w:numId w:val="1"/>
+        </w:numPr>
+        <w:spacing w:line="360" w:lineRule="auto"/>
+        <w:rPr>
+          <w:rFonts w:ascii="Open Sans" w:eastAsiaTheme="minorEastAsia" w:hAnsi="Open Sans" w:cs="Open Sans"/>
+          <w:b/>
+          <w:bCs/>
+          <w:sz w:val="24"/>
+          <w:szCs w:val="24"/>
+        </w:rPr>
+      </w:pPr>
+      <w:r>
+        <w:rPr>
+          <w:rFonts w:ascii="Open Sans" w:eastAsiaTheme="minorEastAsia" w:hAnsi="Open Sans" w:cs="Open Sans"/>
+          <w:b/>
+          <w:bCs/>
+          <w:sz w:val="24"/>
+          <w:szCs w:val="24"/>
+        </w:rPr>
+        <w:t xml:space="preserve">Light </w:t>
+      </w:r>
+      <w:r>
+        <w:rPr>
+          <w:rFonts w:ascii="Open Sans" w:eastAsiaTheme="minorEastAsia" w:hAnsi="Open Sans" w:cs="Open Sans"/>
+          <w:b/>
+          <w:bCs/>
+          <w:sz w:val="24"/>
+          <w:szCs w:val="24"/>
+        </w:rPr>
+        <w:t>G</w:t>
+      </w:r>
+      <w:r>
+        <w:rPr>
+          <w:rFonts w:ascii="Open Sans" w:eastAsiaTheme="minorEastAsia" w:hAnsi="Open Sans" w:cs="Open Sans"/>
+          <w:b/>
+          <w:bCs/>
+          <w:sz w:val="24"/>
+          <w:szCs w:val="24"/>
+        </w:rPr>
+        <w:t xml:space="preserve">reen </w:t>
+      </w:r>
+      <w:r>
+        <w:rPr>
+          <w:rFonts w:ascii="Open Sans" w:eastAsiaTheme="minorEastAsia" w:hAnsi="Open Sans" w:cs="Open Sans"/>
+          <w:b/>
+          <w:bCs/>
+          <w:sz w:val="24"/>
+          <w:szCs w:val="24"/>
+        </w:rPr>
+        <w:t>S</w:t>
+      </w:r>
+      <w:r>
+        <w:rPr>
+          <w:rFonts w:ascii="Open Sans" w:eastAsiaTheme="minorEastAsia" w:hAnsi="Open Sans" w:cs="Open Sans"/>
+          <w:b/>
+          <w:bCs/>
+          <w:sz w:val="24"/>
+          <w:szCs w:val="24"/>
+        </w:rPr>
+        <w:t>hading</w:t>
+      </w:r>
+      <w:r>
+        <w:rPr>
+          <w:rFonts w:ascii="Open Sans" w:eastAsiaTheme="minorEastAsia" w:hAnsi="Open Sans" w:cs="Open Sans"/>
+          <w:b/>
+          <w:bCs/>
+          <w:sz w:val="24"/>
+          <w:szCs w:val="24"/>
+        </w:rPr>
+        <w:t xml:space="preserve">: </w:t>
+      </w:r>
+      <w:r>
+        <w:rPr>
+          <w:rFonts w:ascii="Open Sans" w:eastAsiaTheme="minorEastAsia" w:hAnsi="Open Sans" w:cs="Open Sans"/>
+          <w:sz w:val="24"/>
+          <w:szCs w:val="24"/>
+        </w:rPr>
+        <w:t>General thunderstorm Activity</w:t>
+      </w:r>
+    </w:p>
+    <w:p>
+      <w:pPr>
+        <w:pStyle w:val="ListParagraph"/>
+        <w:numPr>
+          <w:ilvl w:val="2"/>
+          <w:numId w:val="1"/>
+        </w:numPr>
+        <w:spacing w:line="360" w:lineRule="auto"/>
+        <w:rPr>
+          <w:rFonts w:ascii="Open Sans" w:eastAsiaTheme="minorEastAsia" w:hAnsi="Open Sans" w:cs="Open Sans"/>
+          <w:b/>
+          <w:bCs/>
+          <w:sz w:val="24"/>
+          <w:szCs w:val="24"/>
+        </w:rPr>
+      </w:pPr>
+      <w:r>
+        <w:rPr>
+          <w:rFonts w:ascii="Open Sans" w:eastAsiaTheme="minorEastAsia" w:hAnsi="Open Sans" w:cs="Open Sans"/>
+          <w:b/>
+          <w:bCs/>
+          <w:sz w:val="24"/>
+          <w:szCs w:val="24"/>
+        </w:rPr>
+        <w:t>Dark Green:</w:t>
+      </w:r>
+      <w:r>
+        <w:rPr>
+          <w:rFonts w:ascii="Open Sans" w:eastAsiaTheme="minorEastAsia" w:hAnsi="Open Sans" w:cs="Open Sans"/>
+          <w:sz w:val="24"/>
+          <w:szCs w:val="24"/>
+        </w:rPr>
+        <w:t xml:space="preserve"> Marginal severe risk</w:t>
+      </w:r>
+    </w:p>
+    <w:p>
+      <w:pPr>
+        <w:pStyle w:val="ListParagraph"/>
+        <w:numPr>
+          <w:ilvl w:val="2"/>
+          <w:numId w:val="1"/>
+        </w:numPr>
+        <w:spacing w:line="360" w:lineRule="auto"/>
+        <w:rPr>
+          <w:rFonts w:ascii="Open Sans" w:eastAsiaTheme="minorEastAsia" w:hAnsi="Open Sans" w:cs="Open Sans"/>
+          <w:b/>
+          <w:bCs/>
+          <w:sz w:val="24"/>
+          <w:szCs w:val="24"/>
+        </w:rPr>
+      </w:pPr>
+      <w:r>
+        <w:rPr>
+          <w:rFonts w:ascii="Open Sans" w:eastAsiaTheme="minorEastAsia" w:hAnsi="Open Sans" w:cs="Open Sans"/>
+          <w:b/>
+          <w:bCs/>
+          <w:sz w:val="24"/>
+          <w:szCs w:val="24"/>
+        </w:rPr>
+        <w:t>Yellow:</w:t>
+      </w:r>
+      <w:r>
+        <w:rPr>
+          <w:rFonts w:ascii="Open Sans" w:eastAsiaTheme="minorEastAsia" w:hAnsi="Open Sans" w:cs="Open Sans"/>
+          <w:sz w:val="24"/>
+          <w:szCs w:val="24"/>
+        </w:rPr>
+        <w:t xml:space="preserve"> Slight severe risk</w:t>
+      </w:r>
+    </w:p>
+    <w:p>
+      <w:pPr>
+        <w:pStyle w:val="ListParagraph"/>
+        <w:numPr>
+          <w:ilvl w:val="2"/>
+          <w:numId w:val="1"/>
+        </w:numPr>
+        <w:spacing w:line="360" w:lineRule="auto"/>
+        <w:rPr>
+          <w:rFonts w:ascii="Open Sans" w:eastAsiaTheme="minorEastAsia" w:hAnsi="Open Sans" w:cs="Open Sans"/>
+          <w:b/>
+          <w:bCs/>
+          <w:sz w:val="24"/>
+          <w:szCs w:val="24"/>
+        </w:rPr>
+      </w:pPr>
+      <w:r>
+        <w:rPr>
+          <w:rFonts w:ascii="Open Sans" w:eastAsiaTheme="minorEastAsia" w:hAnsi="Open Sans" w:cs="Open Sans"/>
+          <w:b/>
+          <w:bCs/>
+          <w:sz w:val="24"/>
+          <w:szCs w:val="24"/>
+        </w:rPr>
+        <w:t xml:space="preserve">Orange: </w:t>
+      </w:r>
+      <w:r>
+        <w:rPr>
+          <w:rFonts w:ascii="Open Sans" w:eastAsiaTheme="minorEastAsia" w:hAnsi="Open Sans" w:cs="Open Sans"/>
+          <w:sz w:val="24"/>
+          <w:szCs w:val="24"/>
+        </w:rPr>
+        <w:t>Enhanced severe risk</w:t>
+      </w:r>
+    </w:p>
+    <w:p>
+      <w:pPr>
+        <w:pStyle w:val="ListParagraph"/>
+        <w:numPr>
+          <w:ilvl w:val="2"/>
+          <w:numId w:val="1"/>
+        </w:numPr>
+        <w:spacing w:line="360" w:lineRule="auto"/>
+        <w:rPr>
+          <w:rFonts w:ascii="Open Sans" w:eastAsiaTheme="minorEastAsia" w:hAnsi="Open Sans" w:cs="Open Sans"/>
+          <w:b/>
+          <w:bCs/>
+          <w:sz w:val="24"/>
+          <w:szCs w:val="24"/>
+        </w:rPr>
+      </w:pPr>
+      <w:r>
+        <w:rPr>
+          <w:rFonts w:ascii="Open Sans" w:eastAsiaTheme="minorEastAsia" w:hAnsi="Open Sans" w:cs="Open Sans"/>
+          <w:b/>
+          <w:bCs/>
+          <w:sz w:val="24"/>
+          <w:szCs w:val="24"/>
+        </w:rPr>
+        <w:t>Red:</w:t>
+      </w:r>
+      <w:r>
+        <w:rPr>
+          <w:rFonts w:ascii="Open Sans" w:eastAsiaTheme="minorEastAsia" w:hAnsi="Open Sans" w:cs="Open Sans"/>
+          <w:sz w:val="24"/>
+          <w:szCs w:val="24"/>
+        </w:rPr>
+        <w:t xml:space="preserve"> Moderate severe risk</w:t>
+      </w:r>
+    </w:p>
+    <w:p>
+      <w:pPr>
+        <w:pStyle w:val="ListParagraph"/>
+        <w:numPr>
+          <w:ilvl w:val="2"/>
+          <w:numId w:val="1"/>
+        </w:numPr>
+        <w:spacing w:line="360" w:lineRule="auto"/>
+        <w:rPr>
+          <w:rFonts w:ascii="Open Sans" w:eastAsiaTheme="minorEastAsia" w:hAnsi="Open Sans" w:cs="Open Sans"/>
+          <w:b/>
+          <w:bCs/>
+          <w:sz w:val="24"/>
+          <w:szCs w:val="24"/>
+        </w:rPr>
+      </w:pPr>
+      <w:r>
+        <w:rPr>
+          <w:rFonts w:ascii="Open Sans" w:eastAsiaTheme="minorEastAsia" w:hAnsi="Open Sans" w:cs="Open Sans"/>
+          <w:b/>
+          <w:bCs/>
+          <w:sz w:val="24"/>
+          <w:szCs w:val="24"/>
+        </w:rPr>
+        <w:t>Magenta:</w:t>
+      </w:r>
+      <w:r>
+        <w:rPr>
+          <w:rFonts w:ascii="Open Sans" w:eastAsiaTheme="minorEastAsia" w:hAnsi="Open Sans" w:cs="Open Sans"/>
+          <w:sz w:val="24"/>
+          <w:szCs w:val="24"/>
+        </w:rPr>
+        <w:t xml:space="preserve"> High severe ris</w:t>
+      </w:r>
+      <w:r>
+        <w:rPr>
+          <w:rFonts w:ascii="Open Sans" w:eastAsiaTheme="minorEastAsia" w:hAnsi="Open Sans" w:cs="Open Sans"/>
+          <w:sz w:val="24"/>
+          <w:szCs w:val="24"/>
+        </w:rPr>
+        <w:t>k</w:t>
+      </w:r>
+      <w:r>
+        <w:rPr>
+          <w:rFonts w:ascii="Open Sans" w:eastAsiaTheme="minorEastAsia" w:hAnsi="Open Sans" w:cs="Open Sans"/>
+          <w:sz w:val="24"/>
+          <w:szCs w:val="24"/>
+        </w:rPr>
+        <w:br/>
+      </w:r>
+    </w:p>
+    <w:p>
+      <w:pPr>
+        <w:pStyle w:val="ListParagraph"/>
+        <w:numPr>
+          <w:ilvl w:val="1"/>
+          <w:numId w:val="1"/>
+        </w:numPr>
+        <w:spacing w:line="360" w:lineRule="auto"/>
+        <w:rPr>
+          <w:rFonts w:ascii="Open Sans" w:eastAsiaTheme="minorEastAsia" w:hAnsi="Open Sans" w:cs="Open Sans"/>
+          <w:b/>
+          <w:bCs/>
+          <w:sz w:val="24"/>
+          <w:szCs w:val="24"/>
+        </w:rPr>
+      </w:pPr>
+      <w:r>
+        <w:rPr>
+          <w:rFonts w:ascii="Open Sans" w:eastAsiaTheme="minorEastAsia" w:hAnsi="Open Sans" w:cs="Open Sans"/>
+          <w:b/>
+          <w:bCs/>
+          <w:sz w:val="24"/>
+          <w:szCs w:val="24"/>
+        </w:rPr>
+        <w:t xml:space="preserve">Day 1 outlook: </w:t>
+      </w:r>
+      <w:r>
+        <w:rPr>
+          <w:rFonts w:ascii="Open Sans" w:eastAsiaTheme="minorEastAsia" w:hAnsi="Open Sans" w:cs="Open Sans"/>
+          <w:sz w:val="24"/>
+          <w:szCs w:val="24"/>
+        </w:rPr>
+        <w:t>Issued 5 times daily</w:t>
+      </w:r>
+    </w:p>
+    <w:p>
+      <w:pPr>
+        <w:pStyle w:val="ListParagraph"/>
+        <w:numPr>
+          <w:ilvl w:val="1"/>
+          <w:numId w:val="1"/>
+        </w:numPr>
+        <w:spacing w:line="360" w:lineRule="auto"/>
+        <w:rPr>
+          <w:rFonts w:ascii="Open Sans" w:eastAsiaTheme="minorEastAsia" w:hAnsi="Open Sans" w:cs="Open Sans"/>
+          <w:b/>
+          <w:bCs/>
+          <w:sz w:val="24"/>
+          <w:szCs w:val="24"/>
+        </w:rPr>
+      </w:pPr>
+      <w:r>
+        <w:rPr>
+          <w:rFonts w:ascii="Open Sans" w:eastAsiaTheme="minorEastAsia" w:hAnsi="Open Sans" w:cs="Open Sans"/>
+          <w:b/>
+          <w:bCs/>
+          <w:sz w:val="24"/>
+          <w:szCs w:val="24"/>
+        </w:rPr>
+        <w:t xml:space="preserve">Day 2 outlook: </w:t>
+      </w:r>
+      <w:r>
+        <w:rPr>
+          <w:rFonts w:ascii="Open Sans" w:eastAsiaTheme="minorEastAsia" w:hAnsi="Open Sans" w:cs="Open Sans"/>
+          <w:sz w:val="24"/>
+          <w:szCs w:val="24"/>
+        </w:rPr>
+        <w:t>issued twice daily</w:t>
+      </w:r>
+    </w:p>
+    <w:p>
+      <w:pPr>
+        <w:pStyle w:val="ListParagraph"/>
+        <w:numPr>
+          <w:ilvl w:val="2"/>
+          <w:numId w:val="1"/>
+        </w:numPr>
+        <w:spacing w:line="360" w:lineRule="auto"/>
+        <w:rPr>
+          <w:rFonts w:ascii="Open Sans" w:eastAsiaTheme="minorEastAsia" w:hAnsi="Open Sans" w:cs="Open Sans"/>
+          <w:b/>
+          <w:bCs/>
+          <w:sz w:val="24"/>
+          <w:szCs w:val="24"/>
+        </w:rPr>
+      </w:pPr>
+      <w:r>
+        <w:rPr>
+          <w:rFonts w:ascii="Open Sans" w:eastAsiaTheme="minorEastAsia" w:hAnsi="Open Sans" w:cs="Open Sans"/>
+          <w:sz w:val="24"/>
+          <w:szCs w:val="24"/>
+        </w:rPr>
+        <w:t>Each outlook is good from 12:00 UTC of one day to 12:00 UTC of the next day.</w:t>
+      </w:r>
+      <w:r>
+        <w:rPr>
+          <w:rFonts w:ascii="Open Sans" w:eastAsiaTheme="minorEastAsia" w:hAnsi="Open Sans" w:cs="Open Sans"/>
+          <w:sz w:val="24"/>
+          <w:szCs w:val="24"/>
+        </w:rPr>
+        <w:br/>
+      </w:r>
+      <w:r>
+        <w:rPr>
+          <w:rFonts w:ascii="Open Sans" w:eastAsiaTheme="minorEastAsia" w:hAnsi="Open Sans" w:cs="Open Sans"/>
+          <w:b/>
+          <w:bCs/>
+          <w:sz w:val="24"/>
+          <w:szCs w:val="24"/>
+        </w:rPr>
+        <w:br/>
+      </w:r>
+    </w:p>
+    <w:p>
+      <w:pPr>
+        <w:pStyle w:val="ListParagraph"/>
+        <w:numPr>
+          <w:ilvl w:val="0"/>
+          <w:numId w:val="1"/>
+        </w:numPr>
+        <w:spacing w:line="360" w:lineRule="auto"/>
+        <w:rPr>
+          <w:rFonts w:ascii="Open Sans" w:eastAsiaTheme="minorEastAsia" w:hAnsi="Open Sans" w:cs="Open Sans"/>
+          <w:b/>
+          <w:bCs/>
+          <w:sz w:val="24"/>
+          <w:szCs w:val="24"/>
+        </w:rPr>
+      </w:pPr>
+      <w:r>
+        <w:rPr>
+          <w:rFonts w:ascii="Open Sans" w:eastAsiaTheme="minorEastAsia" w:hAnsi="Open Sans" w:cs="Open Sans"/>
+          <w:b/>
+          <w:bCs/>
+          <w:sz w:val="24"/>
+          <w:szCs w:val="24"/>
+        </w:rPr>
+        <w:lastRenderedPageBreak/>
+        <w:t xml:space="preserve">Convective SIGMETs: </w:t>
+      </w:r>
+      <w:r>
+        <w:rPr>
+          <w:rFonts w:ascii="Open Sans" w:eastAsiaTheme="minorEastAsia" w:hAnsi="Open Sans" w:cs="Open Sans"/>
+          <w:sz w:val="24"/>
+          <w:szCs w:val="24"/>
+        </w:rPr>
+        <w:t>Significant Meteorological Information (</w:t>
+      </w:r>
+      <w:r>
+        <w:rPr>
+          <w:rFonts w:ascii="Open Sans" w:eastAsiaTheme="minorEastAsia" w:hAnsi="Open Sans" w:cs="Open Sans"/>
+          <w:b/>
+          <w:bCs/>
+          <w:sz w:val="24"/>
+          <w:szCs w:val="24"/>
+        </w:rPr>
+        <w:t>SIGMET</w:t>
+      </w:r>
+      <w:r>
+        <w:rPr>
+          <w:rFonts w:ascii="Open Sans" w:eastAsiaTheme="minorEastAsia" w:hAnsi="Open Sans" w:cs="Open Sans"/>
+          <w:sz w:val="24"/>
+          <w:szCs w:val="24"/>
+        </w:rPr>
+        <w:t>)</w:t>
+      </w:r>
+    </w:p>
+    <w:p>
+      <w:pPr>
+        <w:pStyle w:val="ListParagraph"/>
+        <w:numPr>
+          <w:ilvl w:val="1"/>
+          <w:numId w:val="1"/>
+        </w:numPr>
+        <w:spacing w:line="360" w:lineRule="auto"/>
+        <w:rPr>
+          <w:rFonts w:ascii="Open Sans" w:eastAsiaTheme="minorEastAsia" w:hAnsi="Open Sans" w:cs="Open Sans"/>
+          <w:b/>
+          <w:bCs/>
+          <w:sz w:val="24"/>
+          <w:szCs w:val="24"/>
+        </w:rPr>
+      </w:pPr>
+      <w:r>
+        <w:rPr>
+          <w:rFonts w:ascii="Open Sans" w:eastAsiaTheme="minorEastAsia" w:hAnsi="Open Sans" w:cs="Open Sans"/>
+          <w:sz w:val="24"/>
+          <w:szCs w:val="24"/>
+        </w:rPr>
+        <w:t>Gives info on active thunderstorm systems</w:t>
+      </w:r>
+    </w:p>
+    <w:p>
+      <w:pPr>
+        <w:pStyle w:val="ListParagraph"/>
+        <w:numPr>
+          <w:ilvl w:val="1"/>
+          <w:numId w:val="1"/>
+        </w:numPr>
+        <w:spacing w:line="360" w:lineRule="auto"/>
+        <w:rPr>
+          <w:rFonts w:ascii="Open Sans" w:eastAsiaTheme="minorEastAsia" w:hAnsi="Open Sans" w:cs="Open Sans"/>
+          <w:b/>
+          <w:bCs/>
+          <w:sz w:val="24"/>
+          <w:szCs w:val="24"/>
+        </w:rPr>
+      </w:pPr>
+      <w:r>
+        <w:rPr>
+          <w:rFonts w:ascii="Open Sans" w:eastAsiaTheme="minorEastAsia" w:hAnsi="Open Sans" w:cs="Open Sans"/>
+          <w:sz w:val="24"/>
+          <w:szCs w:val="24"/>
+        </w:rPr>
+        <w:t xml:space="preserve">Issued hourly for: </w:t>
+      </w:r>
+    </w:p>
+    <w:p>
+      <w:pPr>
+        <w:pStyle w:val="ListParagraph"/>
+        <w:numPr>
+          <w:ilvl w:val="2"/>
+          <w:numId w:val="1"/>
+        </w:numPr>
+        <w:spacing w:line="360" w:lineRule="auto"/>
+        <w:rPr>
+          <w:rFonts w:ascii="Open Sans" w:eastAsiaTheme="minorEastAsia" w:hAnsi="Open Sans" w:cs="Open Sans"/>
+          <w:b/>
+          <w:bCs/>
+          <w:sz w:val="24"/>
+          <w:szCs w:val="24"/>
+        </w:rPr>
+      </w:pPr>
+      <w:r>
+        <w:rPr>
+          <w:rFonts w:ascii="Open Sans" w:eastAsiaTheme="minorEastAsia" w:hAnsi="Open Sans" w:cs="Open Sans"/>
+          <w:b/>
+          <w:bCs/>
+          <w:sz w:val="24"/>
+          <w:szCs w:val="24"/>
+        </w:rPr>
+        <w:t>lines of thunderstorms</w:t>
+      </w:r>
+    </w:p>
+    <w:p>
+      <w:pPr>
+        <w:pStyle w:val="ListParagraph"/>
+        <w:numPr>
+          <w:ilvl w:val="2"/>
+          <w:numId w:val="1"/>
+        </w:numPr>
+        <w:spacing w:line="360" w:lineRule="auto"/>
+        <w:rPr>
+          <w:rFonts w:ascii="Open Sans" w:eastAsiaTheme="minorEastAsia" w:hAnsi="Open Sans" w:cs="Open Sans"/>
+          <w:b/>
+          <w:bCs/>
+          <w:sz w:val="24"/>
+          <w:szCs w:val="24"/>
+        </w:rPr>
+      </w:pPr>
+      <w:r>
+        <w:rPr>
+          <w:rFonts w:ascii="Open Sans" w:eastAsiaTheme="minorEastAsia" w:hAnsi="Open Sans" w:cs="Open Sans"/>
+          <w:b/>
+          <w:bCs/>
+          <w:sz w:val="24"/>
+          <w:szCs w:val="24"/>
+        </w:rPr>
+        <w:t>Embedded thunderstorms</w:t>
+      </w:r>
+    </w:p>
+    <w:p>
+      <w:pPr>
+        <w:pStyle w:val="ListParagraph"/>
+        <w:numPr>
+          <w:ilvl w:val="2"/>
+          <w:numId w:val="1"/>
+        </w:numPr>
+        <w:spacing w:line="360" w:lineRule="auto"/>
+        <w:rPr>
+          <w:rFonts w:ascii="Open Sans" w:eastAsiaTheme="minorEastAsia" w:hAnsi="Open Sans" w:cs="Open Sans"/>
+          <w:b/>
+          <w:bCs/>
+          <w:sz w:val="24"/>
+          <w:szCs w:val="24"/>
+        </w:rPr>
+      </w:pPr>
+      <w:r>
+        <w:rPr>
+          <w:rFonts w:ascii="Open Sans" w:eastAsiaTheme="minorEastAsia" w:hAnsi="Open Sans" w:cs="Open Sans"/>
+          <w:b/>
+          <w:bCs/>
+          <w:sz w:val="24"/>
+          <w:szCs w:val="24"/>
+        </w:rPr>
+        <w:t>Heavy intensity thunderstorms that affect at least 40% of an area</w:t>
+      </w:r>
+    </w:p>
+    <w:p>
+      <w:pPr>
+        <w:pStyle w:val="ListParagraph"/>
+        <w:numPr>
+          <w:ilvl w:val="2"/>
+          <w:numId w:val="1"/>
+        </w:numPr>
+        <w:spacing w:line="360" w:lineRule="auto"/>
+        <w:rPr>
+          <w:rFonts w:ascii="Open Sans" w:eastAsiaTheme="minorEastAsia" w:hAnsi="Open Sans" w:cs="Open Sans"/>
+          <w:b/>
+          <w:bCs/>
+          <w:sz w:val="24"/>
+          <w:szCs w:val="24"/>
+        </w:rPr>
+      </w:pPr>
+      <w:r>
+        <w:rPr>
+          <w:rFonts w:ascii="Open Sans" w:eastAsiaTheme="minorEastAsia" w:hAnsi="Open Sans" w:cs="Open Sans"/>
+          <w:b/>
+          <w:bCs/>
+          <w:sz w:val="24"/>
+          <w:szCs w:val="24"/>
+        </w:rPr>
+        <w:t>Tornadoes</w:t>
+      </w:r>
+    </w:p>
+    <w:p>
+      <w:pPr>
+        <w:pStyle w:val="ListParagraph"/>
+        <w:numPr>
+          <w:ilvl w:val="2"/>
+          <w:numId w:val="1"/>
+        </w:numPr>
+        <w:spacing w:line="360" w:lineRule="auto"/>
+        <w:rPr>
+          <w:rFonts w:ascii="Open Sans" w:eastAsiaTheme="minorEastAsia" w:hAnsi="Open Sans" w:cs="Open Sans"/>
+          <w:b/>
+          <w:bCs/>
+          <w:sz w:val="24"/>
+          <w:szCs w:val="24"/>
+        </w:rPr>
+      </w:pPr>
+      <w:r>
+        <w:rPr>
+          <w:rFonts w:ascii="Open Sans" w:eastAsiaTheme="minorEastAsia" w:hAnsi="Open Sans" w:cs="Open Sans"/>
+          <w:b/>
+          <w:bCs/>
+          <w:sz w:val="24"/>
+          <w:szCs w:val="24"/>
+        </w:rPr>
+        <w:t>Surface winds of 50 Knots</w:t>
+      </w:r>
+    </w:p>
+    <w:p>
+      <w:pPr>
+        <w:pStyle w:val="ListParagraph"/>
+        <w:numPr>
+          <w:ilvl w:val="2"/>
+          <w:numId w:val="1"/>
+        </w:numPr>
+        <w:spacing w:line="360" w:lineRule="auto"/>
+        <w:rPr>
+          <w:rFonts w:ascii="Open Sans" w:eastAsiaTheme="minorEastAsia" w:hAnsi="Open Sans" w:cs="Open Sans"/>
+          <w:b/>
+          <w:bCs/>
+          <w:sz w:val="24"/>
+          <w:szCs w:val="24"/>
+        </w:rPr>
+      </w:pPr>
+      <w:r>
+        <w:rPr>
+          <w:rFonts w:ascii="Open Sans" w:eastAsiaTheme="minorEastAsia" w:hAnsi="Open Sans" w:cs="Open Sans"/>
+          <w:b/>
+          <w:bCs/>
+          <w:sz w:val="24"/>
+          <w:szCs w:val="24"/>
+        </w:rPr>
+        <w:t>¾ in hail or larger</w:t>
+      </w:r>
+    </w:p>
+    <w:p>
+      <w:pPr>
+        <w:pStyle w:val="ListParagraph"/>
+        <w:numPr>
+          <w:ilvl w:val="1"/>
+          <w:numId w:val="1"/>
+        </w:numPr>
+        <w:spacing w:line="360" w:lineRule="auto"/>
+        <w:rPr>
+          <w:rFonts w:ascii="Open Sans" w:eastAsiaTheme="minorEastAsia" w:hAnsi="Open Sans" w:cs="Open Sans"/>
+          <w:b/>
+          <w:bCs/>
+          <w:sz w:val="24"/>
+          <w:szCs w:val="24"/>
+        </w:rPr>
+      </w:pPr>
+      <w:r>
+        <w:rPr>
+          <w:rFonts w:ascii="Open Sans" w:eastAsiaTheme="minorEastAsia" w:hAnsi="Open Sans" w:cs="Open Sans"/>
+          <w:sz w:val="24"/>
+          <w:szCs w:val="24"/>
+        </w:rPr>
+        <w:t>Unscheduled bulletins are issued as required</w:t>
+      </w:r>
+    </w:p>
+    <w:p>
+      <w:pPr>
+        <w:pStyle w:val="ListParagraph"/>
+        <w:numPr>
+          <w:ilvl w:val="1"/>
+          <w:numId w:val="1"/>
+        </w:numPr>
+        <w:spacing w:line="360" w:lineRule="auto"/>
+        <w:rPr>
+          <w:rFonts w:ascii="Open Sans" w:eastAsiaTheme="minorEastAsia" w:hAnsi="Open Sans" w:cs="Open Sans"/>
+          <w:b/>
+          <w:bCs/>
+          <w:sz w:val="24"/>
+          <w:szCs w:val="24"/>
+        </w:rPr>
+      </w:pPr>
+      <w:r>
+        <w:rPr>
+          <w:rFonts w:ascii="Open Sans" w:eastAsiaTheme="minorEastAsia" w:hAnsi="Open Sans" w:cs="Open Sans"/>
+          <w:sz w:val="24"/>
+          <w:szCs w:val="24"/>
+        </w:rPr>
+        <w:t>If there is no observed or forecast convective activity, it will say “none”</w:t>
+      </w:r>
+    </w:p>
+    <w:p>
+      <w:pPr>
+        <w:spacing w:line="240" w:lineRule="auto"/>
+        <w:rPr>
+          <w:rFonts w:ascii="Open Sans" w:eastAsiaTheme="minorEastAsia" w:hAnsi="Open Sans" w:cs="Open Sans"/>
+          <w:b/>
+          <w:bCs/>
+          <w:sz w:val="24"/>
+          <w:szCs w:val="24"/>
+        </w:rPr>
+      </w:pPr>
+      <w:r>
+        <w:rPr>
+          <w:rFonts w:ascii="Open Sans" w:eastAsiaTheme="minorEastAsia" w:hAnsi="Open Sans" w:cs="Open Sans"/>
+          <w:b/>
+          <w:bCs/>
+          <w:sz w:val="24"/>
+          <w:szCs w:val="24"/>
+        </w:rPr>
+        <w:t xml:space="preserve">Example: </w:t>
+      </w:r>
+    </w:p>
+    <w:p>
+      <w:pPr>
+        <w:spacing w:line="240" w:lineRule="auto"/>
+        <w:rPr>
+          <w:rFonts w:ascii="Open Sans" w:eastAsiaTheme="minorEastAsia" w:hAnsi="Open Sans" w:cs="Open Sans"/>
+          <w:b/>
+          <w:bCs/>
+        </w:rPr>
+      </w:pPr>
+      <w:r>
+        <w:rPr>
+          <w:rFonts w:ascii="Open Sans" w:eastAsiaTheme="minorEastAsia" w:hAnsi="Open Sans" w:cs="Open Sans"/>
+          <w:b/>
+          <w:bCs/>
+        </w:rPr>
+        <w:t>MKCE WST 171655</w:t>
+      </w:r>
+    </w:p>
+    <w:p>
+      <w:pPr>
+        <w:spacing w:line="240" w:lineRule="auto"/>
+        <w:rPr>
+          <w:rFonts w:ascii="Open Sans" w:eastAsiaTheme="minorEastAsia" w:hAnsi="Open Sans" w:cs="Open Sans"/>
+          <w:b/>
+          <w:bCs/>
+        </w:rPr>
+      </w:pPr>
+      <w:r>
+        <w:rPr>
+          <w:rFonts w:ascii="Open Sans" w:eastAsiaTheme="minorEastAsia" w:hAnsi="Open Sans" w:cs="Open Sans"/>
+          <w:b/>
+          <w:bCs/>
+        </w:rPr>
+        <w:t>CONVECTIVE SIGMET 45C</w:t>
+      </w:r>
+    </w:p>
+    <w:p>
+      <w:pPr>
+        <w:spacing w:line="240" w:lineRule="auto"/>
+        <w:rPr>
+          <w:rFonts w:ascii="Open Sans" w:eastAsiaTheme="minorEastAsia" w:hAnsi="Open Sans" w:cs="Open Sans"/>
+          <w:b/>
+          <w:bCs/>
+        </w:rPr>
+      </w:pPr>
+      <w:r>
+        <w:rPr>
+          <w:rFonts w:ascii="Open Sans" w:eastAsiaTheme="minorEastAsia" w:hAnsi="Open Sans" w:cs="Open Sans"/>
+          <w:b/>
+          <w:bCs/>
+        </w:rPr>
+        <w:t>VALID UNTIL 1855Z</w:t>
+      </w:r>
+    </w:p>
+    <w:p>
+      <w:pPr>
+        <w:spacing w:line="240" w:lineRule="auto"/>
+        <w:rPr>
+          <w:rFonts w:ascii="Open Sans" w:eastAsiaTheme="minorEastAsia" w:hAnsi="Open Sans" w:cs="Open Sans"/>
+        </w:rPr>
+      </w:pPr>
+      <w:r>
+        <w:rPr>
+          <w:rFonts w:ascii="Open Sans" w:eastAsiaTheme="minorEastAsia" w:hAnsi="Open Sans" w:cs="Open Sans"/>
+        </w:rPr>
+        <w:t>IA NE</w:t>
+      </w:r>
+    </w:p>
+    <w:p>
+      <w:pPr>
+        <w:spacing w:line="240" w:lineRule="auto"/>
+        <w:rPr>
+          <w:rFonts w:ascii="Open Sans" w:eastAsiaTheme="minorEastAsia" w:hAnsi="Open Sans" w:cs="Open Sans"/>
+        </w:rPr>
+      </w:pPr>
+      <w:r>
+        <w:rPr>
+          <w:rFonts w:ascii="Open Sans" w:eastAsiaTheme="minorEastAsia" w:hAnsi="Open Sans" w:cs="Open Sans"/>
+        </w:rPr>
+        <w:t>FROM 20NE SUX-10SE OMA LINE SVR TSTMS 20MI WIDE</w:t>
+      </w:r>
+    </w:p>
+    <w:p>
+      <w:pPr>
+        <w:spacing w:line="240" w:lineRule="auto"/>
+        <w:rPr>
+          <w:rFonts w:ascii="Open Sans" w:eastAsiaTheme="minorEastAsia" w:hAnsi="Open Sans" w:cs="Open Sans"/>
+        </w:rPr>
+      </w:pPr>
+      <w:r>
+        <w:rPr>
+          <w:rFonts w:ascii="Open Sans" w:eastAsiaTheme="minorEastAsia" w:hAnsi="Open Sans" w:cs="Open Sans"/>
+        </w:rPr>
+        <w:t>MOVF FROM 2235 TOPS ABV 450.</w:t>
+      </w:r>
+    </w:p>
+    <w:p>
+      <w:pPr>
+        <w:spacing w:line="240" w:lineRule="auto"/>
+        <w:rPr>
+          <w:rFonts w:ascii="Open Sans" w:eastAsiaTheme="minorEastAsia" w:hAnsi="Open Sans" w:cs="Open Sans"/>
+        </w:rPr>
+      </w:pPr>
+      <w:r>
+        <w:rPr>
+          <w:rFonts w:ascii="Open Sans" w:eastAsiaTheme="minorEastAsia" w:hAnsi="Open Sans" w:cs="Open Sans"/>
+        </w:rPr>
+        <w:t>TORNADOES… HAIL TO 3 IN… WIND GUSTS TO 70 KT PSBL</w:t>
+      </w:r>
+    </w:p>
+    <w:p>
+      <w:pPr>
+        <w:spacing w:line="240" w:lineRule="auto"/>
+        <w:rPr>
+          <w:rFonts w:ascii="Open Sans" w:eastAsiaTheme="minorEastAsia" w:hAnsi="Open Sans" w:cs="Open Sans"/>
+        </w:rPr>
+      </w:pPr>
+    </w:p>
+    <w:p>
+      <w:pPr>
+        <w:spacing w:line="240" w:lineRule="auto"/>
+        <w:rPr>
+          <w:rFonts w:ascii="Open Sans" w:eastAsiaTheme="minorEastAsia" w:hAnsi="Open Sans" w:cs="Open Sans"/>
+        </w:rPr>
+      </w:pPr>
+      <w:r>
+        <w:rPr>
+          <w:rFonts w:ascii="Open Sans" w:eastAsiaTheme="minorEastAsia" w:hAnsi="Open Sans" w:cs="Open Sans"/>
+          <w:b/>
+          <w:bCs/>
+          <w:sz w:val="24"/>
+          <w:szCs w:val="24"/>
+        </w:rPr>
+        <w:t>TRANSLATION:</w:t>
+      </w:r>
+      <w:r>
+        <w:rPr>
+          <w:rFonts w:ascii="Open Sans" w:eastAsiaTheme="minorEastAsia" w:hAnsi="Open Sans" w:cs="Open Sans"/>
+          <w:sz w:val="24"/>
+          <w:szCs w:val="24"/>
+        </w:rPr>
+        <w:t xml:space="preserve"> Convective SIGMET 45C issued at 16:55 Zulu, valid until 18:55 Zulu, for Iowa and Nebraska</w:t>
+      </w:r>
+    </w:p>
+    <w:p>
+      <w:pPr>
+        <w:spacing w:line="240" w:lineRule="auto"/>
+        <w:rPr>
+          <w:rFonts w:ascii="Open Sans" w:eastAsiaTheme="minorEastAsia" w:hAnsi="Open Sans" w:cs="Open Sans"/>
+          <w:sz w:val="24"/>
+          <w:szCs w:val="24"/>
+        </w:rPr>
+      </w:pPr>
+      <w:r>
+        <w:rPr>
+          <w:rFonts w:ascii="Open Sans" w:eastAsiaTheme="minorEastAsia" w:hAnsi="Open Sans" w:cs="Open Sans"/>
+          <w:sz w:val="24"/>
+          <w:szCs w:val="24"/>
+        </w:rPr>
+        <w:t>A line of severe thunderstorms 20 miles wide is moving from heading 22 at 35 knots</w:t>
+      </w:r>
+      <w:r>
+        <w:rPr>
+          <w:rFonts w:ascii="Open Sans" w:eastAsiaTheme="minorEastAsia" w:hAnsi="Open Sans" w:cs="Open Sans"/>
+          <w:sz w:val="24"/>
+          <w:szCs w:val="24"/>
+        </w:rPr>
+        <w:t>, with tops above 4,500 feet</w:t>
+      </w:r>
+    </w:p>
+    <w:p>
+      <w:pPr>
+        <w:spacing w:line="240" w:lineRule="auto"/>
+        <w:rPr>
+          <w:rFonts w:ascii="Open Sans" w:eastAsiaTheme="minorEastAsia" w:hAnsi="Open Sans" w:cs="Open Sans"/>
+          <w:sz w:val="24"/>
+          <w:szCs w:val="24"/>
+        </w:rPr>
+      </w:pPr>
+      <w:r>
+        <w:rPr>
+          <w:rFonts w:ascii="Open Sans" w:eastAsiaTheme="minorEastAsia" w:hAnsi="Open Sans" w:cs="Open Sans"/>
+          <w:sz w:val="24"/>
+          <w:szCs w:val="24"/>
+        </w:rPr>
+        <w:t>Tornadoes, hail up to 3 inches, and gusts up to 70 knots are possible</w:t>
+      </w:r>
+    </w:p>
+    <w:p>
+      <w:pPr>
+        <w:spacing w:line="360" w:lineRule="auto"/>
+        <w:rPr>
+          <w:rFonts w:ascii="Open Sans" w:eastAsiaTheme="minorEastAsia" w:hAnsi="Open Sans" w:cs="Open Sans"/>
+          <w:sz w:val="24"/>
+          <w:szCs w:val="24"/>
+        </w:rPr>
+      </w:pPr>
+    </w:p>
+    <w:p>
+      <w:pPr>
+        <w:spacing w:line="360" w:lineRule="auto"/>
+        <w:rPr>
+          <w:rFonts w:ascii="Open Sans" w:eastAsiaTheme="minorEastAsia" w:hAnsi="Open Sans" w:cs="Open Sans"/>
+          <w:sz w:val="24"/>
+          <w:szCs w:val="24"/>
+        </w:rPr>
+      </w:pPr>
     </w:p>
     <w:sectPr>
       <w:pgSz w:w="12240" w:h="15840"/>
@@ -15512,6 +18626,118 @@
     </w:lvl>
   </w:abstractNum>
   <w:abstractNum w:abstractNumId="20" w15:restartNumberingAfterBreak="0">
+    <w:nsid w:val="39CB4F96"/>
+    <w:multiLevelType w:val="hybridMultilevel"/>
+    <w:tmpl w:val="5DA64752"/>
+    <w:lvl w:ilvl="0" w:tplc="3176C314">
+      <w:numFmt w:val="bullet"/>
+      <w:lvlText w:val="-"/>
+      <w:lvlJc w:val="left"/>
+      <w:pPr>
+        <w:ind w:left="720" w:hanging="360"/>
+      </w:pPr>
+      <w:rPr>
+        <w:rFonts w:ascii="Open Sans" w:eastAsiaTheme="minorEastAsia" w:hAnsi="Open Sans" w:cs="Open Sans" w:hint="default"/>
+      </w:rPr>
+    </w:lvl>
+    <w:lvl w:ilvl="1" w:tplc="04090003" w:tentative="1">
+      <w:start w:val="1"/>
+      <w:numFmt w:val="bullet"/>
+      <w:lvlText w:val="o"/>
+      <w:lvlJc w:val="left"/>
+      <w:pPr>
+        <w:ind w:left="1440" w:hanging="360"/>
+      </w:pPr>
+      <w:rPr>
+        <w:rFonts w:ascii="Courier New" w:hAnsi="Courier New" w:cs="Courier New" w:hint="default"/>
+      </w:rPr>
+    </w:lvl>
+    <w:lvl w:ilvl="2" w:tplc="04090005" w:tentative="1">
+      <w:start w:val="1"/>
+      <w:numFmt w:val="bullet"/>
+      <w:lvlText w:val=""/>
+      <w:lvlJc w:val="left"/>
+      <w:pPr>
+        <w:ind w:left="2160" w:hanging="360"/>
+      </w:pPr>
+      <w:rPr>
+        <w:rFonts w:ascii="Wingdings" w:hAnsi="Wingdings" w:hint="default"/>
+      </w:rPr>
+    </w:lvl>
+    <w:lvl w:ilvl="3" w:tplc="04090001" w:tentative="1">
+      <w:start w:val="1"/>
+      <w:numFmt w:val="bullet"/>
+      <w:lvlText w:val=""/>
+      <w:lvlJc w:val="left"/>
+      <w:pPr>
+        <w:ind w:left="2880" w:hanging="360"/>
+      </w:pPr>
+      <w:rPr>
+        <w:rFonts w:ascii="Symbol" w:hAnsi="Symbol" w:hint="default"/>
+      </w:rPr>
+    </w:lvl>
+    <w:lvl w:ilvl="4" w:tplc="04090003" w:tentative="1">
+      <w:start w:val="1"/>
+      <w:numFmt w:val="bullet"/>
+      <w:lvlText w:val="o"/>
+      <w:lvlJc w:val="left"/>
+      <w:pPr>
+        <w:ind w:left="3600" w:hanging="360"/>
+      </w:pPr>
+      <w:rPr>
+        <w:rFonts w:ascii="Courier New" w:hAnsi="Courier New" w:cs="Courier New" w:hint="default"/>
+      </w:rPr>
+    </w:lvl>
+    <w:lvl w:ilvl="5" w:tplc="04090005" w:tentative="1">
+      <w:start w:val="1"/>
+      <w:numFmt w:val="bullet"/>
+      <w:lvlText w:val=""/>
+      <w:lvlJc w:val="left"/>
+      <w:pPr>
+        <w:ind w:left="4320" w:hanging="360"/>
+      </w:pPr>
+      <w:rPr>
+        <w:rFonts w:ascii="Wingdings" w:hAnsi="Wingdings" w:hint="default"/>
+      </w:rPr>
+    </w:lvl>
+    <w:lvl w:ilvl="6" w:tplc="04090001" w:tentative="1">
+      <w:start w:val="1"/>
+      <w:numFmt w:val="bullet"/>
+      <w:lvlText w:val=""/>
+      <w:lvlJc w:val="left"/>
+      <w:pPr>
+        <w:ind w:left="5040" w:hanging="360"/>
+      </w:pPr>
+      <w:rPr>
+        <w:rFonts w:ascii="Symbol" w:hAnsi="Symbol" w:hint="default"/>
+      </w:rPr>
+    </w:lvl>
+    <w:lvl w:ilvl="7" w:tplc="04090003" w:tentative="1">
+      <w:start w:val="1"/>
+      <w:numFmt w:val="bullet"/>
+      <w:lvlText w:val="o"/>
+      <w:lvlJc w:val="left"/>
+      <w:pPr>
+        <w:ind w:left="5760" w:hanging="360"/>
+      </w:pPr>
+      <w:rPr>
+        <w:rFonts w:ascii="Courier New" w:hAnsi="Courier New" w:cs="Courier New" w:hint="default"/>
+      </w:rPr>
+    </w:lvl>
+    <w:lvl w:ilvl="8" w:tplc="04090005" w:tentative="1">
+      <w:start w:val="1"/>
+      <w:numFmt w:val="bullet"/>
+      <w:lvlText w:val=""/>
+      <w:lvlJc w:val="left"/>
+      <w:pPr>
+        <w:ind w:left="6480" w:hanging="360"/>
+      </w:pPr>
+      <w:rPr>
+        <w:rFonts w:ascii="Wingdings" w:hAnsi="Wingdings" w:hint="default"/>
+      </w:rPr>
+    </w:lvl>
+  </w:abstractNum>
+  <w:abstractNum w:abstractNumId="21" w15:restartNumberingAfterBreak="0">
     <w:nsid w:val="3FFE2ADD"/>
     <w:multiLevelType w:val="hybridMultilevel"/>
     <w:tmpl w:val="05C23AE4"/>
@@ -15624,7 +18850,7 @@
       </w:rPr>
     </w:lvl>
   </w:abstractNum>
-  <w:abstractNum w:abstractNumId="21" w15:restartNumberingAfterBreak="0">
+  <w:abstractNum w:abstractNumId="22" w15:restartNumberingAfterBreak="0">
     <w:nsid w:val="419E01DB"/>
     <w:multiLevelType w:val="multilevel"/>
     <w:tmpl w:val="B93A816C"/>
@@ -15773,7 +18999,7 @@
       </w:rPr>
     </w:lvl>
   </w:abstractNum>
-  <w:abstractNum w:abstractNumId="22" w15:restartNumberingAfterBreak="0">
+  <w:abstractNum w:abstractNumId="23" w15:restartNumberingAfterBreak="0">
     <w:nsid w:val="41B75C9C"/>
     <w:multiLevelType w:val="multilevel"/>
     <w:tmpl w:val="365233BE"/>
@@ -15922,7 +19148,120 @@
       </w:rPr>
     </w:lvl>
   </w:abstractNum>
-  <w:abstractNum w:abstractNumId="23" w15:restartNumberingAfterBreak="0">
+  <w:abstractNum w:abstractNumId="24" w15:restartNumberingAfterBreak="0">
+    <w:nsid w:val="42AB60BF"/>
+    <w:multiLevelType w:val="hybridMultilevel"/>
+    <w:tmpl w:val="79CE5D22"/>
+    <w:lvl w:ilvl="0" w:tplc="04090001">
+      <w:start w:val="1"/>
+      <w:numFmt w:val="bullet"/>
+      <w:lvlText w:val=""/>
+      <w:lvlJc w:val="left"/>
+      <w:pPr>
+        <w:ind w:left="720" w:hanging="360"/>
+      </w:pPr>
+      <w:rPr>
+        <w:rFonts w:ascii="Symbol" w:hAnsi="Symbol" w:hint="default"/>
+      </w:rPr>
+    </w:lvl>
+    <w:lvl w:ilvl="1" w:tplc="04090003">
+      <w:start w:val="1"/>
+      <w:numFmt w:val="bullet"/>
+      <w:lvlText w:val="o"/>
+      <w:lvlJc w:val="left"/>
+      <w:pPr>
+        <w:ind w:left="1440" w:hanging="360"/>
+      </w:pPr>
+      <w:rPr>
+        <w:rFonts w:ascii="Courier New" w:hAnsi="Courier New" w:cs="Courier New" w:hint="default"/>
+      </w:rPr>
+    </w:lvl>
+    <w:lvl w:ilvl="2" w:tplc="04090005">
+      <w:start w:val="1"/>
+      <w:numFmt w:val="bullet"/>
+      <w:lvlText w:val=""/>
+      <w:lvlJc w:val="left"/>
+      <w:pPr>
+        <w:ind w:left="2160" w:hanging="360"/>
+      </w:pPr>
+      <w:rPr>
+        <w:rFonts w:ascii="Wingdings" w:hAnsi="Wingdings" w:hint="default"/>
+      </w:rPr>
+    </w:lvl>
+    <w:lvl w:ilvl="3" w:tplc="04090001" w:tentative="1">
+      <w:start w:val="1"/>
+      <w:numFmt w:val="bullet"/>
+      <w:lvlText w:val=""/>
+      <w:lvlJc w:val="left"/>
+      <w:pPr>
+        <w:ind w:left="2880" w:hanging="360"/>
+      </w:pPr>
+      <w:rPr>
+        <w:rFonts w:ascii="Symbol" w:hAnsi="Symbol" w:hint="default"/>
+      </w:rPr>
+    </w:lvl>
+    <w:lvl w:ilvl="4" w:tplc="04090003" w:tentative="1">
+      <w:start w:val="1"/>
+      <w:numFmt w:val="bullet"/>
+      <w:lvlText w:val="o"/>
+      <w:lvlJc w:val="left"/>
+      <w:pPr>
+        <w:ind w:left="3600" w:hanging="360"/>
+      </w:pPr>
+      <w:rPr>
+        <w:rFonts w:ascii="Courier New" w:hAnsi="Courier New" w:cs="Courier New" w:hint="default"/>
+      </w:rPr>
+    </w:lvl>
+    <w:lvl w:ilvl="5" w:tplc="04090005" w:tentative="1">
+      <w:start w:val="1"/>
+      <w:numFmt w:val="bullet"/>
+      <w:lvlText w:val=""/>
+      <w:lvlJc w:val="left"/>
+      <w:pPr>
+        <w:ind w:left="4320" w:hanging="360"/>
+      </w:pPr>
+      <w:rPr>
+        <w:rFonts w:ascii="Wingdings" w:hAnsi="Wingdings" w:hint="default"/>
+      </w:rPr>
+    </w:lvl>
+    <w:lvl w:ilvl="6" w:tplc="04090001" w:tentative="1">
+      <w:start w:val="1"/>
+      <w:numFmt w:val="bullet"/>
+      <w:lvlText w:val=""/>
+      <w:lvlJc w:val="left"/>
+      <w:pPr>
+        <w:ind w:left="5040" w:hanging="360"/>
+      </w:pPr>
+      <w:rPr>
+        <w:rFonts w:ascii="Symbol" w:hAnsi="Symbol" w:hint="default"/>
+      </w:rPr>
+    </w:lvl>
+    <w:lvl w:ilvl="7" w:tplc="04090003" w:tentative="1">
+      <w:start w:val="1"/>
+      <w:numFmt w:val="bullet"/>
+      <w:lvlText w:val="o"/>
+      <w:lvlJc w:val="left"/>
+      <w:pPr>
+        <w:ind w:left="5760" w:hanging="360"/>
+      </w:pPr>
+      <w:rPr>
+        <w:rFonts w:ascii="Courier New" w:hAnsi="Courier New" w:cs="Courier New" w:hint="default"/>
+      </w:rPr>
+    </w:lvl>
+    <w:lvl w:ilvl="8" w:tplc="04090005" w:tentative="1">
+      <w:start w:val="1"/>
+      <w:numFmt w:val="bullet"/>
+      <w:lvlText w:val=""/>
+      <w:lvlJc w:val="left"/>
+      <w:pPr>
+        <w:ind w:left="6480" w:hanging="360"/>
+      </w:pPr>
+      <w:rPr>
+        <w:rFonts w:ascii="Wingdings" w:hAnsi="Wingdings" w:hint="default"/>
+      </w:rPr>
+    </w:lvl>
+  </w:abstractNum>
+  <w:abstractNum w:abstractNumId="25" w15:restartNumberingAfterBreak="0">
     <w:nsid w:val="435E20B8"/>
     <w:multiLevelType w:val="multilevel"/>
     <w:tmpl w:val="D5F25FE2"/>
@@ -16071,7 +19410,7 @@
       </w:rPr>
     </w:lvl>
   </w:abstractNum>
-  <w:abstractNum w:abstractNumId="24" w15:restartNumberingAfterBreak="0">
+  <w:abstractNum w:abstractNumId="26" w15:restartNumberingAfterBreak="0">
     <w:nsid w:val="44D60C42"/>
     <w:multiLevelType w:val="hybridMultilevel"/>
     <w:tmpl w:val="06DEB3E0"/>
@@ -16184,7 +19523,7 @@
       </w:rPr>
     </w:lvl>
   </w:abstractNum>
-  <w:abstractNum w:abstractNumId="25" w15:restartNumberingAfterBreak="0">
+  <w:abstractNum w:abstractNumId="27" w15:restartNumberingAfterBreak="0">
     <w:nsid w:val="48F063AA"/>
     <w:multiLevelType w:val="hybridMultilevel"/>
     <w:tmpl w:val="8B60611E"/>
@@ -16297,19 +19636,20 @@
       </w:rPr>
     </w:lvl>
   </w:abstractNum>
-  <w:abstractNum w:abstractNumId="26" w15:restartNumberingAfterBreak="0">
+  <w:abstractNum w:abstractNumId="28" w15:restartNumberingAfterBreak="0">
     <w:nsid w:val="4D1564B7"/>
     <w:multiLevelType w:val="hybridMultilevel"/>
-    <w:tmpl w:val="6F6AB006"/>
-    <w:lvl w:ilvl="0" w:tplc="1E201DF4">
-      <w:numFmt w:val="bullet"/>
-      <w:lvlText w:val="-"/>
+    <w:tmpl w:val="72E06564"/>
+    <w:lvl w:ilvl="0" w:tplc="04090001">
+      <w:start w:val="1"/>
+      <w:numFmt w:val="bullet"/>
+      <w:lvlText w:val=""/>
       <w:lvlJc w:val="left"/>
       <w:pPr>
         <w:ind w:left="720" w:hanging="360"/>
       </w:pPr>
       <w:rPr>
-        <w:rFonts w:ascii="Open Sans" w:eastAsiaTheme="minorHAnsi" w:hAnsi="Open Sans" w:cs="Open Sans" w:hint="default"/>
+        <w:rFonts w:ascii="Symbol" w:hAnsi="Symbol" w:hint="default"/>
       </w:rPr>
     </w:lvl>
     <w:lvl w:ilvl="1" w:tplc="04090003">
@@ -16409,7 +19749,7 @@
       </w:rPr>
     </w:lvl>
   </w:abstractNum>
-  <w:abstractNum w:abstractNumId="27" w15:restartNumberingAfterBreak="0">
+  <w:abstractNum w:abstractNumId="29" w15:restartNumberingAfterBreak="0">
     <w:nsid w:val="53360121"/>
     <w:multiLevelType w:val="multilevel"/>
     <w:tmpl w:val="F5A428E4"/>
@@ -16558,7 +19898,7 @@
       </w:rPr>
     </w:lvl>
   </w:abstractNum>
-  <w:abstractNum w:abstractNumId="28" w15:restartNumberingAfterBreak="0">
+  <w:abstractNum w:abstractNumId="30" w15:restartNumberingAfterBreak="0">
     <w:nsid w:val="55352041"/>
     <w:multiLevelType w:val="hybridMultilevel"/>
     <w:tmpl w:val="37426BFA"/>
@@ -16671,7 +20011,7 @@
       </w:rPr>
     </w:lvl>
   </w:abstractNum>
-  <w:abstractNum w:abstractNumId="29" w15:restartNumberingAfterBreak="0">
+  <w:abstractNum w:abstractNumId="31" w15:restartNumberingAfterBreak="0">
     <w:nsid w:val="58224773"/>
     <w:multiLevelType w:val="multilevel"/>
     <w:tmpl w:val="8A3CA2E6"/>
@@ -16820,7 +20160,7 @@
       </w:rPr>
     </w:lvl>
   </w:abstractNum>
-  <w:abstractNum w:abstractNumId="30" w15:restartNumberingAfterBreak="0">
+  <w:abstractNum w:abstractNumId="32" w15:restartNumberingAfterBreak="0">
     <w:nsid w:val="5B191D18"/>
     <w:multiLevelType w:val="multilevel"/>
     <w:tmpl w:val="A8C07F72"/>
@@ -16969,7 +20309,7 @@
       </w:rPr>
     </w:lvl>
   </w:abstractNum>
-  <w:abstractNum w:abstractNumId="31" w15:restartNumberingAfterBreak="0">
+  <w:abstractNum w:abstractNumId="33" w15:restartNumberingAfterBreak="0">
     <w:nsid w:val="5C6731CC"/>
     <w:multiLevelType w:val="hybridMultilevel"/>
     <w:tmpl w:val="25FC7A46"/>
@@ -17082,7 +20422,7 @@
       </w:rPr>
     </w:lvl>
   </w:abstractNum>
-  <w:abstractNum w:abstractNumId="32" w15:restartNumberingAfterBreak="0">
+  <w:abstractNum w:abstractNumId="34" w15:restartNumberingAfterBreak="0">
     <w:nsid w:val="627F71B9"/>
     <w:multiLevelType w:val="multilevel"/>
     <w:tmpl w:val="487AF7FC"/>
@@ -17231,7 +20571,7 @@
       </w:rPr>
     </w:lvl>
   </w:abstractNum>
-  <w:abstractNum w:abstractNumId="33" w15:restartNumberingAfterBreak="0">
+  <w:abstractNum w:abstractNumId="35" w15:restartNumberingAfterBreak="0">
     <w:nsid w:val="6EA451EA"/>
     <w:multiLevelType w:val="multilevel"/>
     <w:tmpl w:val="8B549016"/>
@@ -17380,7 +20720,7 @@
       </w:rPr>
     </w:lvl>
   </w:abstractNum>
-  <w:abstractNum w:abstractNumId="34" w15:restartNumberingAfterBreak="0">
+  <w:abstractNum w:abstractNumId="36" w15:restartNumberingAfterBreak="0">
     <w:nsid w:val="6EBE34CD"/>
     <w:multiLevelType w:val="hybridMultilevel"/>
     <w:tmpl w:val="B3A07B04"/>
@@ -17493,7 +20833,7 @@
       </w:rPr>
     </w:lvl>
   </w:abstractNum>
-  <w:abstractNum w:abstractNumId="35" w15:restartNumberingAfterBreak="0">
+  <w:abstractNum w:abstractNumId="37" w15:restartNumberingAfterBreak="0">
     <w:nsid w:val="6EF50D3A"/>
     <w:multiLevelType w:val="hybridMultilevel"/>
     <w:tmpl w:val="5CDE4CBA"/>
@@ -17606,7 +20946,7 @@
       </w:rPr>
     </w:lvl>
   </w:abstractNum>
-  <w:abstractNum w:abstractNumId="36" w15:restartNumberingAfterBreak="0">
+  <w:abstractNum w:abstractNumId="38" w15:restartNumberingAfterBreak="0">
     <w:nsid w:val="7FE25D0E"/>
     <w:multiLevelType w:val="multilevel"/>
     <w:tmpl w:val="3514C356"/>
@@ -17756,7 +21096,7 @@
     </w:lvl>
   </w:abstractNum>
   <w:num w:numId="1" w16cid:durableId="2068844758">
-    <w:abstractNumId w:val="26"/>
+    <w:abstractNumId w:val="28"/>
   </w:num>
   <w:num w:numId="2" w16cid:durableId="785346076">
     <w:abstractNumId w:val="15"/>
@@ -17788,7 +21128,7 @@
     </w:lvlOverride>
   </w:num>
   <w:num w:numId="6" w16cid:durableId="691805252">
-    <w:abstractNumId w:val="22"/>
+    <w:abstractNumId w:val="23"/>
   </w:num>
   <w:num w:numId="7" w16cid:durableId="42095188">
     <w:abstractNumId w:val="4"/>
@@ -17800,7 +21140,7 @@
     <w:abstractNumId w:val="13"/>
   </w:num>
   <w:num w:numId="10" w16cid:durableId="1702898280">
-    <w:abstractNumId w:val="29"/>
+    <w:abstractNumId w:val="31"/>
   </w:num>
   <w:num w:numId="11" w16cid:durableId="248467595">
     <w:abstractNumId w:val="10"/>
@@ -17818,7 +21158,7 @@
     <w:abstractNumId w:val="5"/>
   </w:num>
   <w:num w:numId="16" w16cid:durableId="1419211870">
-    <w:abstractNumId w:val="23"/>
+    <w:abstractNumId w:val="25"/>
   </w:num>
   <w:num w:numId="17" w16cid:durableId="366221215">
     <w:abstractNumId w:val="9"/>
@@ -17827,22 +21167,22 @@
     <w:abstractNumId w:val="3"/>
   </w:num>
   <w:num w:numId="19" w16cid:durableId="205412669">
-    <w:abstractNumId w:val="21"/>
+    <w:abstractNumId w:val="22"/>
   </w:num>
   <w:num w:numId="20" w16cid:durableId="9649124">
-    <w:abstractNumId w:val="30"/>
+    <w:abstractNumId w:val="32"/>
   </w:num>
   <w:num w:numId="21" w16cid:durableId="583419669">
     <w:abstractNumId w:val="6"/>
   </w:num>
   <w:num w:numId="22" w16cid:durableId="5792938">
-    <w:abstractNumId w:val="33"/>
+    <w:abstractNumId w:val="35"/>
   </w:num>
   <w:num w:numId="23" w16cid:durableId="1849635762">
-    <w:abstractNumId w:val="27"/>
+    <w:abstractNumId w:val="29"/>
   </w:num>
   <w:num w:numId="24" w16cid:durableId="1875969681">
-    <w:abstractNumId w:val="32"/>
+    <w:abstractNumId w:val="34"/>
   </w:num>
   <w:num w:numId="25" w16cid:durableId="1042368433">
     <w:abstractNumId w:val="14"/>
@@ -17851,40 +21191,46 @@
     <w:abstractNumId w:val="0"/>
   </w:num>
   <w:num w:numId="27" w16cid:durableId="732968894">
-    <w:abstractNumId w:val="36"/>
+    <w:abstractNumId w:val="38"/>
   </w:num>
   <w:num w:numId="28" w16cid:durableId="2011634161">
-    <w:abstractNumId w:val="31"/>
+    <w:abstractNumId w:val="33"/>
   </w:num>
   <w:num w:numId="29" w16cid:durableId="314996319">
-    <w:abstractNumId w:val="35"/>
+    <w:abstractNumId w:val="37"/>
   </w:num>
   <w:num w:numId="30" w16cid:durableId="1919635581">
     <w:abstractNumId w:val="7"/>
   </w:num>
   <w:num w:numId="31" w16cid:durableId="792481688">
-    <w:abstractNumId w:val="25"/>
+    <w:abstractNumId w:val="27"/>
   </w:num>
   <w:num w:numId="32" w16cid:durableId="428547708">
-    <w:abstractNumId w:val="20"/>
+    <w:abstractNumId w:val="21"/>
   </w:num>
   <w:num w:numId="33" w16cid:durableId="2041541487">
     <w:abstractNumId w:val="18"/>
   </w:num>
   <w:num w:numId="34" w16cid:durableId="442850585">
-    <w:abstractNumId w:val="28"/>
+    <w:abstractNumId w:val="30"/>
   </w:num>
   <w:num w:numId="35" w16cid:durableId="287709561">
-    <w:abstractNumId w:val="34"/>
+    <w:abstractNumId w:val="36"/>
   </w:num>
   <w:num w:numId="36" w16cid:durableId="502009951">
     <w:abstractNumId w:val="16"/>
   </w:num>
   <w:num w:numId="37" w16cid:durableId="249704065">
-    <w:abstractNumId w:val="24"/>
+    <w:abstractNumId w:val="26"/>
   </w:num>
   <w:num w:numId="38" w16cid:durableId="1212881742">
     <w:abstractNumId w:val="12"/>
+  </w:num>
+  <w:num w:numId="39" w16cid:durableId="1758019259">
+    <w:abstractNumId w:val="24"/>
+  </w:num>
+  <w:num w:numId="40" w16cid:durableId="573196970">
+    <w:abstractNumId w:val="20"/>
   </w:num>
   <w:numIdMacAtCleanup w:val="36"/>
 </w:numbering>
@@ -18292,7 +21638,6 @@
   <w:style w:type="character" w:default="1" w:styleId="DefaultParagraphFont">
     <w:name w:val="Default Paragraph Font"/>
     <w:uiPriority w:val="1"/>
-    <w:semiHidden/>
     <w:unhideWhenUsed/>
   </w:style>
   <w:style w:type="table" w:default="1" w:styleId="TableNormal">

</xml_diff>

<commit_message>
Your First Solo Lesson 18: Radar Imagery completed
</commit_message>
<xml_diff>
--- a/Sportys/Notes/Module 3 - Your First Solo.docx
+++ b/Sportys/Notes/Module 3 - Your First Solo.docx
@@ -15879,23 +15879,701 @@
     </w:p>
     <w:p>
       <w:pPr>
-        <w:spacing w:line="360" w:lineRule="auto"/>
-        <w:rPr>
-          <w:rFonts w:ascii="Open Sans" w:eastAsiaTheme="minorEastAsia" w:hAnsi="Open Sans" w:cs="Open Sans"/>
-          <w:sz w:val="24"/>
-          <w:szCs w:val="24"/>
-        </w:rPr>
-      </w:pPr>
-    </w:p>
-    <w:p>
-      <w:pPr>
-        <w:spacing w:line="360" w:lineRule="auto"/>
-        <w:rPr>
-          <w:rFonts w:ascii="Open Sans" w:eastAsiaTheme="minorEastAsia" w:hAnsi="Open Sans" w:cs="Open Sans"/>
-          <w:sz w:val="24"/>
-          <w:szCs w:val="24"/>
-        </w:rPr>
-      </w:pPr>
+        <w:rPr>
+          <w:rFonts w:ascii="Open Sans" w:eastAsiaTheme="minorEastAsia" w:hAnsi="Open Sans" w:cs="Open Sans"/>
+          <w:sz w:val="24"/>
+          <w:szCs w:val="24"/>
+        </w:rPr>
+      </w:pPr>
+      <w:r>
+        <w:rPr>
+          <w:rFonts w:ascii="Open Sans" w:eastAsiaTheme="minorEastAsia" w:hAnsi="Open Sans" w:cs="Open Sans"/>
+          <w:sz w:val="24"/>
+          <w:szCs w:val="24"/>
+        </w:rPr>
+        <w:br w:type="page"/>
+      </w:r>
+    </w:p>
+    <w:p>
+      <w:pPr>
+        <w:spacing w:line="360" w:lineRule="auto"/>
+        <w:rPr>
+          <w:rFonts w:ascii="Open Sans" w:eastAsiaTheme="minorEastAsia" w:hAnsi="Open Sans" w:cs="Open Sans"/>
+          <w:b/>
+          <w:bCs/>
+          <w:sz w:val="24"/>
+          <w:szCs w:val="24"/>
+        </w:rPr>
+      </w:pPr>
+      <w:r>
+        <w:rPr>
+          <w:rFonts w:ascii="Open Sans" w:eastAsiaTheme="minorEastAsia" w:hAnsi="Open Sans" w:cs="Open Sans"/>
+          <w:b/>
+          <w:bCs/>
+          <w:sz w:val="24"/>
+          <w:szCs w:val="24"/>
+        </w:rPr>
+        <w:lastRenderedPageBreak/>
+        <w:t>Lesson 18: Radar Imagery</w:t>
+      </w:r>
+    </w:p>
+    <w:p>
+      <w:pPr>
+        <w:pStyle w:val="ListParagraph"/>
+        <w:numPr>
+          <w:ilvl w:val="0"/>
+          <w:numId w:val="41"/>
+        </w:numPr>
+        <w:spacing w:line="360" w:lineRule="auto"/>
+        <w:rPr>
+          <w:rFonts w:ascii="Open Sans" w:eastAsiaTheme="minorEastAsia" w:hAnsi="Open Sans" w:cs="Open Sans"/>
+          <w:b/>
+          <w:bCs/>
+          <w:sz w:val="24"/>
+          <w:szCs w:val="24"/>
+        </w:rPr>
+      </w:pPr>
+      <w:r>
+        <w:rPr>
+          <w:rFonts w:ascii="Open Sans" w:eastAsiaTheme="minorEastAsia" w:hAnsi="Open Sans" w:cs="Open Sans"/>
+          <w:sz w:val="24"/>
+          <w:szCs w:val="24"/>
+        </w:rPr>
+        <w:t xml:space="preserve">Radar tracks the location and strength of </w:t>
+      </w:r>
+      <w:r>
+        <w:rPr>
+          <w:rFonts w:ascii="Open Sans" w:eastAsiaTheme="minorEastAsia" w:hAnsi="Open Sans" w:cs="Open Sans"/>
+          <w:b/>
+          <w:bCs/>
+          <w:sz w:val="24"/>
+          <w:szCs w:val="24"/>
+        </w:rPr>
+        <w:t>precipitation</w:t>
+      </w:r>
+    </w:p>
+    <w:p>
+      <w:pPr>
+        <w:pStyle w:val="ListParagraph"/>
+        <w:numPr>
+          <w:ilvl w:val="0"/>
+          <w:numId w:val="41"/>
+        </w:numPr>
+        <w:spacing w:line="360" w:lineRule="auto"/>
+        <w:rPr>
+          <w:rFonts w:ascii="Open Sans" w:eastAsiaTheme="minorEastAsia" w:hAnsi="Open Sans" w:cs="Open Sans"/>
+          <w:sz w:val="24"/>
+          <w:szCs w:val="24"/>
+        </w:rPr>
+      </w:pPr>
+      <w:r>
+        <w:rPr>
+          <w:rFonts w:ascii="Open Sans" w:eastAsiaTheme="minorEastAsia" w:hAnsi="Open Sans" w:cs="Open Sans"/>
+          <w:b/>
+          <w:bCs/>
+          <w:sz w:val="24"/>
+          <w:szCs w:val="24"/>
+        </w:rPr>
+        <w:t xml:space="preserve">Radio Detection and Ranging (RADAR): </w:t>
+      </w:r>
+      <w:r>
+        <w:rPr>
+          <w:rFonts w:ascii="Open Sans" w:eastAsiaTheme="minorEastAsia" w:hAnsi="Open Sans" w:cs="Open Sans"/>
+          <w:sz w:val="24"/>
+          <w:szCs w:val="24"/>
+        </w:rPr>
+        <w:t>Visually depicts areas of rain, snow and thunderstorms</w:t>
+      </w:r>
+    </w:p>
+    <w:p>
+      <w:pPr>
+        <w:pStyle w:val="ListParagraph"/>
+        <w:numPr>
+          <w:ilvl w:val="0"/>
+          <w:numId w:val="41"/>
+        </w:numPr>
+        <w:spacing w:line="360" w:lineRule="auto"/>
+        <w:rPr>
+          <w:rFonts w:ascii="Open Sans" w:eastAsiaTheme="minorEastAsia" w:hAnsi="Open Sans" w:cs="Open Sans"/>
+          <w:sz w:val="24"/>
+          <w:szCs w:val="24"/>
+        </w:rPr>
+      </w:pPr>
+      <w:r>
+        <w:rPr>
+          <w:rFonts w:ascii="Open Sans" w:eastAsiaTheme="minorEastAsia" w:hAnsi="Open Sans" w:cs="Open Sans"/>
+          <w:sz w:val="24"/>
+          <w:szCs w:val="24"/>
+        </w:rPr>
+        <w:t>You may generally find reduced visibilities, low ceilings, turbulence, icing, storms, and mountain obscurations when moisture is visible or precipitation is present</w:t>
+      </w:r>
+    </w:p>
+    <w:p>
+      <w:pPr>
+        <w:pStyle w:val="ListParagraph"/>
+        <w:numPr>
+          <w:ilvl w:val="0"/>
+          <w:numId w:val="41"/>
+        </w:numPr>
+        <w:spacing w:line="360" w:lineRule="auto"/>
+        <w:rPr>
+          <w:rFonts w:ascii="Open Sans" w:eastAsiaTheme="minorEastAsia" w:hAnsi="Open Sans" w:cs="Open Sans"/>
+          <w:sz w:val="24"/>
+          <w:szCs w:val="24"/>
+        </w:rPr>
+      </w:pPr>
+      <w:r>
+        <w:rPr>
+          <w:rFonts w:ascii="Open Sans" w:eastAsiaTheme="minorEastAsia" w:hAnsi="Open Sans" w:cs="Open Sans"/>
+          <w:sz w:val="24"/>
+          <w:szCs w:val="24"/>
+        </w:rPr>
+        <w:t xml:space="preserve">Radar transmits </w:t>
+      </w:r>
+      <w:r>
+        <w:rPr>
+          <w:rFonts w:ascii="Open Sans" w:eastAsiaTheme="minorEastAsia" w:hAnsi="Open Sans" w:cs="Open Sans"/>
+          <w:sz w:val="24"/>
+          <w:szCs w:val="24"/>
+        </w:rPr>
+        <w:t xml:space="preserve">microwave </w:t>
+      </w:r>
+      <w:r>
+        <w:rPr>
+          <w:rFonts w:ascii="Open Sans" w:eastAsiaTheme="minorEastAsia" w:hAnsi="Open Sans" w:cs="Open Sans"/>
+          <w:sz w:val="24"/>
+          <w:szCs w:val="24"/>
+        </w:rPr>
+        <w:t>signals</w:t>
+      </w:r>
+      <w:r>
+        <w:rPr>
+          <w:rFonts w:ascii="Open Sans" w:eastAsiaTheme="minorEastAsia" w:hAnsi="Open Sans" w:cs="Open Sans"/>
+          <w:sz w:val="24"/>
+          <w:szCs w:val="24"/>
+        </w:rPr>
+        <w:t xml:space="preserve"> and listen for echoes that return from the atmosphere.</w:t>
+      </w:r>
+    </w:p>
+    <w:p>
+      <w:pPr>
+        <w:pStyle w:val="ListParagraph"/>
+        <w:numPr>
+          <w:ilvl w:val="0"/>
+          <w:numId w:val="41"/>
+        </w:numPr>
+        <w:spacing w:line="360" w:lineRule="auto"/>
+        <w:rPr>
+          <w:rFonts w:ascii="Open Sans" w:eastAsiaTheme="minorEastAsia" w:hAnsi="Open Sans" w:cs="Open Sans"/>
+          <w:sz w:val="24"/>
+          <w:szCs w:val="24"/>
+        </w:rPr>
+      </w:pPr>
+      <w:r>
+        <w:rPr>
+          <w:rFonts w:ascii="Open Sans" w:eastAsiaTheme="minorEastAsia" w:hAnsi="Open Sans" w:cs="Open Sans"/>
+          <w:sz w:val="24"/>
+          <w:szCs w:val="24"/>
+        </w:rPr>
+        <w:t xml:space="preserve">Most of the lower 48 states use </w:t>
+      </w:r>
+      <w:r>
+        <w:rPr>
+          <w:rFonts w:ascii="Open Sans" w:eastAsiaTheme="minorEastAsia" w:hAnsi="Open Sans" w:cs="Open Sans"/>
+          <w:b/>
+          <w:bCs/>
+          <w:sz w:val="24"/>
+          <w:szCs w:val="24"/>
+        </w:rPr>
+        <w:t>NEXRAD</w:t>
+      </w:r>
+      <w:r>
+        <w:rPr>
+          <w:rFonts w:ascii="Open Sans" w:eastAsiaTheme="minorEastAsia" w:hAnsi="Open Sans" w:cs="Open Sans"/>
+          <w:sz w:val="24"/>
+          <w:szCs w:val="24"/>
+        </w:rPr>
+        <w:t xml:space="preserve"> weather radar from the national weather service</w:t>
+      </w:r>
+    </w:p>
+    <w:p>
+      <w:pPr>
+        <w:pStyle w:val="ListParagraph"/>
+        <w:numPr>
+          <w:ilvl w:val="0"/>
+          <w:numId w:val="41"/>
+        </w:numPr>
+        <w:spacing w:line="360" w:lineRule="auto"/>
+        <w:rPr>
+          <w:rFonts w:ascii="Open Sans" w:eastAsiaTheme="minorEastAsia" w:hAnsi="Open Sans" w:cs="Open Sans"/>
+          <w:sz w:val="24"/>
+          <w:szCs w:val="24"/>
+        </w:rPr>
+      </w:pPr>
+      <w:r>
+        <w:rPr>
+          <w:rFonts w:ascii="Open Sans" w:eastAsiaTheme="minorEastAsia" w:hAnsi="Open Sans" w:cs="Open Sans"/>
+          <w:sz w:val="24"/>
+          <w:szCs w:val="24"/>
+        </w:rPr>
+        <w:t>Weather providers can use different color coding for their radar charts</w:t>
+      </w:r>
+    </w:p>
+    <w:p>
+      <w:pPr>
+        <w:pStyle w:val="ListParagraph"/>
+        <w:numPr>
+          <w:ilvl w:val="0"/>
+          <w:numId w:val="41"/>
+        </w:numPr>
+        <w:spacing w:line="360" w:lineRule="auto"/>
+        <w:rPr>
+          <w:rFonts w:ascii="Open Sans" w:eastAsiaTheme="minorEastAsia" w:hAnsi="Open Sans" w:cs="Open Sans"/>
+          <w:sz w:val="24"/>
+          <w:szCs w:val="24"/>
+        </w:rPr>
+      </w:pPr>
+      <w:r>
+        <w:rPr>
+          <w:rFonts w:ascii="Open Sans" w:eastAsiaTheme="minorEastAsia" w:hAnsi="Open Sans" w:cs="Open Sans"/>
+          <w:sz w:val="24"/>
+          <w:szCs w:val="24"/>
+        </w:rPr>
+        <w:t>There are up to 22 different levels of radar reflectivity for intensity in DBZ</w:t>
+      </w:r>
+    </w:p>
+    <w:p>
+      <w:pPr>
+        <w:pStyle w:val="ListParagraph"/>
+        <w:numPr>
+          <w:ilvl w:val="1"/>
+          <w:numId w:val="41"/>
+        </w:numPr>
+        <w:spacing w:line="360" w:lineRule="auto"/>
+        <w:rPr>
+          <w:rFonts w:ascii="Open Sans" w:eastAsiaTheme="minorEastAsia" w:hAnsi="Open Sans" w:cs="Open Sans"/>
+          <w:sz w:val="24"/>
+          <w:szCs w:val="24"/>
+        </w:rPr>
+      </w:pPr>
+      <w:r>
+        <w:rPr>
+          <w:rFonts w:ascii="Open Sans" w:eastAsiaTheme="minorEastAsia" w:hAnsi="Open Sans" w:cs="Open Sans"/>
+          <w:b/>
+          <w:bCs/>
+          <w:sz w:val="24"/>
+          <w:szCs w:val="24"/>
+        </w:rPr>
+        <w:t xml:space="preserve">Blue to Green (5 - 30) DBZ: </w:t>
+      </w:r>
+      <w:r>
+        <w:rPr>
+          <w:rFonts w:ascii="Open Sans" w:eastAsiaTheme="minorEastAsia" w:hAnsi="Open Sans" w:cs="Open Sans"/>
+          <w:sz w:val="24"/>
+          <w:szCs w:val="24"/>
+        </w:rPr>
+        <w:t>Light Precipitation</w:t>
+      </w:r>
+    </w:p>
+    <w:p>
+      <w:pPr>
+        <w:pStyle w:val="ListParagraph"/>
+        <w:numPr>
+          <w:ilvl w:val="1"/>
+          <w:numId w:val="41"/>
+        </w:numPr>
+        <w:spacing w:line="360" w:lineRule="auto"/>
+        <w:rPr>
+          <w:rFonts w:ascii="Open Sans" w:eastAsiaTheme="minorEastAsia" w:hAnsi="Open Sans" w:cs="Open Sans"/>
+          <w:sz w:val="24"/>
+          <w:szCs w:val="24"/>
+        </w:rPr>
+      </w:pPr>
+      <w:r>
+        <w:rPr>
+          <w:rFonts w:ascii="Open Sans" w:eastAsiaTheme="minorEastAsia" w:hAnsi="Open Sans" w:cs="Open Sans"/>
+          <w:b/>
+          <w:bCs/>
+          <w:sz w:val="24"/>
+          <w:szCs w:val="24"/>
+        </w:rPr>
+        <w:t xml:space="preserve">Yellow to Orange (35 - 45) DBZ: </w:t>
+      </w:r>
+      <w:r>
+        <w:rPr>
+          <w:rFonts w:ascii="Open Sans" w:eastAsiaTheme="minorEastAsia" w:hAnsi="Open Sans" w:cs="Open Sans"/>
+          <w:sz w:val="24"/>
+          <w:szCs w:val="24"/>
+        </w:rPr>
+        <w:t>Moderate Precipitation</w:t>
+      </w:r>
+    </w:p>
+    <w:p>
+      <w:pPr>
+        <w:pStyle w:val="ListParagraph"/>
+        <w:numPr>
+          <w:ilvl w:val="1"/>
+          <w:numId w:val="41"/>
+        </w:numPr>
+        <w:spacing w:line="360" w:lineRule="auto"/>
+        <w:rPr>
+          <w:rFonts w:ascii="Open Sans" w:eastAsiaTheme="minorEastAsia" w:hAnsi="Open Sans" w:cs="Open Sans"/>
+          <w:sz w:val="24"/>
+          <w:szCs w:val="24"/>
+        </w:rPr>
+      </w:pPr>
+      <w:r>
+        <w:rPr>
+          <w:rFonts w:ascii="Open Sans" w:eastAsiaTheme="minorEastAsia" w:hAnsi="Open Sans" w:cs="Open Sans"/>
+          <w:b/>
+          <w:bCs/>
+          <w:sz w:val="24"/>
+          <w:szCs w:val="24"/>
+        </w:rPr>
+        <w:t xml:space="preserve">Red (50 - 60) DBZ: </w:t>
+      </w:r>
+      <w:r>
+        <w:rPr>
+          <w:rFonts w:ascii="Open Sans" w:eastAsiaTheme="minorEastAsia" w:hAnsi="Open Sans" w:cs="Open Sans"/>
+          <w:sz w:val="24"/>
+          <w:szCs w:val="24"/>
+        </w:rPr>
+        <w:t>Heavy Precipitation</w:t>
+      </w:r>
+    </w:p>
+    <w:p>
+      <w:pPr>
+        <w:pStyle w:val="ListParagraph"/>
+        <w:numPr>
+          <w:ilvl w:val="1"/>
+          <w:numId w:val="41"/>
+        </w:numPr>
+        <w:spacing w:line="360" w:lineRule="auto"/>
+        <w:rPr>
+          <w:rFonts w:ascii="Open Sans" w:eastAsiaTheme="minorEastAsia" w:hAnsi="Open Sans" w:cs="Open Sans"/>
+          <w:sz w:val="24"/>
+          <w:szCs w:val="24"/>
+        </w:rPr>
+      </w:pPr>
+      <w:r>
+        <w:rPr>
+          <w:rFonts w:ascii="Open Sans" w:eastAsiaTheme="minorEastAsia" w:hAnsi="Open Sans" w:cs="Open Sans"/>
+          <w:b/>
+          <w:bCs/>
+          <w:sz w:val="24"/>
+          <w:szCs w:val="24"/>
+        </w:rPr>
+        <w:t>Magenta to Purple (</w:t>
+      </w:r>
+      <w:r>
+        <w:rPr>
+          <w:rFonts w:ascii="Open Sans" w:eastAsiaTheme="minorEastAsia" w:hAnsi="Open Sans" w:cs="Open Sans"/>
+          <w:b/>
+          <w:bCs/>
+          <w:sz w:val="24"/>
+          <w:szCs w:val="24"/>
+        </w:rPr>
+        <w:t>65-70</w:t>
+      </w:r>
+      <w:r>
+        <w:rPr>
+          <w:rFonts w:ascii="Open Sans" w:eastAsiaTheme="minorEastAsia" w:hAnsi="Open Sans" w:cs="Open Sans"/>
+          <w:b/>
+          <w:bCs/>
+          <w:sz w:val="24"/>
+          <w:szCs w:val="24"/>
+        </w:rPr>
+        <w:t>)</w:t>
+      </w:r>
+      <w:r>
+        <w:rPr>
+          <w:rFonts w:ascii="Open Sans" w:eastAsiaTheme="minorEastAsia" w:hAnsi="Open Sans" w:cs="Open Sans"/>
+          <w:b/>
+          <w:bCs/>
+          <w:sz w:val="24"/>
+          <w:szCs w:val="24"/>
+        </w:rPr>
+        <w:t xml:space="preserve">: </w:t>
+      </w:r>
+      <w:r>
+        <w:rPr>
+          <w:rFonts w:ascii="Open Sans" w:eastAsiaTheme="minorEastAsia" w:hAnsi="Open Sans" w:cs="Open Sans"/>
+          <w:sz w:val="24"/>
+          <w:szCs w:val="24"/>
+        </w:rPr>
+        <w:t>Severe Precipitation</w:t>
+      </w:r>
+    </w:p>
+    <w:p>
+      <w:pPr>
+        <w:pStyle w:val="ListParagraph"/>
+        <w:numPr>
+          <w:ilvl w:val="0"/>
+          <w:numId w:val="41"/>
+        </w:numPr>
+        <w:spacing w:line="360" w:lineRule="auto"/>
+        <w:rPr>
+          <w:rFonts w:ascii="Open Sans" w:eastAsiaTheme="minorEastAsia" w:hAnsi="Open Sans" w:cs="Open Sans"/>
+          <w:sz w:val="24"/>
+          <w:szCs w:val="24"/>
+        </w:rPr>
+      </w:pPr>
+      <w:r>
+        <w:rPr>
+          <w:rFonts w:ascii="Open Sans" w:eastAsiaTheme="minorEastAsia" w:hAnsi="Open Sans" w:cs="Open Sans"/>
+          <w:sz w:val="24"/>
+          <w:szCs w:val="24"/>
+        </w:rPr>
+        <w:t>Radar also shows Gradient analysis (how quickly the colors move from green to red)</w:t>
+      </w:r>
+    </w:p>
+    <w:p>
+      <w:pPr>
+        <w:pStyle w:val="ListParagraph"/>
+        <w:numPr>
+          <w:ilvl w:val="1"/>
+          <w:numId w:val="41"/>
+        </w:numPr>
+        <w:spacing w:line="360" w:lineRule="auto"/>
+        <w:rPr>
+          <w:rFonts w:ascii="Open Sans" w:eastAsiaTheme="minorEastAsia" w:hAnsi="Open Sans" w:cs="Open Sans"/>
+          <w:sz w:val="24"/>
+          <w:szCs w:val="24"/>
+        </w:rPr>
+      </w:pPr>
+      <w:r>
+        <w:rPr>
+          <w:rFonts w:ascii="Open Sans" w:eastAsiaTheme="minorEastAsia" w:hAnsi="Open Sans" w:cs="Open Sans"/>
+          <w:sz w:val="24"/>
+          <w:szCs w:val="24"/>
+        </w:rPr>
+        <w:t>Shallow gradients, where colors slowly go from green to red shows</w:t>
+      </w:r>
+      <w:r>
+        <w:rPr>
+          <w:rFonts w:ascii="Open Sans" w:eastAsiaTheme="minorEastAsia" w:hAnsi="Open Sans" w:cs="Open Sans"/>
+          <w:sz w:val="24"/>
+          <w:szCs w:val="24"/>
+        </w:rPr>
+        <w:t>, indicate less severe storm cells</w:t>
+      </w:r>
+    </w:p>
+    <w:p>
+      <w:pPr>
+        <w:pStyle w:val="ListParagraph"/>
+        <w:numPr>
+          <w:ilvl w:val="1"/>
+          <w:numId w:val="41"/>
+        </w:numPr>
+        <w:spacing w:line="360" w:lineRule="auto"/>
+        <w:rPr>
+          <w:rFonts w:ascii="Open Sans" w:eastAsiaTheme="minorEastAsia" w:hAnsi="Open Sans" w:cs="Open Sans"/>
+          <w:sz w:val="24"/>
+          <w:szCs w:val="24"/>
+        </w:rPr>
+      </w:pPr>
+      <w:r>
+        <w:rPr>
+          <w:rFonts w:ascii="Open Sans" w:eastAsiaTheme="minorEastAsia" w:hAnsi="Open Sans" w:cs="Open Sans"/>
+          <w:sz w:val="24"/>
+          <w:szCs w:val="24"/>
+        </w:rPr>
+        <w:t>Steep gradients represent severe and quickly developing cells</w:t>
+      </w:r>
+    </w:p>
+    <w:p>
+      <w:pPr>
+        <w:rPr>
+          <w:rFonts w:ascii="Open Sans" w:eastAsiaTheme="minorEastAsia" w:hAnsi="Open Sans" w:cs="Open Sans"/>
+          <w:sz w:val="24"/>
+          <w:szCs w:val="24"/>
+        </w:rPr>
+      </w:pPr>
+      <w:r>
+        <w:rPr>
+          <w:rFonts w:ascii="Open Sans" w:eastAsiaTheme="minorEastAsia" w:hAnsi="Open Sans" w:cs="Open Sans"/>
+          <w:sz w:val="24"/>
+          <w:szCs w:val="24"/>
+        </w:rPr>
+        <w:br w:type="page"/>
+      </w:r>
+    </w:p>
+    <w:p>
+      <w:pPr>
+        <w:spacing w:line="360" w:lineRule="auto"/>
+        <w:rPr>
+          <w:rFonts w:ascii="Open Sans" w:eastAsiaTheme="minorEastAsia" w:hAnsi="Open Sans" w:cs="Open Sans"/>
+          <w:sz w:val="24"/>
+          <w:szCs w:val="24"/>
+        </w:rPr>
+      </w:pPr>
+      <w:r>
+        <w:rPr>
+          <w:noProof/>
+        </w:rPr>
+        <w:lastRenderedPageBreak/>
+        <w:drawing>
+          <wp:inline distT="0" distB="0" distL="0" distR="0">
+            <wp:extent cx="5943600" cy="4335145"/>
+            <wp:effectExtent l="0" t="0" r="0" b="8255"/>
+            <wp:docPr id="960235286" name="Picture 1" descr="Weather Radar | Weather Underground"/>
+            <wp:cNvGraphicFramePr>
+              <a:graphicFrameLocks xmlns:a="http://schemas.openxmlformats.org/drawingml/2006/main" noChangeAspect="1"/>
+            </wp:cNvGraphicFramePr>
+            <a:graphic xmlns:a="http://schemas.openxmlformats.org/drawingml/2006/main">
+              <a:graphicData uri="http://schemas.openxmlformats.org/drawingml/2006/picture">
+                <pic:pic xmlns:pic="http://schemas.openxmlformats.org/drawingml/2006/picture">
+                  <pic:nvPicPr>
+                    <pic:cNvPr id="0" name="Picture 1" descr="Weather Radar | Weather Underground"/>
+                    <pic:cNvPicPr>
+                      <a:picLocks noChangeAspect="1" noChangeArrowheads="1"/>
+                    </pic:cNvPicPr>
+                  </pic:nvPicPr>
+                  <pic:blipFill>
+                    <a:blip r:embed="rId8">
+                      <a:extLst>
+                        <a:ext uri="{28A0092B-C50C-407E-A947-70E740481C1C}">
+                          <a14:useLocalDpi xmlns:a14="http://schemas.microsoft.com/office/drawing/2010/main" val="0"/>
+                        </a:ext>
+                      </a:extLst>
+                    </a:blip>
+                    <a:srcRect/>
+                    <a:stretch>
+                      <a:fillRect/>
+                    </a:stretch>
+                  </pic:blipFill>
+                  <pic:spPr bwMode="auto">
+                    <a:xfrm>
+                      <a:off x="0" y="0"/>
+                      <a:ext cx="5943600" cy="4335145"/>
+                    </a:xfrm>
+                    <a:prstGeom prst="rect">
+                      <a:avLst/>
+                    </a:prstGeom>
+                    <a:noFill/>
+                    <a:ln>
+                      <a:noFill/>
+                    </a:ln>
+                  </pic:spPr>
+                </pic:pic>
+              </a:graphicData>
+            </a:graphic>
+          </wp:inline>
+        </w:drawing>
+      </w:r>
+      <w:r>
+        <w:rPr>
+          <w:rFonts w:ascii="Open Sans" w:eastAsiaTheme="minorEastAsia" w:hAnsi="Open Sans" w:cs="Open Sans"/>
+          <w:sz w:val="24"/>
+          <w:szCs w:val="24"/>
+        </w:rPr>
+        <w:br/>
+      </w:r>
+    </w:p>
+    <w:p>
+      <w:pPr>
+        <w:pStyle w:val="ListParagraph"/>
+        <w:numPr>
+          <w:ilvl w:val="0"/>
+          <w:numId w:val="42"/>
+        </w:numPr>
+        <w:spacing w:line="360" w:lineRule="auto"/>
+        <w:rPr>
+          <w:rFonts w:ascii="Open Sans" w:eastAsiaTheme="minorEastAsia" w:hAnsi="Open Sans" w:cs="Open Sans"/>
+          <w:sz w:val="24"/>
+          <w:szCs w:val="24"/>
+        </w:rPr>
+      </w:pPr>
+      <w:r>
+        <w:rPr>
+          <w:rFonts w:ascii="Open Sans" w:eastAsiaTheme="minorEastAsia" w:hAnsi="Open Sans" w:cs="Open Sans"/>
+          <w:b/>
+          <w:bCs/>
+          <w:sz w:val="24"/>
+          <w:szCs w:val="24"/>
+        </w:rPr>
+        <w:t>Radar Echo Tops</w:t>
+      </w:r>
+      <w:r>
+        <w:rPr>
+          <w:rFonts w:ascii="Open Sans" w:eastAsiaTheme="minorEastAsia" w:hAnsi="Open Sans" w:cs="Open Sans"/>
+          <w:sz w:val="24"/>
+          <w:szCs w:val="24"/>
+        </w:rPr>
+        <w:t>: Measure the height of precipitation; actual cloud tops are often higher than this.</w:t>
+      </w:r>
+    </w:p>
+    <w:p>
+      <w:pPr>
+        <w:pStyle w:val="ListParagraph"/>
+        <w:numPr>
+          <w:ilvl w:val="0"/>
+          <w:numId w:val="42"/>
+        </w:numPr>
+        <w:spacing w:line="360" w:lineRule="auto"/>
+        <w:rPr>
+          <w:rFonts w:ascii="Open Sans" w:eastAsiaTheme="minorEastAsia" w:hAnsi="Open Sans" w:cs="Open Sans"/>
+          <w:sz w:val="24"/>
+          <w:szCs w:val="24"/>
+        </w:rPr>
+      </w:pPr>
+      <w:r>
+        <w:rPr>
+          <w:rFonts w:ascii="Open Sans" w:eastAsiaTheme="minorEastAsia" w:hAnsi="Open Sans" w:cs="Open Sans"/>
+          <w:sz w:val="24"/>
+          <w:szCs w:val="24"/>
+        </w:rPr>
+        <w:t>Radar can also track the movement of the</w:t>
+      </w:r>
+      <w:r>
+        <w:rPr>
+          <w:rFonts w:ascii="Open Sans" w:eastAsiaTheme="minorEastAsia" w:hAnsi="Open Sans" w:cs="Open Sans"/>
+          <w:sz w:val="24"/>
+          <w:szCs w:val="24"/>
+        </w:rPr>
+        <w:t xml:space="preserve"> storm cells</w:t>
+      </w:r>
+    </w:p>
+    <w:p>
+      <w:pPr>
+        <w:rPr>
+          <w:rFonts w:ascii="Open Sans" w:eastAsiaTheme="minorEastAsia" w:hAnsi="Open Sans" w:cs="Open Sans"/>
+          <w:sz w:val="24"/>
+          <w:szCs w:val="24"/>
+        </w:rPr>
+      </w:pPr>
+      <w:r>
+        <w:rPr>
+          <w:rFonts w:ascii="Open Sans" w:eastAsiaTheme="minorEastAsia" w:hAnsi="Open Sans" w:cs="Open Sans"/>
+          <w:sz w:val="24"/>
+          <w:szCs w:val="24"/>
+        </w:rPr>
+        <w:br w:type="page"/>
+      </w:r>
+    </w:p>
+    <w:p>
+      <w:pPr>
+        <w:spacing w:line="360" w:lineRule="auto"/>
+        <w:ind w:left="360"/>
+        <w:rPr>
+          <w:rFonts w:ascii="Open Sans" w:eastAsiaTheme="minorEastAsia" w:hAnsi="Open Sans" w:cs="Open Sans"/>
+          <w:b/>
+          <w:bCs/>
+          <w:sz w:val="24"/>
+          <w:szCs w:val="24"/>
+        </w:rPr>
+      </w:pPr>
+      <w:r>
+        <w:rPr>
+          <w:rFonts w:ascii="Open Sans" w:eastAsiaTheme="minorEastAsia" w:hAnsi="Open Sans" w:cs="Open Sans"/>
+          <w:b/>
+          <w:bCs/>
+          <w:sz w:val="24"/>
+          <w:szCs w:val="24"/>
+        </w:rPr>
+        <w:lastRenderedPageBreak/>
+        <w:t>Lesson 19: Drag</w:t>
+      </w:r>
     </w:p>
     <w:sectPr>
       <w:pgSz w:w="12240" w:h="15840"/>
@@ -17066,6 +17744,119 @@
     </w:lvl>
   </w:abstractNum>
   <w:abstractNum w:abstractNumId="8" w15:restartNumberingAfterBreak="0">
+    <w:nsid w:val="14134664"/>
+    <w:multiLevelType w:val="hybridMultilevel"/>
+    <w:tmpl w:val="535A05FE"/>
+    <w:lvl w:ilvl="0" w:tplc="04090001">
+      <w:start w:val="1"/>
+      <w:numFmt w:val="bullet"/>
+      <w:lvlText w:val=""/>
+      <w:lvlJc w:val="left"/>
+      <w:pPr>
+        <w:ind w:left="720" w:hanging="360"/>
+      </w:pPr>
+      <w:rPr>
+        <w:rFonts w:ascii="Symbol" w:hAnsi="Symbol" w:hint="default"/>
+      </w:rPr>
+    </w:lvl>
+    <w:lvl w:ilvl="1" w:tplc="04090003" w:tentative="1">
+      <w:start w:val="1"/>
+      <w:numFmt w:val="bullet"/>
+      <w:lvlText w:val="o"/>
+      <w:lvlJc w:val="left"/>
+      <w:pPr>
+        <w:ind w:left="1440" w:hanging="360"/>
+      </w:pPr>
+      <w:rPr>
+        <w:rFonts w:ascii="Courier New" w:hAnsi="Courier New" w:cs="Courier New" w:hint="default"/>
+      </w:rPr>
+    </w:lvl>
+    <w:lvl w:ilvl="2" w:tplc="04090005" w:tentative="1">
+      <w:start w:val="1"/>
+      <w:numFmt w:val="bullet"/>
+      <w:lvlText w:val=""/>
+      <w:lvlJc w:val="left"/>
+      <w:pPr>
+        <w:ind w:left="2160" w:hanging="360"/>
+      </w:pPr>
+      <w:rPr>
+        <w:rFonts w:ascii="Wingdings" w:hAnsi="Wingdings" w:hint="default"/>
+      </w:rPr>
+    </w:lvl>
+    <w:lvl w:ilvl="3" w:tplc="04090001" w:tentative="1">
+      <w:start w:val="1"/>
+      <w:numFmt w:val="bullet"/>
+      <w:lvlText w:val=""/>
+      <w:lvlJc w:val="left"/>
+      <w:pPr>
+        <w:ind w:left="2880" w:hanging="360"/>
+      </w:pPr>
+      <w:rPr>
+        <w:rFonts w:ascii="Symbol" w:hAnsi="Symbol" w:hint="default"/>
+      </w:rPr>
+    </w:lvl>
+    <w:lvl w:ilvl="4" w:tplc="04090003" w:tentative="1">
+      <w:start w:val="1"/>
+      <w:numFmt w:val="bullet"/>
+      <w:lvlText w:val="o"/>
+      <w:lvlJc w:val="left"/>
+      <w:pPr>
+        <w:ind w:left="3600" w:hanging="360"/>
+      </w:pPr>
+      <w:rPr>
+        <w:rFonts w:ascii="Courier New" w:hAnsi="Courier New" w:cs="Courier New" w:hint="default"/>
+      </w:rPr>
+    </w:lvl>
+    <w:lvl w:ilvl="5" w:tplc="04090005" w:tentative="1">
+      <w:start w:val="1"/>
+      <w:numFmt w:val="bullet"/>
+      <w:lvlText w:val=""/>
+      <w:lvlJc w:val="left"/>
+      <w:pPr>
+        <w:ind w:left="4320" w:hanging="360"/>
+      </w:pPr>
+      <w:rPr>
+        <w:rFonts w:ascii="Wingdings" w:hAnsi="Wingdings" w:hint="default"/>
+      </w:rPr>
+    </w:lvl>
+    <w:lvl w:ilvl="6" w:tplc="04090001" w:tentative="1">
+      <w:start w:val="1"/>
+      <w:numFmt w:val="bullet"/>
+      <w:lvlText w:val=""/>
+      <w:lvlJc w:val="left"/>
+      <w:pPr>
+        <w:ind w:left="5040" w:hanging="360"/>
+      </w:pPr>
+      <w:rPr>
+        <w:rFonts w:ascii="Symbol" w:hAnsi="Symbol" w:hint="default"/>
+      </w:rPr>
+    </w:lvl>
+    <w:lvl w:ilvl="7" w:tplc="04090003" w:tentative="1">
+      <w:start w:val="1"/>
+      <w:numFmt w:val="bullet"/>
+      <w:lvlText w:val="o"/>
+      <w:lvlJc w:val="left"/>
+      <w:pPr>
+        <w:ind w:left="5760" w:hanging="360"/>
+      </w:pPr>
+      <w:rPr>
+        <w:rFonts w:ascii="Courier New" w:hAnsi="Courier New" w:cs="Courier New" w:hint="default"/>
+      </w:rPr>
+    </w:lvl>
+    <w:lvl w:ilvl="8" w:tplc="04090005" w:tentative="1">
+      <w:start w:val="1"/>
+      <w:numFmt w:val="bullet"/>
+      <w:lvlText w:val=""/>
+      <w:lvlJc w:val="left"/>
+      <w:pPr>
+        <w:ind w:left="6480" w:hanging="360"/>
+      </w:pPr>
+      <w:rPr>
+        <w:rFonts w:ascii="Wingdings" w:hAnsi="Wingdings" w:hint="default"/>
+      </w:rPr>
+    </w:lvl>
+  </w:abstractNum>
+  <w:abstractNum w:abstractNumId="9" w15:restartNumberingAfterBreak="0">
     <w:nsid w:val="15A2217B"/>
     <w:multiLevelType w:val="multilevel"/>
     <w:tmpl w:val="28769656"/>
@@ -17214,7 +18005,7 @@
       </w:rPr>
     </w:lvl>
   </w:abstractNum>
-  <w:abstractNum w:abstractNumId="9" w15:restartNumberingAfterBreak="0">
+  <w:abstractNum w:abstractNumId="10" w15:restartNumberingAfterBreak="0">
     <w:nsid w:val="193A7A6D"/>
     <w:multiLevelType w:val="multilevel"/>
     <w:tmpl w:val="FE64C660"/>
@@ -17363,7 +18154,7 @@
       </w:rPr>
     </w:lvl>
   </w:abstractNum>
-  <w:abstractNum w:abstractNumId="10" w15:restartNumberingAfterBreak="0">
+  <w:abstractNum w:abstractNumId="11" w15:restartNumberingAfterBreak="0">
     <w:nsid w:val="1C17456A"/>
     <w:multiLevelType w:val="multilevel"/>
     <w:tmpl w:val="803E2AB2"/>
@@ -17512,7 +18303,7 @@
       </w:rPr>
     </w:lvl>
   </w:abstractNum>
-  <w:abstractNum w:abstractNumId="11" w15:restartNumberingAfterBreak="0">
+  <w:abstractNum w:abstractNumId="12" w15:restartNumberingAfterBreak="0">
     <w:nsid w:val="20E34CE4"/>
     <w:multiLevelType w:val="multilevel"/>
     <w:tmpl w:val="FBDE2018"/>
@@ -17661,7 +18452,7 @@
       </w:rPr>
     </w:lvl>
   </w:abstractNum>
-  <w:abstractNum w:abstractNumId="12" w15:restartNumberingAfterBreak="0">
+  <w:abstractNum w:abstractNumId="13" w15:restartNumberingAfterBreak="0">
     <w:nsid w:val="25D3453B"/>
     <w:multiLevelType w:val="hybridMultilevel"/>
     <w:tmpl w:val="503C7258"/>
@@ -17774,7 +18565,7 @@
       </w:rPr>
     </w:lvl>
   </w:abstractNum>
-  <w:abstractNum w:abstractNumId="13" w15:restartNumberingAfterBreak="0">
+  <w:abstractNum w:abstractNumId="14" w15:restartNumberingAfterBreak="0">
     <w:nsid w:val="2FC9685B"/>
     <w:multiLevelType w:val="multilevel"/>
     <w:tmpl w:val="568CCDF8"/>
@@ -17923,7 +18714,7 @@
       </w:rPr>
     </w:lvl>
   </w:abstractNum>
-  <w:abstractNum w:abstractNumId="14" w15:restartNumberingAfterBreak="0">
+  <w:abstractNum w:abstractNumId="15" w15:restartNumberingAfterBreak="0">
     <w:nsid w:val="33A31F50"/>
     <w:multiLevelType w:val="multilevel"/>
     <w:tmpl w:val="D4E63A84"/>
@@ -18072,7 +18863,7 @@
       </w:rPr>
     </w:lvl>
   </w:abstractNum>
-  <w:abstractNum w:abstractNumId="15" w15:restartNumberingAfterBreak="0">
+  <w:abstractNum w:abstractNumId="16" w15:restartNumberingAfterBreak="0">
     <w:nsid w:val="34A5531F"/>
     <w:multiLevelType w:val="hybridMultilevel"/>
     <w:tmpl w:val="34983C32"/>
@@ -18161,7 +18952,7 @@
       </w:pPr>
     </w:lvl>
   </w:abstractNum>
-  <w:abstractNum w:abstractNumId="16" w15:restartNumberingAfterBreak="0">
+  <w:abstractNum w:abstractNumId="17" w15:restartNumberingAfterBreak="0">
     <w:nsid w:val="34B82FCA"/>
     <w:multiLevelType w:val="hybridMultilevel"/>
     <w:tmpl w:val="2946BB30"/>
@@ -18274,7 +19065,7 @@
       </w:rPr>
     </w:lvl>
   </w:abstractNum>
-  <w:abstractNum w:abstractNumId="17" w15:restartNumberingAfterBreak="0">
+  <w:abstractNum w:abstractNumId="18" w15:restartNumberingAfterBreak="0">
     <w:nsid w:val="34DF036C"/>
     <w:multiLevelType w:val="multilevel"/>
     <w:tmpl w:val="E0EE8516"/>
@@ -18423,7 +19214,7 @@
       </w:rPr>
     </w:lvl>
   </w:abstractNum>
-  <w:abstractNum w:abstractNumId="18" w15:restartNumberingAfterBreak="0">
+  <w:abstractNum w:abstractNumId="19" w15:restartNumberingAfterBreak="0">
     <w:nsid w:val="365D4235"/>
     <w:multiLevelType w:val="hybridMultilevel"/>
     <w:tmpl w:val="F9A0F994"/>
@@ -18536,7 +19327,7 @@
       </w:rPr>
     </w:lvl>
   </w:abstractNum>
-  <w:abstractNum w:abstractNumId="19" w15:restartNumberingAfterBreak="0">
+  <w:abstractNum w:abstractNumId="20" w15:restartNumberingAfterBreak="0">
     <w:nsid w:val="36EC46AE"/>
     <w:multiLevelType w:val="hybridMultilevel"/>
     <w:tmpl w:val="E978335C"/>
@@ -18625,7 +19416,7 @@
       </w:pPr>
     </w:lvl>
   </w:abstractNum>
-  <w:abstractNum w:abstractNumId="20" w15:restartNumberingAfterBreak="0">
+  <w:abstractNum w:abstractNumId="21" w15:restartNumberingAfterBreak="0">
     <w:nsid w:val="39CB4F96"/>
     <w:multiLevelType w:val="hybridMultilevel"/>
     <w:tmpl w:val="5DA64752"/>
@@ -18737,7 +19528,7 @@
       </w:rPr>
     </w:lvl>
   </w:abstractNum>
-  <w:abstractNum w:abstractNumId="21" w15:restartNumberingAfterBreak="0">
+  <w:abstractNum w:abstractNumId="22" w15:restartNumberingAfterBreak="0">
     <w:nsid w:val="3FFE2ADD"/>
     <w:multiLevelType w:val="hybridMultilevel"/>
     <w:tmpl w:val="05C23AE4"/>
@@ -18850,7 +19641,7 @@
       </w:rPr>
     </w:lvl>
   </w:abstractNum>
-  <w:abstractNum w:abstractNumId="22" w15:restartNumberingAfterBreak="0">
+  <w:abstractNum w:abstractNumId="23" w15:restartNumberingAfterBreak="0">
     <w:nsid w:val="419E01DB"/>
     <w:multiLevelType w:val="multilevel"/>
     <w:tmpl w:val="B93A816C"/>
@@ -18999,7 +19790,7 @@
       </w:rPr>
     </w:lvl>
   </w:abstractNum>
-  <w:abstractNum w:abstractNumId="23" w15:restartNumberingAfterBreak="0">
+  <w:abstractNum w:abstractNumId="24" w15:restartNumberingAfterBreak="0">
     <w:nsid w:val="41B75C9C"/>
     <w:multiLevelType w:val="multilevel"/>
     <w:tmpl w:val="365233BE"/>
@@ -19148,7 +19939,7 @@
       </w:rPr>
     </w:lvl>
   </w:abstractNum>
-  <w:abstractNum w:abstractNumId="24" w15:restartNumberingAfterBreak="0">
+  <w:abstractNum w:abstractNumId="25" w15:restartNumberingAfterBreak="0">
     <w:nsid w:val="42AB60BF"/>
     <w:multiLevelType w:val="hybridMultilevel"/>
     <w:tmpl w:val="79CE5D22"/>
@@ -19261,7 +20052,7 @@
       </w:rPr>
     </w:lvl>
   </w:abstractNum>
-  <w:abstractNum w:abstractNumId="25" w15:restartNumberingAfterBreak="0">
+  <w:abstractNum w:abstractNumId="26" w15:restartNumberingAfterBreak="0">
     <w:nsid w:val="435E20B8"/>
     <w:multiLevelType w:val="multilevel"/>
     <w:tmpl w:val="D5F25FE2"/>
@@ -19410,7 +20201,7 @@
       </w:rPr>
     </w:lvl>
   </w:abstractNum>
-  <w:abstractNum w:abstractNumId="26" w15:restartNumberingAfterBreak="0">
+  <w:abstractNum w:abstractNumId="27" w15:restartNumberingAfterBreak="0">
     <w:nsid w:val="44D60C42"/>
     <w:multiLevelType w:val="hybridMultilevel"/>
     <w:tmpl w:val="06DEB3E0"/>
@@ -19523,7 +20314,7 @@
       </w:rPr>
     </w:lvl>
   </w:abstractNum>
-  <w:abstractNum w:abstractNumId="27" w15:restartNumberingAfterBreak="0">
+  <w:abstractNum w:abstractNumId="28" w15:restartNumberingAfterBreak="0">
     <w:nsid w:val="48F063AA"/>
     <w:multiLevelType w:val="hybridMultilevel"/>
     <w:tmpl w:val="8B60611E"/>
@@ -19636,7 +20427,7 @@
       </w:rPr>
     </w:lvl>
   </w:abstractNum>
-  <w:abstractNum w:abstractNumId="28" w15:restartNumberingAfterBreak="0">
+  <w:abstractNum w:abstractNumId="29" w15:restartNumberingAfterBreak="0">
     <w:nsid w:val="4D1564B7"/>
     <w:multiLevelType w:val="hybridMultilevel"/>
     <w:tmpl w:val="72E06564"/>
@@ -19749,7 +20540,7 @@
       </w:rPr>
     </w:lvl>
   </w:abstractNum>
-  <w:abstractNum w:abstractNumId="29" w15:restartNumberingAfterBreak="0">
+  <w:abstractNum w:abstractNumId="30" w15:restartNumberingAfterBreak="0">
     <w:nsid w:val="53360121"/>
     <w:multiLevelType w:val="multilevel"/>
     <w:tmpl w:val="F5A428E4"/>
@@ -19898,7 +20689,7 @@
       </w:rPr>
     </w:lvl>
   </w:abstractNum>
-  <w:abstractNum w:abstractNumId="30" w15:restartNumberingAfterBreak="0">
+  <w:abstractNum w:abstractNumId="31" w15:restartNumberingAfterBreak="0">
     <w:nsid w:val="55352041"/>
     <w:multiLevelType w:val="hybridMultilevel"/>
     <w:tmpl w:val="37426BFA"/>
@@ -20011,7 +20802,7 @@
       </w:rPr>
     </w:lvl>
   </w:abstractNum>
-  <w:abstractNum w:abstractNumId="31" w15:restartNumberingAfterBreak="0">
+  <w:abstractNum w:abstractNumId="32" w15:restartNumberingAfterBreak="0">
     <w:nsid w:val="58224773"/>
     <w:multiLevelType w:val="multilevel"/>
     <w:tmpl w:val="8A3CA2E6"/>
@@ -20160,7 +20951,7 @@
       </w:rPr>
     </w:lvl>
   </w:abstractNum>
-  <w:abstractNum w:abstractNumId="32" w15:restartNumberingAfterBreak="0">
+  <w:abstractNum w:abstractNumId="33" w15:restartNumberingAfterBreak="0">
     <w:nsid w:val="5B191D18"/>
     <w:multiLevelType w:val="multilevel"/>
     <w:tmpl w:val="A8C07F72"/>
@@ -20309,7 +21100,7 @@
       </w:rPr>
     </w:lvl>
   </w:abstractNum>
-  <w:abstractNum w:abstractNumId="33" w15:restartNumberingAfterBreak="0">
+  <w:abstractNum w:abstractNumId="34" w15:restartNumberingAfterBreak="0">
     <w:nsid w:val="5C6731CC"/>
     <w:multiLevelType w:val="hybridMultilevel"/>
     <w:tmpl w:val="25FC7A46"/>
@@ -20422,7 +21213,7 @@
       </w:rPr>
     </w:lvl>
   </w:abstractNum>
-  <w:abstractNum w:abstractNumId="34" w15:restartNumberingAfterBreak="0">
+  <w:abstractNum w:abstractNumId="35" w15:restartNumberingAfterBreak="0">
     <w:nsid w:val="627F71B9"/>
     <w:multiLevelType w:val="multilevel"/>
     <w:tmpl w:val="487AF7FC"/>
@@ -20571,7 +21362,7 @@
       </w:rPr>
     </w:lvl>
   </w:abstractNum>
-  <w:abstractNum w:abstractNumId="35" w15:restartNumberingAfterBreak="0">
+  <w:abstractNum w:abstractNumId="36" w15:restartNumberingAfterBreak="0">
     <w:nsid w:val="6EA451EA"/>
     <w:multiLevelType w:val="multilevel"/>
     <w:tmpl w:val="8B549016"/>
@@ -20720,7 +21511,7 @@
       </w:rPr>
     </w:lvl>
   </w:abstractNum>
-  <w:abstractNum w:abstractNumId="36" w15:restartNumberingAfterBreak="0">
+  <w:abstractNum w:abstractNumId="37" w15:restartNumberingAfterBreak="0">
     <w:nsid w:val="6EBE34CD"/>
     <w:multiLevelType w:val="hybridMultilevel"/>
     <w:tmpl w:val="B3A07B04"/>
@@ -20833,7 +21624,7 @@
       </w:rPr>
     </w:lvl>
   </w:abstractNum>
-  <w:abstractNum w:abstractNumId="37" w15:restartNumberingAfterBreak="0">
+  <w:abstractNum w:abstractNumId="38" w15:restartNumberingAfterBreak="0">
     <w:nsid w:val="6EF50D3A"/>
     <w:multiLevelType w:val="hybridMultilevel"/>
     <w:tmpl w:val="5CDE4CBA"/>
@@ -20946,7 +21737,120 @@
       </w:rPr>
     </w:lvl>
   </w:abstractNum>
-  <w:abstractNum w:abstractNumId="38" w15:restartNumberingAfterBreak="0">
+  <w:abstractNum w:abstractNumId="39" w15:restartNumberingAfterBreak="0">
+    <w:nsid w:val="758E23BC"/>
+    <w:multiLevelType w:val="hybridMultilevel"/>
+    <w:tmpl w:val="58762284"/>
+    <w:lvl w:ilvl="0" w:tplc="04090001">
+      <w:start w:val="1"/>
+      <w:numFmt w:val="bullet"/>
+      <w:lvlText w:val=""/>
+      <w:lvlJc w:val="left"/>
+      <w:pPr>
+        <w:ind w:left="720" w:hanging="360"/>
+      </w:pPr>
+      <w:rPr>
+        <w:rFonts w:ascii="Symbol" w:hAnsi="Symbol" w:hint="default"/>
+      </w:rPr>
+    </w:lvl>
+    <w:lvl w:ilvl="1" w:tplc="04090003">
+      <w:start w:val="1"/>
+      <w:numFmt w:val="bullet"/>
+      <w:lvlText w:val="o"/>
+      <w:lvlJc w:val="left"/>
+      <w:pPr>
+        <w:ind w:left="1440" w:hanging="360"/>
+      </w:pPr>
+      <w:rPr>
+        <w:rFonts w:ascii="Courier New" w:hAnsi="Courier New" w:cs="Courier New" w:hint="default"/>
+      </w:rPr>
+    </w:lvl>
+    <w:lvl w:ilvl="2" w:tplc="04090005" w:tentative="1">
+      <w:start w:val="1"/>
+      <w:numFmt w:val="bullet"/>
+      <w:lvlText w:val=""/>
+      <w:lvlJc w:val="left"/>
+      <w:pPr>
+        <w:ind w:left="2160" w:hanging="360"/>
+      </w:pPr>
+      <w:rPr>
+        <w:rFonts w:ascii="Wingdings" w:hAnsi="Wingdings" w:hint="default"/>
+      </w:rPr>
+    </w:lvl>
+    <w:lvl w:ilvl="3" w:tplc="04090001" w:tentative="1">
+      <w:start w:val="1"/>
+      <w:numFmt w:val="bullet"/>
+      <w:lvlText w:val=""/>
+      <w:lvlJc w:val="left"/>
+      <w:pPr>
+        <w:ind w:left="2880" w:hanging="360"/>
+      </w:pPr>
+      <w:rPr>
+        <w:rFonts w:ascii="Symbol" w:hAnsi="Symbol" w:hint="default"/>
+      </w:rPr>
+    </w:lvl>
+    <w:lvl w:ilvl="4" w:tplc="04090003" w:tentative="1">
+      <w:start w:val="1"/>
+      <w:numFmt w:val="bullet"/>
+      <w:lvlText w:val="o"/>
+      <w:lvlJc w:val="left"/>
+      <w:pPr>
+        <w:ind w:left="3600" w:hanging="360"/>
+      </w:pPr>
+      <w:rPr>
+        <w:rFonts w:ascii="Courier New" w:hAnsi="Courier New" w:cs="Courier New" w:hint="default"/>
+      </w:rPr>
+    </w:lvl>
+    <w:lvl w:ilvl="5" w:tplc="04090005" w:tentative="1">
+      <w:start w:val="1"/>
+      <w:numFmt w:val="bullet"/>
+      <w:lvlText w:val=""/>
+      <w:lvlJc w:val="left"/>
+      <w:pPr>
+        <w:ind w:left="4320" w:hanging="360"/>
+      </w:pPr>
+      <w:rPr>
+        <w:rFonts w:ascii="Wingdings" w:hAnsi="Wingdings" w:hint="default"/>
+      </w:rPr>
+    </w:lvl>
+    <w:lvl w:ilvl="6" w:tplc="04090001" w:tentative="1">
+      <w:start w:val="1"/>
+      <w:numFmt w:val="bullet"/>
+      <w:lvlText w:val=""/>
+      <w:lvlJc w:val="left"/>
+      <w:pPr>
+        <w:ind w:left="5040" w:hanging="360"/>
+      </w:pPr>
+      <w:rPr>
+        <w:rFonts w:ascii="Symbol" w:hAnsi="Symbol" w:hint="default"/>
+      </w:rPr>
+    </w:lvl>
+    <w:lvl w:ilvl="7" w:tplc="04090003" w:tentative="1">
+      <w:start w:val="1"/>
+      <w:numFmt w:val="bullet"/>
+      <w:lvlText w:val="o"/>
+      <w:lvlJc w:val="left"/>
+      <w:pPr>
+        <w:ind w:left="5760" w:hanging="360"/>
+      </w:pPr>
+      <w:rPr>
+        <w:rFonts w:ascii="Courier New" w:hAnsi="Courier New" w:cs="Courier New" w:hint="default"/>
+      </w:rPr>
+    </w:lvl>
+    <w:lvl w:ilvl="8" w:tplc="04090005" w:tentative="1">
+      <w:start w:val="1"/>
+      <w:numFmt w:val="bullet"/>
+      <w:lvlText w:val=""/>
+      <w:lvlJc w:val="left"/>
+      <w:pPr>
+        <w:ind w:left="6480" w:hanging="360"/>
+      </w:pPr>
+      <w:rPr>
+        <w:rFonts w:ascii="Wingdings" w:hAnsi="Wingdings" w:hint="default"/>
+      </w:rPr>
+    </w:lvl>
+  </w:abstractNum>
+  <w:abstractNum w:abstractNumId="40" w15:restartNumberingAfterBreak="0">
     <w:nsid w:val="7FE25D0E"/>
     <w:multiLevelType w:val="multilevel"/>
     <w:tmpl w:val="3514C356"/>
@@ -21096,19 +22000,19 @@
     </w:lvl>
   </w:abstractNum>
   <w:num w:numId="1" w16cid:durableId="2068844758">
-    <w:abstractNumId w:val="28"/>
+    <w:abstractNumId w:val="29"/>
   </w:num>
   <w:num w:numId="2" w16cid:durableId="785346076">
-    <w:abstractNumId w:val="15"/>
+    <w:abstractNumId w:val="16"/>
   </w:num>
   <w:num w:numId="3" w16cid:durableId="1329791707">
-    <w:abstractNumId w:val="19"/>
+    <w:abstractNumId w:val="20"/>
   </w:num>
   <w:num w:numId="4" w16cid:durableId="1794325152">
-    <w:abstractNumId w:val="11"/>
+    <w:abstractNumId w:val="12"/>
   </w:num>
   <w:num w:numId="5" w16cid:durableId="1989246231">
-    <w:abstractNumId w:val="8"/>
+    <w:abstractNumId w:val="9"/>
     <w:lvlOverride w:ilvl="0">
       <w:lvl w:ilvl="0">
         <w:numFmt w:val="bullet"/>
@@ -21128,22 +22032,22 @@
     </w:lvlOverride>
   </w:num>
   <w:num w:numId="6" w16cid:durableId="691805252">
-    <w:abstractNumId w:val="23"/>
+    <w:abstractNumId w:val="24"/>
   </w:num>
   <w:num w:numId="7" w16cid:durableId="42095188">
     <w:abstractNumId w:val="4"/>
   </w:num>
   <w:num w:numId="8" w16cid:durableId="395737188">
-    <w:abstractNumId w:val="17"/>
+    <w:abstractNumId w:val="18"/>
   </w:num>
   <w:num w:numId="9" w16cid:durableId="1702391587">
-    <w:abstractNumId w:val="13"/>
+    <w:abstractNumId w:val="14"/>
   </w:num>
   <w:num w:numId="10" w16cid:durableId="1702898280">
-    <w:abstractNumId w:val="31"/>
+    <w:abstractNumId w:val="32"/>
   </w:num>
   <w:num w:numId="11" w16cid:durableId="248467595">
-    <w:abstractNumId w:val="10"/>
+    <w:abstractNumId w:val="11"/>
   </w:num>
   <w:num w:numId="12" w16cid:durableId="620765019">
     <w:abstractNumId w:val="2"/>
@@ -21158,79 +22062,85 @@
     <w:abstractNumId w:val="5"/>
   </w:num>
   <w:num w:numId="16" w16cid:durableId="1419211870">
-    <w:abstractNumId w:val="25"/>
+    <w:abstractNumId w:val="26"/>
   </w:num>
   <w:num w:numId="17" w16cid:durableId="366221215">
-    <w:abstractNumId w:val="9"/>
+    <w:abstractNumId w:val="10"/>
   </w:num>
   <w:num w:numId="18" w16cid:durableId="1644503062">
     <w:abstractNumId w:val="3"/>
   </w:num>
   <w:num w:numId="19" w16cid:durableId="205412669">
-    <w:abstractNumId w:val="22"/>
+    <w:abstractNumId w:val="23"/>
   </w:num>
   <w:num w:numId="20" w16cid:durableId="9649124">
-    <w:abstractNumId w:val="32"/>
+    <w:abstractNumId w:val="33"/>
   </w:num>
   <w:num w:numId="21" w16cid:durableId="583419669">
     <w:abstractNumId w:val="6"/>
   </w:num>
   <w:num w:numId="22" w16cid:durableId="5792938">
+    <w:abstractNumId w:val="36"/>
+  </w:num>
+  <w:num w:numId="23" w16cid:durableId="1849635762">
+    <w:abstractNumId w:val="30"/>
+  </w:num>
+  <w:num w:numId="24" w16cid:durableId="1875969681">
     <w:abstractNumId w:val="35"/>
   </w:num>
-  <w:num w:numId="23" w16cid:durableId="1849635762">
-    <w:abstractNumId w:val="29"/>
-  </w:num>
-  <w:num w:numId="24" w16cid:durableId="1875969681">
-    <w:abstractNumId w:val="34"/>
-  </w:num>
   <w:num w:numId="25" w16cid:durableId="1042368433">
-    <w:abstractNumId w:val="14"/>
+    <w:abstractNumId w:val="15"/>
   </w:num>
   <w:num w:numId="26" w16cid:durableId="1420322906">
     <w:abstractNumId w:val="0"/>
   </w:num>
   <w:num w:numId="27" w16cid:durableId="732968894">
-    <w:abstractNumId w:val="38"/>
+    <w:abstractNumId w:val="40"/>
   </w:num>
   <w:num w:numId="28" w16cid:durableId="2011634161">
-    <w:abstractNumId w:val="33"/>
+    <w:abstractNumId w:val="34"/>
   </w:num>
   <w:num w:numId="29" w16cid:durableId="314996319">
-    <w:abstractNumId w:val="37"/>
+    <w:abstractNumId w:val="38"/>
   </w:num>
   <w:num w:numId="30" w16cid:durableId="1919635581">
     <w:abstractNumId w:val="7"/>
   </w:num>
   <w:num w:numId="31" w16cid:durableId="792481688">
+    <w:abstractNumId w:val="28"/>
+  </w:num>
+  <w:num w:numId="32" w16cid:durableId="428547708">
+    <w:abstractNumId w:val="22"/>
+  </w:num>
+  <w:num w:numId="33" w16cid:durableId="2041541487">
+    <w:abstractNumId w:val="19"/>
+  </w:num>
+  <w:num w:numId="34" w16cid:durableId="442850585">
+    <w:abstractNumId w:val="31"/>
+  </w:num>
+  <w:num w:numId="35" w16cid:durableId="287709561">
+    <w:abstractNumId w:val="37"/>
+  </w:num>
+  <w:num w:numId="36" w16cid:durableId="502009951">
+    <w:abstractNumId w:val="17"/>
+  </w:num>
+  <w:num w:numId="37" w16cid:durableId="249704065">
     <w:abstractNumId w:val="27"/>
   </w:num>
-  <w:num w:numId="32" w16cid:durableId="428547708">
+  <w:num w:numId="38" w16cid:durableId="1212881742">
+    <w:abstractNumId w:val="13"/>
+  </w:num>
+  <w:num w:numId="39" w16cid:durableId="1758019259">
+    <w:abstractNumId w:val="25"/>
+  </w:num>
+  <w:num w:numId="40" w16cid:durableId="573196970">
     <w:abstractNumId w:val="21"/>
   </w:num>
-  <w:num w:numId="33" w16cid:durableId="2041541487">
-    <w:abstractNumId w:val="18"/>
+  <w:num w:numId="41" w16cid:durableId="116916696">
+    <w:abstractNumId w:val="39"/>
   </w:num>
-  <w:num w:numId="34" w16cid:durableId="442850585">
-    <w:abstractNumId w:val="30"/>
-  </w:num>
-  <w:num w:numId="35" w16cid:durableId="287709561">
-    <w:abstractNumId w:val="36"/>
-  </w:num>
-  <w:num w:numId="36" w16cid:durableId="502009951">
-    <w:abstractNumId w:val="16"/>
-  </w:num>
-  <w:num w:numId="37" w16cid:durableId="249704065">
-    <w:abstractNumId w:val="26"/>
-  </w:num>
-  <w:num w:numId="38" w16cid:durableId="1212881742">
-    <w:abstractNumId w:val="12"/>
-  </w:num>
-  <w:num w:numId="39" w16cid:durableId="1758019259">
-    <w:abstractNumId w:val="24"/>
-  </w:num>
-  <w:num w:numId="40" w16cid:durableId="573196970">
-    <w:abstractNumId w:val="20"/>
+  <w:num w:numId="42" w16cid:durableId="292828610">
+    <w:abstractNumId w:val="8"/>
   </w:num>
   <w:numIdMacAtCleanup w:val="36"/>
 </w:numbering>
@@ -21638,6 +22548,7 @@
   <w:style w:type="character" w:default="1" w:styleId="DefaultParagraphFont">
     <w:name w:val="Default Paragraph Font"/>
     <w:uiPriority w:val="1"/>
+    <w:semiHidden/>
     <w:unhideWhenUsed/>
   </w:style>
   <w:style w:type="table" w:default="1" w:styleId="TableNormal">

</xml_diff>